<commit_message>
isi definisi masalah + soal
</commit_message>
<xml_diff>
--- a/Laporan/Maurish Sofie Rahmi B_156150600111017_Tugas3.docx
+++ b/Laporan/Maurish Sofie Rahmi B_156150600111017_Tugas3.docx
@@ -1,6 +1,6 @@
 
 <file path=word/document.xml><?xml version="1.0" encoding="utf-8"?>
-<w:document xmlns:wpc="http://schemas.microsoft.com/office/word/2010/wordprocessingCanvas" xmlns:mc="http://schemas.openxmlformats.org/markup-compatibility/2006" xmlns:o="urn:schemas-microsoft-com:office:office" xmlns:r="http://schemas.openxmlformats.org/officeDocument/2006/relationships" xmlns:m="http://schemas.openxmlformats.org/officeDocument/2006/math" xmlns:v="urn:schemas-microsoft-com:vml" xmlns:wp14="http://schemas.microsoft.com/office/word/2010/wordprocessingDrawing" xmlns:wp="http://schemas.openxmlformats.org/drawingml/2006/wordprocessingDrawing" xmlns:w10="urn:schemas-microsoft-com:office:word" xmlns:w="http://schemas.openxmlformats.org/wordprocessingml/2006/main" xmlns:w14="http://schemas.microsoft.com/office/word/2010/wordml" xmlns:w15="http://schemas.microsoft.com/office/word/2012/wordml" xmlns:wpg="http://schemas.microsoft.com/office/word/2010/wordprocessingGroup" xmlns:wpi="http://schemas.microsoft.com/office/word/2010/wordprocessingInk" xmlns:wne="http://schemas.microsoft.com/office/word/2006/wordml" xmlns:wps="http://schemas.microsoft.com/office/word/2010/wordprocessingShape" mc:Ignorable="w14 w15 wp14">
+<w:document xmlns:wpc="http://schemas.microsoft.com/office/word/2010/wordprocessingCanvas" xmlns:mc="http://schemas.openxmlformats.org/markup-compatibility/2006" xmlns:o="urn:schemas-microsoft-com:office:office" xmlns:r="http://schemas.openxmlformats.org/officeDocument/2006/relationships" xmlns:m="http://schemas.openxmlformats.org/officeDocument/2006/math" xmlns:v="urn:schemas-microsoft-com:vml" xmlns:wp14="http://schemas.microsoft.com/office/word/2010/wordprocessingDrawing" xmlns:wp="http://schemas.openxmlformats.org/drawingml/2006/wordprocessingDrawing" xmlns:w10="urn:schemas-microsoft-com:office:word" xmlns:w="http://schemas.openxmlformats.org/wordprocessingml/2006/main" xmlns:w14="http://schemas.microsoft.com/office/word/2010/wordml" xmlns:wpg="http://schemas.microsoft.com/office/word/2010/wordprocessingGroup" xmlns:wpi="http://schemas.microsoft.com/office/word/2010/wordprocessingInk" xmlns:wne="http://schemas.microsoft.com/office/word/2006/wordml" xmlns:wps="http://schemas.microsoft.com/office/word/2010/wordprocessingShape" mc:Ignorable="w14 wp14">
   <w:body>
     <w:p>
       <w:pPr>
@@ -41,22 +41,251 @@
     <w:p>
       <w:pPr>
         <w:pStyle w:val="ListParagraph"/>
-        <w:spacing w:after="0" w:line="240" w:lineRule="auto"/>
-        <w:ind w:left="284"/>
-        <w:rPr>
-          <w:rFonts w:ascii="Times New Roman" w:hAnsi="Times New Roman" w:cs="Times New Roman"/>
-          <w:sz w:val="24"/>
-        </w:rPr>
-      </w:pPr>
-      <w:r>
-        <w:rPr>
-          <w:rFonts w:ascii="Times New Roman" w:hAnsi="Times New Roman" w:cs="Times New Roman"/>
-          <w:sz w:val="24"/>
-        </w:rPr>
-        <w:t>Tasasasas</w:t>
-      </w:r>
-      <w:bookmarkStart w:id="0" w:name="_GoBack"/>
-      <w:bookmarkEnd w:id="0"/>
+        <w:numPr>
+          <w:ilvl w:val="0"/>
+          <w:numId w:val="8"/>
+        </w:numPr>
+        <w:spacing w:after="0" w:line="240" w:lineRule="auto"/>
+        <w:ind w:left="426" w:hanging="426"/>
+        <w:jc w:val="both"/>
+        <w:rPr>
+          <w:rFonts w:ascii="Times New Roman" w:hAnsi="Times New Roman" w:cs="Times New Roman"/>
+          <w:lang w:val="id-ID"/>
+        </w:rPr>
+      </w:pPr>
+      <w:r>
+        <w:rPr>
+          <w:rFonts w:ascii="Times New Roman" w:hAnsi="Times New Roman" w:cs="Times New Roman"/>
+          <w:lang w:val="id-ID"/>
+        </w:rPr>
+        <w:t>Soal 1</w:t>
+      </w:r>
+    </w:p>
+    <w:p>
+      <w:pPr>
+        <w:pStyle w:val="ListParagraph"/>
+        <w:spacing w:after="0" w:line="240" w:lineRule="auto"/>
+        <w:ind w:left="426"/>
+        <w:jc w:val="both"/>
+        <w:rPr>
+          <w:rFonts w:ascii="Times New Roman" w:hAnsi="Times New Roman" w:cs="Times New Roman"/>
+          <w:lang w:val="id-ID"/>
+        </w:rPr>
+      </w:pPr>
+      <w:r>
+        <w:rPr>
+          <w:rFonts w:ascii="Times New Roman" w:hAnsi="Times New Roman" w:cs="Times New Roman"/>
+          <w:lang w:val="id-ID"/>
+        </w:rPr>
+        <w:t>Susun program dengan menggunakan overloading function dengan ketentuan :</w:t>
+      </w:r>
+    </w:p>
+    <w:p>
+      <w:pPr>
+        <w:pStyle w:val="ListParagraph"/>
+        <w:spacing w:after="0" w:line="240" w:lineRule="auto"/>
+        <w:ind w:left="426"/>
+        <w:jc w:val="both"/>
+        <w:rPr>
+          <w:rFonts w:ascii="Times New Roman" w:hAnsi="Times New Roman" w:cs="Times New Roman"/>
+          <w:lang w:val="id-ID"/>
+        </w:rPr>
+      </w:pPr>
+      <w:r>
+        <w:rPr>
+          <w:rFonts w:ascii="Times New Roman" w:hAnsi="Times New Roman" w:cs="Times New Roman"/>
+          <w:lang w:val="id-ID"/>
+        </w:rPr>
+        <w:t>Terdapat method bernama overloadingMeth berparameter String dan integer, dimana method tersebut mempunyai fungsi untuk merubah input teks menjadi bilangan dan input bilangan menjadi teks</w:t>
+      </w:r>
+    </w:p>
+    <w:p>
+      <w:pPr>
+        <w:pStyle w:val="ListParagraph"/>
+        <w:spacing w:after="0" w:line="240" w:lineRule="auto"/>
+        <w:ind w:left="426"/>
+        <w:jc w:val="both"/>
+        <w:rPr>
+          <w:rFonts w:ascii="Times New Roman" w:hAnsi="Times New Roman" w:cs="Times New Roman"/>
+          <w:lang w:val="id-ID"/>
+        </w:rPr>
+      </w:pPr>
+      <w:r>
+        <w:rPr>
+          <w:rFonts w:ascii="Times New Roman" w:hAnsi="Times New Roman" w:cs="Times New Roman"/>
+          <w:lang w:val="id-ID"/>
+        </w:rPr>
+        <w:t>Misal :</w:t>
+      </w:r>
+    </w:p>
+    <w:p>
+      <w:pPr>
+        <w:pStyle w:val="ListParagraph"/>
+        <w:spacing w:after="0" w:line="240" w:lineRule="auto"/>
+        <w:ind w:left="426"/>
+        <w:jc w:val="both"/>
+        <w:rPr>
+          <w:rFonts w:ascii="Times New Roman" w:hAnsi="Times New Roman" w:cs="Times New Roman"/>
+          <w:lang w:val="id-ID"/>
+        </w:rPr>
+      </w:pPr>
+      <w:r>
+        <w:rPr>
+          <w:rFonts w:ascii="Times New Roman" w:hAnsi="Times New Roman" w:cs="Times New Roman"/>
+          <w:lang w:val="id-ID"/>
+        </w:rPr>
+        <w:t xml:space="preserve">Input </w:t>
+      </w:r>
+      <w:r>
+        <w:rPr>
+          <w:rFonts w:ascii="Times New Roman" w:hAnsi="Times New Roman" w:cs="Times New Roman"/>
+          <w:lang w:val="id-ID"/>
+        </w:rPr>
+        <w:tab/>
+        <w:t>: overloading(71)</w:t>
+      </w:r>
+    </w:p>
+    <w:p>
+      <w:pPr>
+        <w:pStyle w:val="ListParagraph"/>
+        <w:spacing w:after="0" w:line="240" w:lineRule="auto"/>
+        <w:ind w:left="426"/>
+        <w:jc w:val="both"/>
+        <w:rPr>
+          <w:rFonts w:ascii="Times New Roman" w:hAnsi="Times New Roman" w:cs="Times New Roman"/>
+          <w:lang w:val="id-ID"/>
+        </w:rPr>
+      </w:pPr>
+      <w:r>
+        <w:rPr>
+          <w:rFonts w:ascii="Times New Roman" w:hAnsi="Times New Roman" w:cs="Times New Roman"/>
+          <w:lang w:val="id-ID"/>
+        </w:rPr>
+        <w:t>Output</w:t>
+      </w:r>
+      <w:r>
+        <w:rPr>
+          <w:rFonts w:ascii="Times New Roman" w:hAnsi="Times New Roman" w:cs="Times New Roman"/>
+          <w:lang w:val="id-ID"/>
+        </w:rPr>
+        <w:tab/>
+        <w:t>: tujuh puluh satu</w:t>
+      </w:r>
+    </w:p>
+    <w:p>
+      <w:pPr>
+        <w:pStyle w:val="ListParagraph"/>
+        <w:spacing w:after="0" w:line="240" w:lineRule="auto"/>
+        <w:ind w:left="426"/>
+        <w:jc w:val="both"/>
+        <w:rPr>
+          <w:rFonts w:ascii="Times New Roman" w:hAnsi="Times New Roman" w:cs="Times New Roman"/>
+          <w:lang w:val="id-ID"/>
+        </w:rPr>
+      </w:pPr>
+      <w:r>
+        <w:rPr>
+          <w:rFonts w:ascii="Times New Roman" w:hAnsi="Times New Roman" w:cs="Times New Roman"/>
+          <w:lang w:val="id-ID"/>
+        </w:rPr>
+        <w:t>Input</w:t>
+      </w:r>
+      <w:r>
+        <w:rPr>
+          <w:rFonts w:ascii="Times New Roman" w:hAnsi="Times New Roman" w:cs="Times New Roman"/>
+          <w:lang w:val="id-ID"/>
+        </w:rPr>
+        <w:tab/>
+        <w:t>: overloadingMeth(tiga puluh lima)</w:t>
+      </w:r>
+    </w:p>
+    <w:p>
+      <w:pPr>
+        <w:pStyle w:val="ListParagraph"/>
+        <w:spacing w:after="0" w:line="240" w:lineRule="auto"/>
+        <w:ind w:left="426"/>
+        <w:jc w:val="both"/>
+        <w:rPr>
+          <w:rFonts w:ascii="Times New Roman" w:hAnsi="Times New Roman" w:cs="Times New Roman"/>
+          <w:lang w:val="id-ID"/>
+        </w:rPr>
+      </w:pPr>
+      <w:r>
+        <w:rPr>
+          <w:rFonts w:ascii="Times New Roman" w:hAnsi="Times New Roman" w:cs="Times New Roman"/>
+          <w:lang w:val="id-ID"/>
+        </w:rPr>
+        <w:t>Outpu</w:t>
+      </w:r>
+      <w:r>
+        <w:rPr>
+          <w:rFonts w:ascii="Times New Roman" w:hAnsi="Times New Roman" w:cs="Times New Roman"/>
+          <w:lang w:val="id-ID"/>
+        </w:rPr>
+        <w:tab/>
+        <w:t>: 35</w:t>
+      </w:r>
+    </w:p>
+    <w:p>
+      <w:pPr>
+        <w:pStyle w:val="ListParagraph"/>
+        <w:spacing w:after="0" w:line="240" w:lineRule="auto"/>
+        <w:ind w:left="426"/>
+        <w:jc w:val="both"/>
+        <w:rPr>
+          <w:rFonts w:ascii="Times New Roman" w:hAnsi="Times New Roman" w:cs="Times New Roman"/>
+          <w:lang w:val="id-ID"/>
+        </w:rPr>
+      </w:pPr>
+      <w:r>
+        <w:rPr>
+          <w:rFonts w:ascii="Times New Roman" w:hAnsi="Times New Roman" w:cs="Times New Roman"/>
+          <w:lang w:val="id-ID"/>
+        </w:rPr>
+        <w:t>Range untuk input parameter adalah 0-100</w:t>
+      </w:r>
+    </w:p>
+    <w:p>
+      <w:pPr>
+        <w:pStyle w:val="ListParagraph"/>
+        <w:numPr>
+          <w:ilvl w:val="0"/>
+          <w:numId w:val="8"/>
+        </w:numPr>
+        <w:spacing w:after="0" w:line="240" w:lineRule="auto"/>
+        <w:ind w:left="426" w:hanging="426"/>
+        <w:jc w:val="both"/>
+        <w:rPr>
+          <w:rFonts w:ascii="Times New Roman" w:hAnsi="Times New Roman" w:cs="Times New Roman"/>
+          <w:lang w:val="id-ID"/>
+        </w:rPr>
+      </w:pPr>
+      <w:r>
+        <w:rPr>
+          <w:rFonts w:ascii="Times New Roman" w:hAnsi="Times New Roman" w:cs="Times New Roman"/>
+          <w:lang w:val="id-ID"/>
+        </w:rPr>
+        <w:t>Soal 2</w:t>
+      </w:r>
+    </w:p>
+    <w:p>
+      <w:pPr>
+        <w:pStyle w:val="ListParagraph"/>
+        <w:spacing w:after="0" w:line="240" w:lineRule="auto"/>
+        <w:ind w:left="426"/>
+        <w:jc w:val="both"/>
+        <w:rPr>
+          <w:rFonts w:ascii="Times New Roman" w:hAnsi="Times New Roman" w:cs="Times New Roman"/>
+          <w:lang w:val="id-ID"/>
+        </w:rPr>
+      </w:pPr>
+      <w:r>
+        <w:rPr>
+          <w:rFonts w:ascii="Times New Roman" w:hAnsi="Times New Roman" w:cs="Times New Roman"/>
+          <w:lang w:val="id-ID"/>
+        </w:rPr>
+        <w:t>Buatlah program dengan memanfaatkan overloading constructor dan overloading method untuk membuat Sistem Informasi Penjualan Apotek. User diharuskan untuk menginputkan nama, alamat, dan pilihan daftar obat dan harga yang dimiliki oleh sistem dan pengguna di haruskan untuk memilih obat yang diinginkan. Di akhir program terdapat output berupa total harga yang harus dibayar oleh pengguna.</w:t>
+      </w:r>
     </w:p>
     <w:p>
       <w:pPr>
@@ -374,35 +603,391 @@
     <w:p>
       <w:pPr>
         <w:pStyle w:val="ListParagraph"/>
-        <w:spacing w:after="0" w:line="240" w:lineRule="auto"/>
-        <w:ind w:left="284"/>
+        <w:numPr>
+          <w:ilvl w:val="0"/>
+          <w:numId w:val="9"/>
+        </w:numPr>
+        <w:spacing w:after="0" w:line="240" w:lineRule="auto"/>
+        <w:ind w:left="426" w:hanging="426"/>
+        <w:rPr>
+          <w:rFonts w:ascii="Times New Roman" w:hAnsi="Times New Roman" w:cs="Times New Roman"/>
+          <w:sz w:val="24"/>
+          <w:lang w:val="id-ID"/>
+        </w:rPr>
+      </w:pPr>
+      <w:r>
+        <w:rPr>
+          <w:rFonts w:ascii="Times New Roman" w:hAnsi="Times New Roman" w:cs="Times New Roman"/>
+          <w:sz w:val="24"/>
+          <w:lang w:val="id-ID"/>
+        </w:rPr>
+        <w:t>Overloading Method</w:t>
+      </w:r>
+    </w:p>
+    <w:p>
+      <w:pPr>
+        <w:pStyle w:val="ListParagraph"/>
+        <w:numPr>
+          <w:ilvl w:val="0"/>
+          <w:numId w:val="10"/>
+        </w:numPr>
+        <w:spacing w:after="0" w:line="240" w:lineRule="auto"/>
+        <w:rPr>
+          <w:rFonts w:ascii="Times New Roman" w:hAnsi="Times New Roman" w:cs="Times New Roman"/>
+          <w:sz w:val="24"/>
+          <w:lang w:val="id-ID"/>
+        </w:rPr>
+      </w:pPr>
+      <w:r>
+        <w:rPr>
+          <w:rFonts w:ascii="Times New Roman" w:hAnsi="Times New Roman" w:cs="Times New Roman"/>
+          <w:sz w:val="24"/>
+          <w:lang w:val="id-ID"/>
+        </w:rPr>
+        <w:t>Lakukan percobaan diatas dan benahi jika menemukan kesalahan !</w:t>
+      </w:r>
+    </w:p>
+    <w:p>
+      <w:pPr>
+        <w:pStyle w:val="ListParagraph"/>
+        <w:spacing w:after="0" w:line="240" w:lineRule="auto"/>
+        <w:ind w:left="786"/>
+        <w:rPr>
+          <w:rFonts w:ascii="Times New Roman" w:hAnsi="Times New Roman" w:cs="Times New Roman"/>
+          <w:sz w:val="24"/>
+          <w:lang w:val="id-ID"/>
+        </w:rPr>
+      </w:pPr>
+      <w:r>
         <w:rPr>
           <w:rFonts w:ascii="Times New Roman" w:hAnsi="Times New Roman" w:cs="Times New Roman"/>
           <w:b/>
-          <w:sz w:val="24"/>
-          <w:lang w:val="id-ID"/>
-        </w:rPr>
-      </w:pPr>
-      <w:r>
-        <w:rPr>
-          <w:rFonts w:ascii="Times New Roman" w:hAnsi="Times New Roman" w:cs="Times New Roman"/>
-          <w:sz w:val="24"/>
-        </w:rPr>
-        <w:t>Berisi jawaban pertanyaan yang ada di modul di beri nomer, soal dan jawaban di ketik dengan menggunakan font Times New Roman 11</w:t>
-      </w:r>
-    </w:p>
-    <w:p>
-      <w:pPr>
-        <w:pStyle w:val="ListParagraph"/>
-        <w:spacing w:after="0" w:line="240" w:lineRule="auto"/>
-        <w:ind w:left="284"/>
+          <w:i/>
+          <w:sz w:val="24"/>
+          <w:lang w:val="id-ID"/>
+        </w:rPr>
+        <w:t xml:space="preserve">Jawab : </w:t>
+      </w:r>
+    </w:p>
+    <w:p>
+      <w:pPr>
+        <w:pStyle w:val="ListParagraph"/>
+        <w:spacing w:after="0" w:line="240" w:lineRule="auto"/>
+        <w:ind w:left="786"/>
+        <w:rPr>
+          <w:rFonts w:ascii="Times New Roman" w:hAnsi="Times New Roman" w:cs="Times New Roman"/>
+          <w:sz w:val="24"/>
+          <w:lang w:val="id-ID"/>
+        </w:rPr>
+      </w:pPr>
+    </w:p>
+    <w:p>
+      <w:pPr>
+        <w:pStyle w:val="ListParagraph"/>
+        <w:numPr>
+          <w:ilvl w:val="0"/>
+          <w:numId w:val="10"/>
+        </w:numPr>
+        <w:spacing w:after="0" w:line="240" w:lineRule="auto"/>
+        <w:jc w:val="both"/>
+        <w:rPr>
+          <w:rFonts w:ascii="Times New Roman" w:hAnsi="Times New Roman" w:cs="Times New Roman"/>
+          <w:sz w:val="24"/>
+          <w:lang w:val="id-ID"/>
+        </w:rPr>
+      </w:pPr>
+      <w:r>
+        <w:rPr>
+          <w:rFonts w:ascii="Times New Roman" w:hAnsi="Times New Roman" w:cs="Times New Roman"/>
+          <w:sz w:val="24"/>
+          <w:lang w:val="id-ID"/>
+        </w:rPr>
+        <w:t>Jika pada baris 7, pada parameter double value dan double value2 dihapus dan diganti menjadi int a dan int b apa yang terjadi ? Jelaskan!</w:t>
+      </w:r>
+    </w:p>
+    <w:p>
+      <w:pPr>
+        <w:pStyle w:val="ListParagraph"/>
+        <w:spacing w:after="0" w:line="240" w:lineRule="auto"/>
+        <w:ind w:left="786"/>
+        <w:rPr>
+          <w:rFonts w:ascii="Times New Roman" w:hAnsi="Times New Roman" w:cs="Times New Roman"/>
+          <w:sz w:val="24"/>
+          <w:lang w:val="id-ID"/>
+        </w:rPr>
+      </w:pPr>
+      <w:r>
         <w:rPr>
           <w:rFonts w:ascii="Times New Roman" w:hAnsi="Times New Roman" w:cs="Times New Roman"/>
           <w:b/>
-          <w:sz w:val="24"/>
-          <w:lang w:val="id-ID"/>
-        </w:rPr>
-      </w:pPr>
+          <w:i/>
+          <w:sz w:val="24"/>
+          <w:lang w:val="id-ID"/>
+        </w:rPr>
+        <w:t xml:space="preserve">Jawab : </w:t>
+      </w:r>
+    </w:p>
+    <w:p>
+      <w:pPr>
+        <w:pStyle w:val="ListParagraph"/>
+        <w:spacing w:after="0" w:line="240" w:lineRule="auto"/>
+        <w:ind w:left="786"/>
+        <w:jc w:val="both"/>
+        <w:rPr>
+          <w:rFonts w:ascii="Times New Roman" w:hAnsi="Times New Roman" w:cs="Times New Roman"/>
+          <w:sz w:val="24"/>
+          <w:lang w:val="id-ID"/>
+        </w:rPr>
+      </w:pPr>
+    </w:p>
+    <w:p>
+      <w:pPr>
+        <w:pStyle w:val="ListParagraph"/>
+        <w:numPr>
+          <w:ilvl w:val="0"/>
+          <w:numId w:val="10"/>
+        </w:numPr>
+        <w:spacing w:after="0" w:line="240" w:lineRule="auto"/>
+        <w:jc w:val="both"/>
+        <w:rPr>
+          <w:rFonts w:ascii="Times New Roman" w:hAnsi="Times New Roman" w:cs="Times New Roman"/>
+          <w:sz w:val="24"/>
+          <w:lang w:val="id-ID"/>
+        </w:rPr>
+      </w:pPr>
+      <w:r>
+        <w:rPr>
+          <w:rFonts w:ascii="Times New Roman" w:hAnsi="Times New Roman" w:cs="Times New Roman"/>
+          <w:sz w:val="24"/>
+          <w:lang w:val="id-ID"/>
+        </w:rPr>
+        <w:t>Rubah method pada baris ketujuh menjadi method bertipe void dan lakukan juga perubahan main method</w:t>
+      </w:r>
+    </w:p>
+    <w:p>
+      <w:pPr>
+        <w:pStyle w:val="ListParagraph"/>
+        <w:spacing w:after="0" w:line="240" w:lineRule="auto"/>
+        <w:ind w:left="786"/>
+        <w:rPr>
+          <w:rFonts w:ascii="Times New Roman" w:hAnsi="Times New Roman" w:cs="Times New Roman"/>
+          <w:sz w:val="24"/>
+          <w:lang w:val="id-ID"/>
+        </w:rPr>
+      </w:pPr>
+      <w:r>
+        <w:rPr>
+          <w:rFonts w:ascii="Times New Roman" w:hAnsi="Times New Roman" w:cs="Times New Roman"/>
+          <w:b/>
+          <w:i/>
+          <w:sz w:val="24"/>
+          <w:lang w:val="id-ID"/>
+        </w:rPr>
+        <w:lastRenderedPageBreak/>
+        <w:t xml:space="preserve">Jawab : </w:t>
+      </w:r>
+    </w:p>
+    <w:p>
+      <w:pPr>
+        <w:pStyle w:val="ListParagraph"/>
+        <w:spacing w:after="0" w:line="240" w:lineRule="auto"/>
+        <w:ind w:left="786"/>
+        <w:jc w:val="both"/>
+        <w:rPr>
+          <w:rFonts w:ascii="Times New Roman" w:hAnsi="Times New Roman" w:cs="Times New Roman"/>
+          <w:sz w:val="24"/>
+          <w:lang w:val="id-ID"/>
+        </w:rPr>
+      </w:pPr>
+    </w:p>
+    <w:p>
+      <w:pPr>
+        <w:pStyle w:val="ListParagraph"/>
+        <w:numPr>
+          <w:ilvl w:val="0"/>
+          <w:numId w:val="9"/>
+        </w:numPr>
+        <w:spacing w:after="0" w:line="240" w:lineRule="auto"/>
+        <w:ind w:left="426" w:hanging="426"/>
+        <w:rPr>
+          <w:rFonts w:ascii="Times New Roman" w:hAnsi="Times New Roman" w:cs="Times New Roman"/>
+          <w:sz w:val="24"/>
+          <w:lang w:val="id-ID"/>
+        </w:rPr>
+      </w:pPr>
+      <w:r>
+        <w:rPr>
+          <w:rFonts w:ascii="Times New Roman" w:hAnsi="Times New Roman" w:cs="Times New Roman"/>
+          <w:sz w:val="24"/>
+          <w:lang w:val="id-ID"/>
+        </w:rPr>
+        <w:t>Overloading Constructor</w:t>
+      </w:r>
+    </w:p>
+    <w:p>
+      <w:pPr>
+        <w:pStyle w:val="ListParagraph"/>
+        <w:numPr>
+          <w:ilvl w:val="0"/>
+          <w:numId w:val="11"/>
+        </w:numPr>
+        <w:spacing w:after="0" w:line="240" w:lineRule="auto"/>
+        <w:rPr>
+          <w:rFonts w:ascii="Times New Roman" w:hAnsi="Times New Roman" w:cs="Times New Roman"/>
+          <w:sz w:val="24"/>
+          <w:lang w:val="id-ID"/>
+        </w:rPr>
+      </w:pPr>
+      <w:r>
+        <w:rPr>
+          <w:rFonts w:ascii="Times New Roman" w:hAnsi="Times New Roman" w:cs="Times New Roman"/>
+          <w:sz w:val="24"/>
+          <w:lang w:val="id-ID"/>
+        </w:rPr>
+        <w:t>Lakukan percobaan diatas dan benahi jika menemukan kesalahan</w:t>
+      </w:r>
+    </w:p>
+    <w:p>
+      <w:pPr>
+        <w:pStyle w:val="ListParagraph"/>
+        <w:spacing w:after="0" w:line="240" w:lineRule="auto"/>
+        <w:ind w:left="786"/>
+        <w:rPr>
+          <w:rFonts w:ascii="Times New Roman" w:hAnsi="Times New Roman" w:cs="Times New Roman"/>
+          <w:sz w:val="24"/>
+          <w:lang w:val="id-ID"/>
+        </w:rPr>
+      </w:pPr>
+      <w:r>
+        <w:rPr>
+          <w:rFonts w:ascii="Times New Roman" w:hAnsi="Times New Roman" w:cs="Times New Roman"/>
+          <w:b/>
+          <w:i/>
+          <w:sz w:val="24"/>
+          <w:lang w:val="id-ID"/>
+        </w:rPr>
+        <w:t xml:space="preserve">Jawab : </w:t>
+      </w:r>
+    </w:p>
+    <w:p>
+      <w:pPr>
+        <w:pStyle w:val="ListParagraph"/>
+        <w:spacing w:after="0" w:line="240" w:lineRule="auto"/>
+        <w:ind w:left="786"/>
+        <w:rPr>
+          <w:rFonts w:ascii="Times New Roman" w:hAnsi="Times New Roman" w:cs="Times New Roman"/>
+          <w:sz w:val="24"/>
+          <w:lang w:val="id-ID"/>
+        </w:rPr>
+      </w:pPr>
+    </w:p>
+    <w:p>
+      <w:pPr>
+        <w:pStyle w:val="ListParagraph"/>
+        <w:numPr>
+          <w:ilvl w:val="0"/>
+          <w:numId w:val="11"/>
+        </w:numPr>
+        <w:spacing w:after="0" w:line="240" w:lineRule="auto"/>
+        <w:jc w:val="both"/>
+        <w:rPr>
+          <w:rFonts w:ascii="Times New Roman" w:hAnsi="Times New Roman" w:cs="Times New Roman"/>
+          <w:sz w:val="24"/>
+          <w:lang w:val="id-ID"/>
+        </w:rPr>
+      </w:pPr>
+      <w:r>
+        <w:rPr>
+          <w:rFonts w:ascii="Times New Roman" w:hAnsi="Times New Roman" w:cs="Times New Roman"/>
+          <w:sz w:val="24"/>
+          <w:lang w:val="id-ID"/>
+        </w:rPr>
+        <w:t>Pada class lingkaran, Tambahakan constructor dengan parameter int tinggi, apa yang terjadi dan jelaskan!</w:t>
+      </w:r>
+    </w:p>
+    <w:p>
+      <w:pPr>
+        <w:pStyle w:val="ListParagraph"/>
+        <w:spacing w:after="0" w:line="240" w:lineRule="auto"/>
+        <w:ind w:left="786"/>
+        <w:rPr>
+          <w:rFonts w:ascii="Times New Roman" w:hAnsi="Times New Roman" w:cs="Times New Roman"/>
+          <w:b/>
+          <w:i/>
+          <w:sz w:val="24"/>
+          <w:lang w:val="id-ID"/>
+        </w:rPr>
+      </w:pPr>
+      <w:r>
+        <w:rPr>
+          <w:rFonts w:ascii="Times New Roman" w:hAnsi="Times New Roman" w:cs="Times New Roman"/>
+          <w:b/>
+          <w:i/>
+          <w:sz w:val="24"/>
+          <w:lang w:val="id-ID"/>
+        </w:rPr>
+        <w:t xml:space="preserve">Jawab : </w:t>
+      </w:r>
+    </w:p>
+    <w:p>
+      <w:pPr>
+        <w:pStyle w:val="ListParagraph"/>
+        <w:spacing w:after="0" w:line="240" w:lineRule="auto"/>
+        <w:ind w:left="786"/>
+        <w:rPr>
+          <w:rFonts w:ascii="Times New Roman" w:hAnsi="Times New Roman" w:cs="Times New Roman"/>
+          <w:sz w:val="24"/>
+          <w:lang w:val="id-ID"/>
+        </w:rPr>
+      </w:pPr>
+      <w:bookmarkStart w:id="0" w:name="_GoBack"/>
+      <w:bookmarkEnd w:id="0"/>
+    </w:p>
+    <w:p>
+      <w:pPr>
+        <w:pStyle w:val="ListParagraph"/>
+        <w:numPr>
+          <w:ilvl w:val="0"/>
+          <w:numId w:val="11"/>
+        </w:numPr>
+        <w:spacing w:after="0" w:line="240" w:lineRule="auto"/>
+        <w:jc w:val="both"/>
+        <w:rPr>
+          <w:rFonts w:ascii="Times New Roman" w:hAnsi="Times New Roman" w:cs="Times New Roman"/>
+          <w:sz w:val="24"/>
+          <w:lang w:val="id-ID"/>
+        </w:rPr>
+      </w:pPr>
+      <w:r>
+        <w:rPr>
+          <w:rFonts w:ascii="Times New Roman" w:hAnsi="Times New Roman" w:cs="Times New Roman"/>
+          <w:sz w:val="24"/>
+          <w:lang w:val="id-ID"/>
+        </w:rPr>
+        <w:t>Pada class lingkaran tambahkan constructor dengan tipe data String alas dan String tinggi, kemudian tambahkan method untuk melakukan parsing atau perubahan tipe data dari String menjadi integer. Setelah itu pada method main lakukan instansiasi objek dengan nama objek Lstring dengan memanggil constructor bertipe data String. Jelaskan!</w:t>
+      </w:r>
+    </w:p>
+    <w:p>
+      <w:pPr>
+        <w:pStyle w:val="ListParagraph"/>
+        <w:spacing w:after="0" w:line="240" w:lineRule="auto"/>
+        <w:ind w:left="786"/>
+        <w:rPr>
+          <w:rFonts w:ascii="Times New Roman" w:hAnsi="Times New Roman" w:cs="Times New Roman"/>
+          <w:sz w:val="24"/>
+          <w:lang w:val="id-ID"/>
+        </w:rPr>
+      </w:pPr>
+      <w:r>
+        <w:rPr>
+          <w:rFonts w:ascii="Times New Roman" w:hAnsi="Times New Roman" w:cs="Times New Roman"/>
+          <w:b/>
+          <w:i/>
+          <w:sz w:val="24"/>
+          <w:lang w:val="id-ID"/>
+        </w:rPr>
+        <w:t xml:space="preserve">Jawab : </w:t>
+      </w:r>
     </w:p>
     <w:p>
       <w:pPr>
@@ -458,11 +1043,41 @@
         </w:rPr>
       </w:pPr>
     </w:p>
+    <w:p>
+      <w:pPr>
+        <w:rPr>
+          <w:rFonts w:ascii="Times New Roman" w:hAnsi="Times New Roman" w:cs="Times New Roman"/>
+          <w:b/>
+          <w:sz w:val="24"/>
+          <w:lang w:val="id-ID"/>
+        </w:rPr>
+      </w:pPr>
+      <w:r>
+        <w:rPr>
+          <w:rFonts w:ascii="Times New Roman" w:hAnsi="Times New Roman" w:cs="Times New Roman"/>
+          <w:b/>
+          <w:sz w:val="24"/>
+          <w:lang w:val="id-ID"/>
+        </w:rPr>
+        <w:br w:type="page"/>
+      </w:r>
+    </w:p>
+    <w:p>
+      <w:pPr>
+        <w:rPr>
+          <w:rFonts w:ascii="Times New Roman" w:hAnsi="Times New Roman" w:cs="Times New Roman"/>
+          <w:b/>
+          <w:sz w:val="24"/>
+          <w:lang w:val="id-ID"/>
+        </w:rPr>
+      </w:pPr>
+    </w:p>
     <w:sectPr>
-      <w:headerReference w:type="default" r:id="rId7"/>
+      <w:headerReference w:type="first" r:id="rId8"/>
       <w:pgSz w:w="11907" w:h="16839" w:code="9"/>
       <w:pgMar w:top="1701" w:right="1701" w:bottom="1701" w:left="2268" w:header="709" w:footer="709" w:gutter="0"/>
       <w:cols w:space="708"/>
+      <w:titlePg/>
       <w:docGrid w:linePitch="360"/>
     </w:sectPr>
   </w:body>
@@ -470,7 +1085,7 @@
 </file>
 
 <file path=word/endnotes.xml><?xml version="1.0" encoding="utf-8"?>
-<w:endnotes xmlns:wpc="http://schemas.microsoft.com/office/word/2010/wordprocessingCanvas" xmlns:mc="http://schemas.openxmlformats.org/markup-compatibility/2006" xmlns:o="urn:schemas-microsoft-com:office:office" xmlns:r="http://schemas.openxmlformats.org/officeDocument/2006/relationships" xmlns:m="http://schemas.openxmlformats.org/officeDocument/2006/math" xmlns:v="urn:schemas-microsoft-com:vml" xmlns:wp14="http://schemas.microsoft.com/office/word/2010/wordprocessingDrawing" xmlns:wp="http://schemas.openxmlformats.org/drawingml/2006/wordprocessingDrawing" xmlns:w10="urn:schemas-microsoft-com:office:word" xmlns:w="http://schemas.openxmlformats.org/wordprocessingml/2006/main" xmlns:w14="http://schemas.microsoft.com/office/word/2010/wordml" xmlns:w15="http://schemas.microsoft.com/office/word/2012/wordml" xmlns:wpg="http://schemas.microsoft.com/office/word/2010/wordprocessingGroup" xmlns:wpi="http://schemas.microsoft.com/office/word/2010/wordprocessingInk" xmlns:wne="http://schemas.microsoft.com/office/word/2006/wordml" xmlns:wps="http://schemas.microsoft.com/office/word/2010/wordprocessingShape" mc:Ignorable="w14 w15 wp14">
+<w:endnotes xmlns:wpc="http://schemas.microsoft.com/office/word/2010/wordprocessingCanvas" xmlns:mc="http://schemas.openxmlformats.org/markup-compatibility/2006" xmlns:o="urn:schemas-microsoft-com:office:office" xmlns:r="http://schemas.openxmlformats.org/officeDocument/2006/relationships" xmlns:m="http://schemas.openxmlformats.org/officeDocument/2006/math" xmlns:v="urn:schemas-microsoft-com:vml" xmlns:wp14="http://schemas.microsoft.com/office/word/2010/wordprocessingDrawing" xmlns:wp="http://schemas.openxmlformats.org/drawingml/2006/wordprocessingDrawing" xmlns:w10="urn:schemas-microsoft-com:office:word" xmlns:w="http://schemas.openxmlformats.org/wordprocessingml/2006/main" xmlns:w14="http://schemas.microsoft.com/office/word/2010/wordml" xmlns:wpg="http://schemas.microsoft.com/office/word/2010/wordprocessingGroup" xmlns:wpi="http://schemas.microsoft.com/office/word/2010/wordprocessingInk" xmlns:wne="http://schemas.microsoft.com/office/word/2006/wordml" xmlns:wps="http://schemas.microsoft.com/office/word/2010/wordprocessingShape" mc:Ignorable="w14 wp14">
   <w:endnote w:type="separator" w:id="-1">
     <w:p>
       <w:pPr>
@@ -495,7 +1110,7 @@
 </file>
 
 <file path=word/footnotes.xml><?xml version="1.0" encoding="utf-8"?>
-<w:footnotes xmlns:wpc="http://schemas.microsoft.com/office/word/2010/wordprocessingCanvas" xmlns:mc="http://schemas.openxmlformats.org/markup-compatibility/2006" xmlns:o="urn:schemas-microsoft-com:office:office" xmlns:r="http://schemas.openxmlformats.org/officeDocument/2006/relationships" xmlns:m="http://schemas.openxmlformats.org/officeDocument/2006/math" xmlns:v="urn:schemas-microsoft-com:vml" xmlns:wp14="http://schemas.microsoft.com/office/word/2010/wordprocessingDrawing" xmlns:wp="http://schemas.openxmlformats.org/drawingml/2006/wordprocessingDrawing" xmlns:w10="urn:schemas-microsoft-com:office:word" xmlns:w="http://schemas.openxmlformats.org/wordprocessingml/2006/main" xmlns:w14="http://schemas.microsoft.com/office/word/2010/wordml" xmlns:w15="http://schemas.microsoft.com/office/word/2012/wordml" xmlns:wpg="http://schemas.microsoft.com/office/word/2010/wordprocessingGroup" xmlns:wpi="http://schemas.microsoft.com/office/word/2010/wordprocessingInk" xmlns:wne="http://schemas.microsoft.com/office/word/2006/wordml" xmlns:wps="http://schemas.microsoft.com/office/word/2010/wordprocessingShape" mc:Ignorable="w14 w15 wp14">
+<w:footnotes xmlns:wpc="http://schemas.microsoft.com/office/word/2010/wordprocessingCanvas" xmlns:mc="http://schemas.openxmlformats.org/markup-compatibility/2006" xmlns:o="urn:schemas-microsoft-com:office:office" xmlns:r="http://schemas.openxmlformats.org/officeDocument/2006/relationships" xmlns:m="http://schemas.openxmlformats.org/officeDocument/2006/math" xmlns:v="urn:schemas-microsoft-com:vml" xmlns:wp14="http://schemas.microsoft.com/office/word/2010/wordprocessingDrawing" xmlns:wp="http://schemas.openxmlformats.org/drawingml/2006/wordprocessingDrawing" xmlns:w10="urn:schemas-microsoft-com:office:word" xmlns:w="http://schemas.openxmlformats.org/wordprocessingml/2006/main" xmlns:w14="http://schemas.microsoft.com/office/word/2010/wordml" xmlns:wpg="http://schemas.microsoft.com/office/word/2010/wordprocessingGroup" xmlns:wpi="http://schemas.microsoft.com/office/word/2010/wordprocessingInk" xmlns:wne="http://schemas.microsoft.com/office/word/2006/wordml" xmlns:wps="http://schemas.microsoft.com/office/word/2010/wordprocessingShape" mc:Ignorable="w14 wp14">
   <w:footnote w:type="separator" w:id="-1">
     <w:p>
       <w:pPr>
@@ -520,11 +1135,11 @@
 </file>
 
 <file path=word/header1.xml><?xml version="1.0" encoding="utf-8"?>
-<w:hdr xmlns:wpc="http://schemas.microsoft.com/office/word/2010/wordprocessingCanvas" xmlns:mc="http://schemas.openxmlformats.org/markup-compatibility/2006" xmlns:o="urn:schemas-microsoft-com:office:office" xmlns:r="http://schemas.openxmlformats.org/officeDocument/2006/relationships" xmlns:m="http://schemas.openxmlformats.org/officeDocument/2006/math" xmlns:v="urn:schemas-microsoft-com:vml" xmlns:wp14="http://schemas.microsoft.com/office/word/2010/wordprocessingDrawing" xmlns:wp="http://schemas.openxmlformats.org/drawingml/2006/wordprocessingDrawing" xmlns:w10="urn:schemas-microsoft-com:office:word" xmlns:w="http://schemas.openxmlformats.org/wordprocessingml/2006/main" xmlns:w14="http://schemas.microsoft.com/office/word/2010/wordml" xmlns:w15="http://schemas.microsoft.com/office/word/2012/wordml" xmlns:wpg="http://schemas.microsoft.com/office/word/2010/wordprocessingGroup" xmlns:wpi="http://schemas.microsoft.com/office/word/2010/wordprocessingInk" xmlns:wne="http://schemas.microsoft.com/office/word/2006/wordml" xmlns:wps="http://schemas.microsoft.com/office/word/2010/wordprocessingShape" mc:Ignorable="w14 w15 wp14">
+<w:hdr xmlns:wpc="http://schemas.microsoft.com/office/word/2010/wordprocessingCanvas" xmlns:mc="http://schemas.openxmlformats.org/markup-compatibility/2006" xmlns:o="urn:schemas-microsoft-com:office:office" xmlns:r="http://schemas.openxmlformats.org/officeDocument/2006/relationships" xmlns:m="http://schemas.openxmlformats.org/officeDocument/2006/math" xmlns:v="urn:schemas-microsoft-com:vml" xmlns:wp14="http://schemas.microsoft.com/office/word/2010/wordprocessingDrawing" xmlns:wp="http://schemas.openxmlformats.org/drawingml/2006/wordprocessingDrawing" xmlns:w10="urn:schemas-microsoft-com:office:word" xmlns:w="http://schemas.openxmlformats.org/wordprocessingml/2006/main" xmlns:w14="http://schemas.microsoft.com/office/word/2010/wordml" xmlns:wpg="http://schemas.microsoft.com/office/word/2010/wordprocessingGroup" xmlns:wpi="http://schemas.microsoft.com/office/word/2010/wordprocessingInk" xmlns:wne="http://schemas.microsoft.com/office/word/2006/wordml" xmlns:wps="http://schemas.microsoft.com/office/word/2010/wordprocessingShape" mc:Ignorable="w14 wp14">
   <w:p>
     <w:pPr>
       <w:pStyle w:val="Header"/>
-      <w:ind w:right="-426" w:firstLine="1418"/>
+      <w:ind w:left="1440" w:right="-426"/>
       <w:rPr>
         <w:rFonts w:ascii="Times New Roman" w:hAnsi="Times New Roman" w:cs="Times New Roman"/>
         <w:b/>
@@ -538,20 +1153,21 @@
         <w:b/>
         <w:noProof/>
         <w:sz w:val="18"/>
+        <w:lang w:val="id-ID" w:eastAsia="id-ID"/>
       </w:rPr>
       <w:drawing>
-        <wp:anchor distT="0" distB="0" distL="114300" distR="114300" simplePos="0" relativeHeight="251659264" behindDoc="1" locked="0" layoutInCell="1" allowOverlap="1" wp14:anchorId="55945E61" wp14:editId="37F58D20">
+        <wp:anchor distT="0" distB="0" distL="114300" distR="114300" simplePos="0" relativeHeight="251659264" behindDoc="1" locked="0" layoutInCell="1" allowOverlap="1" wp14:anchorId="328C4C4D" wp14:editId="4B57F878">
           <wp:simplePos x="0" y="0"/>
           <wp:positionH relativeFrom="column">
-            <wp:posOffset>-40191</wp:posOffset>
+            <wp:posOffset>-40005</wp:posOffset>
           </wp:positionH>
           <wp:positionV relativeFrom="paragraph">
-            <wp:posOffset>-113030</wp:posOffset>
+            <wp:posOffset>16510</wp:posOffset>
           </wp:positionV>
           <wp:extent cx="866775" cy="866775"/>
           <wp:effectExtent l="0" t="0" r="9525" b="9525"/>
-          <wp:wrapNone/>
-          <wp:docPr id="3" name="Picture 3" descr="PTIIK"/>
+          <wp:wrapSquare wrapText="bothSides"/>
+          <wp:docPr id="4" name="Picture 4" descr="PTIIK"/>
           <wp:cNvGraphicFramePr>
             <a:graphicFrameLocks xmlns:a="http://schemas.openxmlformats.org/drawingml/2006/main" noChangeAspect="1"/>
           </wp:cNvGraphicFramePr>
@@ -615,7 +1231,7 @@
         <w:sz w:val="28"/>
         <w:lang w:val="id-ID"/>
       </w:rPr>
-      <w:t xml:space="preserve"> PRAKTIKUM PEMROGRAMAN LANJUT</w:t>
+      <w:t xml:space="preserve"> PRAKTIKUM PEMROGRAMAN BERORIENTASI OBJE</w:t>
     </w:r>
   </w:p>
   <w:p>
@@ -675,11 +1291,12 @@
         <w:rFonts w:ascii="Times New Roman" w:hAnsi="Times New Roman" w:cs="Times New Roman"/>
         <w:noProof/>
         <w:sz w:val="24"/>
+        <w:lang w:val="id-ID" w:eastAsia="id-ID"/>
       </w:rPr>
       <mc:AlternateContent>
         <mc:Choice Requires="wps">
           <w:drawing>
-            <wp:anchor distT="0" distB="0" distL="114300" distR="114300" simplePos="0" relativeHeight="251664384" behindDoc="0" locked="0" layoutInCell="1" allowOverlap="1" wp14:anchorId="06C367B9" wp14:editId="116EDFA1">
+            <wp:anchor distT="0" distB="0" distL="114300" distR="114300" simplePos="0" relativeHeight="251661312" behindDoc="0" locked="0" layoutInCell="1" allowOverlap="1" wp14:anchorId="08E3ECE9" wp14:editId="2B046DE7">
               <wp:simplePos x="0" y="0"/>
               <wp:positionH relativeFrom="column">
                 <wp:posOffset>-40117</wp:posOffset>
@@ -704,22 +1321,16 @@
                       <a:prstGeom prst="line">
                         <a:avLst/>
                       </a:prstGeom>
-                      <a:ln w="44450" cmpd="thickThin"/>
+                      <a:noFill/>
+                      <a:ln w="44450" cap="flat" cmpd="thickThin" algn="ctr">
+                        <a:solidFill>
+                          <a:sysClr val="windowText" lastClr="000000"/>
+                        </a:solidFill>
+                        <a:prstDash val="solid"/>
+                        <a:miter lim="800000"/>
+                      </a:ln>
+                      <a:effectLst/>
                     </wps:spPr>
-                    <wps:style>
-                      <a:lnRef idx="1">
-                        <a:schemeClr val="dk1"/>
-                      </a:lnRef>
-                      <a:fillRef idx="0">
-                        <a:schemeClr val="dk1"/>
-                      </a:fillRef>
-                      <a:effectRef idx="0">
-                        <a:schemeClr val="dk1"/>
-                      </a:effectRef>
-                      <a:fontRef idx="minor">
-                        <a:schemeClr val="tx1"/>
-                      </a:fontRef>
-                    </wps:style>
                     <wps:bodyPr/>
                   </wps:wsp>
                 </a:graphicData>
@@ -735,7 +1346,7 @@
         </mc:Choice>
         <mc:Fallback>
           <w:pict>
-            <v:line w14:anchorId="158D54AC" id="Straight Connector 1" o:spid="_x0000_s1026" style="position:absolute;z-index:251664384;visibility:visible;mso-wrap-style:square;mso-width-percent:0;mso-height-percent:0;mso-wrap-distance-left:9pt;mso-wrap-distance-top:0;mso-wrap-distance-right:9pt;mso-wrap-distance-bottom:0;mso-position-horizontal:absolute;mso-position-horizontal-relative:text;mso-position-vertical:absolute;mso-position-vertical-relative:text;mso-width-percent:0;mso-height-percent:0;mso-width-relative:margin;mso-height-relative:margin" from="-3.15pt,11.75pt" to="422.05pt,11.75pt" o:gfxdata="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" strokecolor="black [3200]" strokeweight="3.5pt">
+            <v:line id="Straight Connector 1" o:spid="_x0000_s1026" style="position:absolute;z-index:251661312;visibility:visible;mso-wrap-style:square;mso-width-percent:0;mso-height-percent:0;mso-wrap-distance-left:9pt;mso-wrap-distance-top:0;mso-wrap-distance-right:9pt;mso-wrap-distance-bottom:0;mso-position-horizontal:absolute;mso-position-horizontal-relative:text;mso-position-vertical:absolute;mso-position-vertical-relative:text;mso-width-percent:0;mso-height-percent:0;mso-width-relative:margin;mso-height-relative:margin" from="-3.15pt,11.75pt" to="422.05pt,11.75pt" o:gfxdata="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" strokecolor="windowText" strokeweight="3.5pt">
               <v:stroke linestyle="thickThin" joinstyle="miter"/>
             </v:line>
           </w:pict>
@@ -753,6 +1364,7 @@
       <w:rPr>
         <w:rFonts w:ascii="Times New Roman" w:hAnsi="Times New Roman" w:cs="Times New Roman"/>
         <w:sz w:val="24"/>
+        <w:lang w:val="id-ID"/>
       </w:rPr>
     </w:pPr>
     <w:r>
@@ -770,14 +1382,7 @@
         <w:lang w:val="id-ID"/>
       </w:rPr>
       <w:tab/>
-      <w:t xml:space="preserve">: </w:t>
-    </w:r>
-    <w:r>
-      <w:rPr>
-        <w:rFonts w:ascii="Times New Roman" w:hAnsi="Times New Roman" w:cs="Times New Roman"/>
-        <w:sz w:val="24"/>
-      </w:rPr>
-      <w:t>(LIHAT DI MODUL)</w:t>
+      <w:t>: OVERLOAD DAN OVERLOADING METHOD</w:t>
     </w:r>
   </w:p>
   <w:p>
@@ -790,6 +1395,7 @@
       <w:rPr>
         <w:rFonts w:ascii="Times New Roman" w:hAnsi="Times New Roman" w:cs="Times New Roman"/>
         <w:sz w:val="24"/>
+        <w:lang w:val="id-ID"/>
       </w:rPr>
     </w:pPr>
     <w:r>
@@ -807,14 +1413,7 @@
         <w:lang w:val="id-ID"/>
       </w:rPr>
       <w:tab/>
-      <w:t xml:space="preserve">: </w:t>
-    </w:r>
-    <w:r>
-      <w:rPr>
-        <w:rFonts w:ascii="Times New Roman" w:hAnsi="Times New Roman" w:cs="Times New Roman"/>
-        <w:sz w:val="24"/>
-      </w:rPr>
-      <w:t>SANDY</w:t>
+      <w:t>: MAURISH SOFIE RAHMI B</w:t>
     </w:r>
   </w:p>
   <w:p>
@@ -827,6 +1426,7 @@
       <w:rPr>
         <w:rFonts w:ascii="Times New Roman" w:hAnsi="Times New Roman" w:cs="Times New Roman"/>
         <w:sz w:val="24"/>
+        <w:lang w:val="id-ID"/>
       </w:rPr>
     </w:pPr>
     <w:r>
@@ -851,7 +1451,15 @@
         <w:rFonts w:ascii="Times New Roman" w:hAnsi="Times New Roman" w:cs="Times New Roman"/>
         <w:sz w:val="24"/>
       </w:rPr>
-      <w:t>1351XXXX</w:t>
+      <w:t>1</w:t>
+    </w:r>
+    <w:r>
+      <w:rPr>
+        <w:rFonts w:ascii="Times New Roman" w:hAnsi="Times New Roman" w:cs="Times New Roman"/>
+        <w:sz w:val="24"/>
+        <w:lang w:val="id-ID"/>
+      </w:rPr>
+      <w:t>56150600111017</w:t>
     </w:r>
   </w:p>
   <w:p>
@@ -882,7 +1490,7 @@
         <w:lang w:val="id-ID"/>
       </w:rPr>
       <w:tab/>
-      <w:t>: 30/01/2015</w:t>
+      <w:t>: 16/03/2016</w:t>
     </w:r>
   </w:p>
   <w:p>
@@ -895,6 +1503,7 @@
       <w:rPr>
         <w:rFonts w:ascii="Times New Roman" w:hAnsi="Times New Roman" w:cs="Times New Roman"/>
         <w:sz w:val="24"/>
+        <w:lang w:val="id-ID"/>
       </w:rPr>
     </w:pPr>
     <w:r>
@@ -912,14 +1521,7 @@
         <w:lang w:val="id-ID"/>
       </w:rPr>
       <w:tab/>
-      <w:t xml:space="preserve">: - </w:t>
-    </w:r>
-    <w:r>
-      <w:rPr>
-        <w:rFonts w:ascii="Times New Roman" w:hAnsi="Times New Roman" w:cs="Times New Roman"/>
-        <w:sz w:val="24"/>
-      </w:rPr>
-      <w:t>PATRICK</w:t>
+      <w:t>: - LILI ANDARA WAHYU IMAMI</w:t>
     </w:r>
   </w:p>
   <w:p>
@@ -944,8 +1546,9 @@
       <w:rPr>
         <w:rFonts w:ascii="Times New Roman" w:hAnsi="Times New Roman" w:cs="Times New Roman"/>
         <w:sz w:val="24"/>
-      </w:rPr>
-      <w:t>SPONGEBOB</w:t>
+        <w:lang w:val="id-ID"/>
+      </w:rPr>
+      <w:t>MUHAMMAD BIMA ZEHANSYAH</w:t>
     </w:r>
   </w:p>
   <w:p>
@@ -967,11 +1570,12 @@
         <w:rFonts w:ascii="Times New Roman" w:hAnsi="Times New Roman" w:cs="Times New Roman"/>
         <w:noProof/>
         <w:sz w:val="24"/>
+        <w:lang w:val="id-ID" w:eastAsia="id-ID"/>
       </w:rPr>
       <mc:AlternateContent>
         <mc:Choice Requires="wps">
           <w:drawing>
-            <wp:anchor distT="0" distB="0" distL="114300" distR="114300" simplePos="0" relativeHeight="251662336" behindDoc="0" locked="0" layoutInCell="1" allowOverlap="1" wp14:anchorId="388F98B7" wp14:editId="77E26EA8">
+            <wp:anchor distT="0" distB="0" distL="114300" distR="114300" simplePos="0" relativeHeight="251660288" behindDoc="0" locked="0" layoutInCell="1" allowOverlap="1" wp14:anchorId="63866559" wp14:editId="35EAEBBD">
               <wp:simplePos x="0" y="0"/>
               <wp:positionH relativeFrom="column">
                 <wp:posOffset>-41686</wp:posOffset>
@@ -996,22 +1600,16 @@
                       <a:prstGeom prst="line">
                         <a:avLst/>
                       </a:prstGeom>
-                      <a:ln w="44450" cmpd="thickThin"/>
+                      <a:noFill/>
+                      <a:ln w="44450" cap="flat" cmpd="thickThin" algn="ctr">
+                        <a:solidFill>
+                          <a:sysClr val="windowText" lastClr="000000"/>
+                        </a:solidFill>
+                        <a:prstDash val="solid"/>
+                        <a:miter lim="800000"/>
+                      </a:ln>
+                      <a:effectLst/>
                     </wps:spPr>
-                    <wps:style>
-                      <a:lnRef idx="1">
-                        <a:schemeClr val="dk1"/>
-                      </a:lnRef>
-                      <a:fillRef idx="0">
-                        <a:schemeClr val="dk1"/>
-                      </a:fillRef>
-                      <a:effectRef idx="0">
-                        <a:schemeClr val="dk1"/>
-                      </a:effectRef>
-                      <a:fontRef idx="minor">
-                        <a:schemeClr val="tx1"/>
-                      </a:fontRef>
-                    </wps:style>
                     <wps:bodyPr/>
                   </wps:wsp>
                 </a:graphicData>
@@ -1027,7 +1625,7 @@
         </mc:Choice>
         <mc:Fallback>
           <w:pict>
-            <v:line w14:anchorId="25719294" id="Straight Connector 2" o:spid="_x0000_s1026" style="position:absolute;z-index:251662336;visibility:visible;mso-wrap-style:square;mso-width-percent:0;mso-height-percent:0;mso-wrap-distance-left:9pt;mso-wrap-distance-top:0;mso-wrap-distance-right:9pt;mso-wrap-distance-bottom:0;mso-position-horizontal:absolute;mso-position-horizontal-relative:text;mso-position-vertical:absolute;mso-position-vertical-relative:text;mso-width-percent:0;mso-height-percent:0;mso-width-relative:margin;mso-height-relative:margin" from="-3.3pt,6pt" to="421.9pt,6pt" o:gfxdata="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" strokecolor="black [3200]" strokeweight="3.5pt">
+            <v:line id="Straight Connector 2" o:spid="_x0000_s1026" style="position:absolute;z-index:251660288;visibility:visible;mso-wrap-style:square;mso-width-percent:0;mso-height-percent:0;mso-wrap-distance-left:9pt;mso-wrap-distance-top:0;mso-wrap-distance-right:9pt;mso-wrap-distance-bottom:0;mso-position-horizontal:absolute;mso-position-horizontal-relative:text;mso-position-vertical:absolute;mso-position-vertical-relative:text;mso-width-percent:0;mso-height-percent:0;mso-width-relative:margin;mso-height-relative:margin" from="-3.3pt,6pt" to="421.9pt,6pt" o:gfxdata="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" strokecolor="windowText" strokeweight="3.5pt">
               <v:stroke linestyle="thickThin" joinstyle="miter"/>
             </v:line>
           </w:pict>
@@ -1035,11 +1633,16 @@
       </mc:AlternateContent>
     </w:r>
   </w:p>
+  <w:p>
+    <w:pPr>
+      <w:pStyle w:val="Header"/>
+    </w:pPr>
+  </w:p>
 </w:hdr>
 </file>
 
 <file path=word/numbering.xml><?xml version="1.0" encoding="utf-8"?>
-<w:numbering xmlns:wpc="http://schemas.microsoft.com/office/word/2010/wordprocessingCanvas" xmlns:mc="http://schemas.openxmlformats.org/markup-compatibility/2006" xmlns:o="urn:schemas-microsoft-com:office:office" xmlns:r="http://schemas.openxmlformats.org/officeDocument/2006/relationships" xmlns:m="http://schemas.openxmlformats.org/officeDocument/2006/math" xmlns:v="urn:schemas-microsoft-com:vml" xmlns:wp14="http://schemas.microsoft.com/office/word/2010/wordprocessingDrawing" xmlns:wp="http://schemas.openxmlformats.org/drawingml/2006/wordprocessingDrawing" xmlns:w10="urn:schemas-microsoft-com:office:word" xmlns:w="http://schemas.openxmlformats.org/wordprocessingml/2006/main" xmlns:w14="http://schemas.microsoft.com/office/word/2010/wordml" xmlns:w15="http://schemas.microsoft.com/office/word/2012/wordml" xmlns:wpg="http://schemas.microsoft.com/office/word/2010/wordprocessingGroup" xmlns:wpi="http://schemas.microsoft.com/office/word/2010/wordprocessingInk" xmlns:wne="http://schemas.microsoft.com/office/word/2006/wordml" xmlns:wps="http://schemas.microsoft.com/office/word/2010/wordprocessingShape" mc:Ignorable="w14 w15 wp14">
+<w:numbering xmlns:wpc="http://schemas.microsoft.com/office/word/2010/wordprocessingCanvas" xmlns:mc="http://schemas.openxmlformats.org/markup-compatibility/2006" xmlns:o="urn:schemas-microsoft-com:office:office" xmlns:r="http://schemas.openxmlformats.org/officeDocument/2006/relationships" xmlns:m="http://schemas.openxmlformats.org/officeDocument/2006/math" xmlns:v="urn:schemas-microsoft-com:vml" xmlns:wp14="http://schemas.microsoft.com/office/word/2010/wordprocessingDrawing" xmlns:wp="http://schemas.openxmlformats.org/drawingml/2006/wordprocessingDrawing" xmlns:w10="urn:schemas-microsoft-com:office:word" xmlns:w="http://schemas.openxmlformats.org/wordprocessingml/2006/main" xmlns:w14="http://schemas.microsoft.com/office/word/2010/wordml" xmlns:wpg="http://schemas.microsoft.com/office/word/2010/wordprocessingGroup" xmlns:wpi="http://schemas.microsoft.com/office/word/2010/wordprocessingInk" xmlns:wne="http://schemas.microsoft.com/office/word/2006/wordml" xmlns:wps="http://schemas.microsoft.com/office/word/2010/wordprocessingShape" mc:Ignorable="w14 wp14">
   <w:abstractNum w:abstractNumId="0">
     <w:nsid w:val="1E6B1F82"/>
     <w:multiLevelType w:val="hybridMultilevel"/>
@@ -1469,6 +2072,184 @@
     </w:lvl>
   </w:abstractNum>
   <w:abstractNum w:abstractNumId="4">
+    <w:nsid w:val="4BBA5A1A"/>
+    <w:multiLevelType w:val="hybridMultilevel"/>
+    <w:tmpl w:val="E376EA84"/>
+    <w:lvl w:ilvl="0" w:tplc="08284D90">
+      <w:start w:val="1"/>
+      <w:numFmt w:val="decimal"/>
+      <w:lvlText w:val="%1."/>
+      <w:lvlJc w:val="left"/>
+      <w:pPr>
+        <w:ind w:left="786" w:hanging="360"/>
+      </w:pPr>
+      <w:rPr>
+        <w:rFonts w:hint="default"/>
+      </w:rPr>
+    </w:lvl>
+    <w:lvl w:ilvl="1" w:tplc="04210019" w:tentative="1">
+      <w:start w:val="1"/>
+      <w:numFmt w:val="lowerLetter"/>
+      <w:lvlText w:val="%2."/>
+      <w:lvlJc w:val="left"/>
+      <w:pPr>
+        <w:ind w:left="1506" w:hanging="360"/>
+      </w:pPr>
+    </w:lvl>
+    <w:lvl w:ilvl="2" w:tplc="0421001B" w:tentative="1">
+      <w:start w:val="1"/>
+      <w:numFmt w:val="lowerRoman"/>
+      <w:lvlText w:val="%3."/>
+      <w:lvlJc w:val="right"/>
+      <w:pPr>
+        <w:ind w:left="2226" w:hanging="180"/>
+      </w:pPr>
+    </w:lvl>
+    <w:lvl w:ilvl="3" w:tplc="0421000F" w:tentative="1">
+      <w:start w:val="1"/>
+      <w:numFmt w:val="decimal"/>
+      <w:lvlText w:val="%4."/>
+      <w:lvlJc w:val="left"/>
+      <w:pPr>
+        <w:ind w:left="2946" w:hanging="360"/>
+      </w:pPr>
+    </w:lvl>
+    <w:lvl w:ilvl="4" w:tplc="04210019" w:tentative="1">
+      <w:start w:val="1"/>
+      <w:numFmt w:val="lowerLetter"/>
+      <w:lvlText w:val="%5."/>
+      <w:lvlJc w:val="left"/>
+      <w:pPr>
+        <w:ind w:left="3666" w:hanging="360"/>
+      </w:pPr>
+    </w:lvl>
+    <w:lvl w:ilvl="5" w:tplc="0421001B" w:tentative="1">
+      <w:start w:val="1"/>
+      <w:numFmt w:val="lowerRoman"/>
+      <w:lvlText w:val="%6."/>
+      <w:lvlJc w:val="right"/>
+      <w:pPr>
+        <w:ind w:left="4386" w:hanging="180"/>
+      </w:pPr>
+    </w:lvl>
+    <w:lvl w:ilvl="6" w:tplc="0421000F" w:tentative="1">
+      <w:start w:val="1"/>
+      <w:numFmt w:val="decimal"/>
+      <w:lvlText w:val="%7."/>
+      <w:lvlJc w:val="left"/>
+      <w:pPr>
+        <w:ind w:left="5106" w:hanging="360"/>
+      </w:pPr>
+    </w:lvl>
+    <w:lvl w:ilvl="7" w:tplc="04210019" w:tentative="1">
+      <w:start w:val="1"/>
+      <w:numFmt w:val="lowerLetter"/>
+      <w:lvlText w:val="%8."/>
+      <w:lvlJc w:val="left"/>
+      <w:pPr>
+        <w:ind w:left="5826" w:hanging="360"/>
+      </w:pPr>
+    </w:lvl>
+    <w:lvl w:ilvl="8" w:tplc="0421001B" w:tentative="1">
+      <w:start w:val="1"/>
+      <w:numFmt w:val="lowerRoman"/>
+      <w:lvlText w:val="%9."/>
+      <w:lvlJc w:val="right"/>
+      <w:pPr>
+        <w:ind w:left="6546" w:hanging="180"/>
+      </w:pPr>
+    </w:lvl>
+  </w:abstractNum>
+  <w:abstractNum w:abstractNumId="5">
+    <w:nsid w:val="5CAF7D91"/>
+    <w:multiLevelType w:val="hybridMultilevel"/>
+    <w:tmpl w:val="02329838"/>
+    <w:lvl w:ilvl="0" w:tplc="337C6CC4">
+      <w:start w:val="1"/>
+      <w:numFmt w:val="decimal"/>
+      <w:lvlText w:val="%1."/>
+      <w:lvlJc w:val="left"/>
+      <w:pPr>
+        <w:ind w:left="786" w:hanging="360"/>
+      </w:pPr>
+      <w:rPr>
+        <w:rFonts w:hint="default"/>
+      </w:rPr>
+    </w:lvl>
+    <w:lvl w:ilvl="1" w:tplc="04210019" w:tentative="1">
+      <w:start w:val="1"/>
+      <w:numFmt w:val="lowerLetter"/>
+      <w:lvlText w:val="%2."/>
+      <w:lvlJc w:val="left"/>
+      <w:pPr>
+        <w:ind w:left="1506" w:hanging="360"/>
+      </w:pPr>
+    </w:lvl>
+    <w:lvl w:ilvl="2" w:tplc="0421001B" w:tentative="1">
+      <w:start w:val="1"/>
+      <w:numFmt w:val="lowerRoman"/>
+      <w:lvlText w:val="%3."/>
+      <w:lvlJc w:val="right"/>
+      <w:pPr>
+        <w:ind w:left="2226" w:hanging="180"/>
+      </w:pPr>
+    </w:lvl>
+    <w:lvl w:ilvl="3" w:tplc="0421000F" w:tentative="1">
+      <w:start w:val="1"/>
+      <w:numFmt w:val="decimal"/>
+      <w:lvlText w:val="%4."/>
+      <w:lvlJc w:val="left"/>
+      <w:pPr>
+        <w:ind w:left="2946" w:hanging="360"/>
+      </w:pPr>
+    </w:lvl>
+    <w:lvl w:ilvl="4" w:tplc="04210019" w:tentative="1">
+      <w:start w:val="1"/>
+      <w:numFmt w:val="lowerLetter"/>
+      <w:lvlText w:val="%5."/>
+      <w:lvlJc w:val="left"/>
+      <w:pPr>
+        <w:ind w:left="3666" w:hanging="360"/>
+      </w:pPr>
+    </w:lvl>
+    <w:lvl w:ilvl="5" w:tplc="0421001B" w:tentative="1">
+      <w:start w:val="1"/>
+      <w:numFmt w:val="lowerRoman"/>
+      <w:lvlText w:val="%6."/>
+      <w:lvlJc w:val="right"/>
+      <w:pPr>
+        <w:ind w:left="4386" w:hanging="180"/>
+      </w:pPr>
+    </w:lvl>
+    <w:lvl w:ilvl="6" w:tplc="0421000F" w:tentative="1">
+      <w:start w:val="1"/>
+      <w:numFmt w:val="decimal"/>
+      <w:lvlText w:val="%7."/>
+      <w:lvlJc w:val="left"/>
+      <w:pPr>
+        <w:ind w:left="5106" w:hanging="360"/>
+      </w:pPr>
+    </w:lvl>
+    <w:lvl w:ilvl="7" w:tplc="04210019" w:tentative="1">
+      <w:start w:val="1"/>
+      <w:numFmt w:val="lowerLetter"/>
+      <w:lvlText w:val="%8."/>
+      <w:lvlJc w:val="left"/>
+      <w:pPr>
+        <w:ind w:left="5826" w:hanging="360"/>
+      </w:pPr>
+    </w:lvl>
+    <w:lvl w:ilvl="8" w:tplc="0421001B" w:tentative="1">
+      <w:start w:val="1"/>
+      <w:numFmt w:val="lowerRoman"/>
+      <w:lvlText w:val="%9."/>
+      <w:lvlJc w:val="right"/>
+      <w:pPr>
+        <w:ind w:left="6546" w:hanging="180"/>
+      </w:pPr>
+    </w:lvl>
+  </w:abstractNum>
+  <w:abstractNum w:abstractNumId="6">
     <w:nsid w:val="623A1002"/>
     <w:multiLevelType w:val="hybridMultilevel"/>
     <w:tmpl w:val="15D25A88"/>
@@ -1557,7 +2338,96 @@
       </w:pPr>
     </w:lvl>
   </w:abstractNum>
-  <w:abstractNum w:abstractNumId="5">
+  <w:abstractNum w:abstractNumId="7">
+    <w:nsid w:val="631B3EDF"/>
+    <w:multiLevelType w:val="hybridMultilevel"/>
+    <w:tmpl w:val="122A147A"/>
+    <w:lvl w:ilvl="0" w:tplc="D832A81E">
+      <w:start w:val="1"/>
+      <w:numFmt w:val="decimal"/>
+      <w:lvlText w:val="%1."/>
+      <w:lvlJc w:val="left"/>
+      <w:pPr>
+        <w:ind w:left="644" w:hanging="360"/>
+      </w:pPr>
+      <w:rPr>
+        <w:rFonts w:hint="default"/>
+      </w:rPr>
+    </w:lvl>
+    <w:lvl w:ilvl="1" w:tplc="04210019" w:tentative="1">
+      <w:start w:val="1"/>
+      <w:numFmt w:val="lowerLetter"/>
+      <w:lvlText w:val="%2."/>
+      <w:lvlJc w:val="left"/>
+      <w:pPr>
+        <w:ind w:left="1364" w:hanging="360"/>
+      </w:pPr>
+    </w:lvl>
+    <w:lvl w:ilvl="2" w:tplc="0421001B" w:tentative="1">
+      <w:start w:val="1"/>
+      <w:numFmt w:val="lowerRoman"/>
+      <w:lvlText w:val="%3."/>
+      <w:lvlJc w:val="right"/>
+      <w:pPr>
+        <w:ind w:left="2084" w:hanging="180"/>
+      </w:pPr>
+    </w:lvl>
+    <w:lvl w:ilvl="3" w:tplc="0421000F" w:tentative="1">
+      <w:start w:val="1"/>
+      <w:numFmt w:val="decimal"/>
+      <w:lvlText w:val="%4."/>
+      <w:lvlJc w:val="left"/>
+      <w:pPr>
+        <w:ind w:left="2804" w:hanging="360"/>
+      </w:pPr>
+    </w:lvl>
+    <w:lvl w:ilvl="4" w:tplc="04210019" w:tentative="1">
+      <w:start w:val="1"/>
+      <w:numFmt w:val="lowerLetter"/>
+      <w:lvlText w:val="%5."/>
+      <w:lvlJc w:val="left"/>
+      <w:pPr>
+        <w:ind w:left="3524" w:hanging="360"/>
+      </w:pPr>
+    </w:lvl>
+    <w:lvl w:ilvl="5" w:tplc="0421001B" w:tentative="1">
+      <w:start w:val="1"/>
+      <w:numFmt w:val="lowerRoman"/>
+      <w:lvlText w:val="%6."/>
+      <w:lvlJc w:val="right"/>
+      <w:pPr>
+        <w:ind w:left="4244" w:hanging="180"/>
+      </w:pPr>
+    </w:lvl>
+    <w:lvl w:ilvl="6" w:tplc="0421000F" w:tentative="1">
+      <w:start w:val="1"/>
+      <w:numFmt w:val="decimal"/>
+      <w:lvlText w:val="%7."/>
+      <w:lvlJc w:val="left"/>
+      <w:pPr>
+        <w:ind w:left="4964" w:hanging="360"/>
+      </w:pPr>
+    </w:lvl>
+    <w:lvl w:ilvl="7" w:tplc="04210019" w:tentative="1">
+      <w:start w:val="1"/>
+      <w:numFmt w:val="lowerLetter"/>
+      <w:lvlText w:val="%8."/>
+      <w:lvlJc w:val="left"/>
+      <w:pPr>
+        <w:ind w:left="5684" w:hanging="360"/>
+      </w:pPr>
+    </w:lvl>
+    <w:lvl w:ilvl="8" w:tplc="0421001B" w:tentative="1">
+      <w:start w:val="1"/>
+      <w:numFmt w:val="lowerRoman"/>
+      <w:lvlText w:val="%9."/>
+      <w:lvlJc w:val="right"/>
+      <w:pPr>
+        <w:ind w:left="6404" w:hanging="180"/>
+      </w:pPr>
+    </w:lvl>
+  </w:abstractNum>
+  <w:abstractNum w:abstractNumId="8">
     <w:nsid w:val="6652306B"/>
     <w:multiLevelType w:val="hybridMultilevel"/>
     <w:tmpl w:val="987C47BE"/>
@@ -1646,7 +2516,7 @@
       </w:pPr>
     </w:lvl>
   </w:abstractNum>
-  <w:abstractNum w:abstractNumId="6">
+  <w:abstractNum w:abstractNumId="9">
     <w:nsid w:val="71727BA1"/>
     <w:multiLevelType w:val="hybridMultilevel"/>
     <w:tmpl w:val="D602B508"/>
@@ -1759,20 +2629,109 @@
       </w:rPr>
     </w:lvl>
   </w:abstractNum>
+  <w:abstractNum w:abstractNumId="10">
+    <w:nsid w:val="7ACC2BC0"/>
+    <w:multiLevelType w:val="hybridMultilevel"/>
+    <w:tmpl w:val="EB78154C"/>
+    <w:lvl w:ilvl="0" w:tplc="04210015">
+      <w:start w:val="1"/>
+      <w:numFmt w:val="upperLetter"/>
+      <w:lvlText w:val="%1."/>
+      <w:lvlJc w:val="left"/>
+      <w:pPr>
+        <w:ind w:left="720" w:hanging="360"/>
+      </w:pPr>
+      <w:rPr>
+        <w:rFonts w:hint="default"/>
+      </w:rPr>
+    </w:lvl>
+    <w:lvl w:ilvl="1" w:tplc="04210019" w:tentative="1">
+      <w:start w:val="1"/>
+      <w:numFmt w:val="lowerLetter"/>
+      <w:lvlText w:val="%2."/>
+      <w:lvlJc w:val="left"/>
+      <w:pPr>
+        <w:ind w:left="1440" w:hanging="360"/>
+      </w:pPr>
+    </w:lvl>
+    <w:lvl w:ilvl="2" w:tplc="0421001B" w:tentative="1">
+      <w:start w:val="1"/>
+      <w:numFmt w:val="lowerRoman"/>
+      <w:lvlText w:val="%3."/>
+      <w:lvlJc w:val="right"/>
+      <w:pPr>
+        <w:ind w:left="2160" w:hanging="180"/>
+      </w:pPr>
+    </w:lvl>
+    <w:lvl w:ilvl="3" w:tplc="0421000F" w:tentative="1">
+      <w:start w:val="1"/>
+      <w:numFmt w:val="decimal"/>
+      <w:lvlText w:val="%4."/>
+      <w:lvlJc w:val="left"/>
+      <w:pPr>
+        <w:ind w:left="2880" w:hanging="360"/>
+      </w:pPr>
+    </w:lvl>
+    <w:lvl w:ilvl="4" w:tplc="04210019" w:tentative="1">
+      <w:start w:val="1"/>
+      <w:numFmt w:val="lowerLetter"/>
+      <w:lvlText w:val="%5."/>
+      <w:lvlJc w:val="left"/>
+      <w:pPr>
+        <w:ind w:left="3600" w:hanging="360"/>
+      </w:pPr>
+    </w:lvl>
+    <w:lvl w:ilvl="5" w:tplc="0421001B" w:tentative="1">
+      <w:start w:val="1"/>
+      <w:numFmt w:val="lowerRoman"/>
+      <w:lvlText w:val="%6."/>
+      <w:lvlJc w:val="right"/>
+      <w:pPr>
+        <w:ind w:left="4320" w:hanging="180"/>
+      </w:pPr>
+    </w:lvl>
+    <w:lvl w:ilvl="6" w:tplc="0421000F" w:tentative="1">
+      <w:start w:val="1"/>
+      <w:numFmt w:val="decimal"/>
+      <w:lvlText w:val="%7."/>
+      <w:lvlJc w:val="left"/>
+      <w:pPr>
+        <w:ind w:left="5040" w:hanging="360"/>
+      </w:pPr>
+    </w:lvl>
+    <w:lvl w:ilvl="7" w:tplc="04210019" w:tentative="1">
+      <w:start w:val="1"/>
+      <w:numFmt w:val="lowerLetter"/>
+      <w:lvlText w:val="%8."/>
+      <w:lvlJc w:val="left"/>
+      <w:pPr>
+        <w:ind w:left="5760" w:hanging="360"/>
+      </w:pPr>
+    </w:lvl>
+    <w:lvl w:ilvl="8" w:tplc="0421001B" w:tentative="1">
+      <w:start w:val="1"/>
+      <w:numFmt w:val="lowerRoman"/>
+      <w:lvlText w:val="%9."/>
+      <w:lvlJc w:val="right"/>
+      <w:pPr>
+        <w:ind w:left="6480" w:hanging="180"/>
+      </w:pPr>
+    </w:lvl>
+  </w:abstractNum>
   <w:num w:numId="1">
-    <w:abstractNumId w:val="5"/>
+    <w:abstractNumId w:val="8"/>
   </w:num>
   <w:num w:numId="2">
     <w:abstractNumId w:val="0"/>
   </w:num>
   <w:num w:numId="3">
-    <w:abstractNumId w:val="4"/>
+    <w:abstractNumId w:val="6"/>
   </w:num>
   <w:num w:numId="4">
     <w:abstractNumId w:val="1"/>
   </w:num>
   <w:num w:numId="5">
-    <w:abstractNumId w:val="6"/>
+    <w:abstractNumId w:val="9"/>
   </w:num>
   <w:num w:numId="6">
     <w:abstractNumId w:val="2"/>
@@ -1780,11 +2739,23 @@
   <w:num w:numId="7">
     <w:abstractNumId w:val="3"/>
   </w:num>
+  <w:num w:numId="8">
+    <w:abstractNumId w:val="7"/>
+  </w:num>
+  <w:num w:numId="9">
+    <w:abstractNumId w:val="10"/>
+  </w:num>
+  <w:num w:numId="10">
+    <w:abstractNumId w:val="5"/>
+  </w:num>
+  <w:num w:numId="11">
+    <w:abstractNumId w:val="4"/>
+  </w:num>
 </w:numbering>
 </file>
 
 <file path=word/styles.xml><?xml version="1.0" encoding="utf-8"?>
-<w:styles xmlns:mc="http://schemas.openxmlformats.org/markup-compatibility/2006" xmlns:r="http://schemas.openxmlformats.org/officeDocument/2006/relationships" xmlns:w="http://schemas.openxmlformats.org/wordprocessingml/2006/main" xmlns:w14="http://schemas.microsoft.com/office/word/2010/wordml" xmlns:w15="http://schemas.microsoft.com/office/word/2012/wordml" mc:Ignorable="w14 w15">
+<w:styles xmlns:mc="http://schemas.openxmlformats.org/markup-compatibility/2006" xmlns:r="http://schemas.openxmlformats.org/officeDocument/2006/relationships" xmlns:w="http://schemas.openxmlformats.org/wordprocessingml/2006/main" xmlns:w14="http://schemas.microsoft.com/office/word/2010/wordml" mc:Ignorable="w14">
   <w:docDefaults>
     <w:rPrDefault>
       <w:rPr>
@@ -1800,378 +2771,145 @@
       </w:pPr>
     </w:pPrDefault>
   </w:docDefaults>
-  <w:latentStyles w:defLockedState="0" w:defUIPriority="99" w:defSemiHidden="0" w:defUnhideWhenUsed="0" w:defQFormat="0" w:count="371">
-    <w:lsdException w:name="Normal" w:uiPriority="0" w:qFormat="1"/>
-    <w:lsdException w:name="heading 1" w:uiPriority="9" w:qFormat="1"/>
-    <w:lsdException w:name="heading 2" w:semiHidden="1" w:uiPriority="9" w:unhideWhenUsed="1" w:qFormat="1"/>
-    <w:lsdException w:name="heading 3" w:semiHidden="1" w:uiPriority="9" w:unhideWhenUsed="1" w:qFormat="1"/>
-    <w:lsdException w:name="heading 4" w:semiHidden="1" w:uiPriority="9" w:unhideWhenUsed="1" w:qFormat="1"/>
-    <w:lsdException w:name="heading 5" w:semiHidden="1" w:uiPriority="9" w:unhideWhenUsed="1" w:qFormat="1"/>
-    <w:lsdException w:name="heading 6" w:semiHidden="1" w:uiPriority="9" w:unhideWhenUsed="1" w:qFormat="1"/>
-    <w:lsdException w:name="heading 7" w:semiHidden="1" w:uiPriority="9" w:unhideWhenUsed="1" w:qFormat="1"/>
-    <w:lsdException w:name="heading 8" w:semiHidden="1" w:uiPriority="9" w:unhideWhenUsed="1" w:qFormat="1"/>
-    <w:lsdException w:name="heading 9" w:semiHidden="1" w:uiPriority="9" w:unhideWhenUsed="1" w:qFormat="1"/>
-    <w:lsdException w:name="index 1" w:semiHidden="1" w:unhideWhenUsed="1"/>
-    <w:lsdException w:name="index 2" w:semiHidden="1" w:unhideWhenUsed="1"/>
-    <w:lsdException w:name="index 3" w:semiHidden="1" w:unhideWhenUsed="1"/>
-    <w:lsdException w:name="index 4" w:semiHidden="1" w:unhideWhenUsed="1"/>
-    <w:lsdException w:name="index 5" w:semiHidden="1" w:unhideWhenUsed="1"/>
-    <w:lsdException w:name="index 6" w:semiHidden="1" w:unhideWhenUsed="1"/>
-    <w:lsdException w:name="index 7" w:semiHidden="1" w:unhideWhenUsed="1"/>
-    <w:lsdException w:name="index 8" w:semiHidden="1" w:unhideWhenUsed="1"/>
-    <w:lsdException w:name="index 9" w:semiHidden="1" w:unhideWhenUsed="1"/>
-    <w:lsdException w:name="toc 1" w:semiHidden="1" w:uiPriority="39" w:unhideWhenUsed="1"/>
-    <w:lsdException w:name="toc 2" w:semiHidden="1" w:uiPriority="39" w:unhideWhenUsed="1"/>
-    <w:lsdException w:name="toc 3" w:semiHidden="1" w:uiPriority="39" w:unhideWhenUsed="1"/>
-    <w:lsdException w:name="toc 4" w:semiHidden="1" w:uiPriority="39" w:unhideWhenUsed="1"/>
-    <w:lsdException w:name="toc 5" w:semiHidden="1" w:uiPriority="39" w:unhideWhenUsed="1"/>
-    <w:lsdException w:name="toc 6" w:semiHidden="1" w:uiPriority="39" w:unhideWhenUsed="1"/>
-    <w:lsdException w:name="toc 7" w:semiHidden="1" w:uiPriority="39" w:unhideWhenUsed="1"/>
-    <w:lsdException w:name="toc 8" w:semiHidden="1" w:uiPriority="39" w:unhideWhenUsed="1"/>
-    <w:lsdException w:name="toc 9" w:semiHidden="1" w:uiPriority="39" w:unhideWhenUsed="1"/>
-    <w:lsdException w:name="Normal Indent" w:semiHidden="1" w:unhideWhenUsed="1"/>
-    <w:lsdException w:name="footnote text" w:semiHidden="1" w:unhideWhenUsed="1"/>
-    <w:lsdException w:name="annotation text" w:semiHidden="1" w:unhideWhenUsed="1"/>
-    <w:lsdException w:name="header" w:semiHidden="1" w:uiPriority="0" w:unhideWhenUsed="1"/>
-    <w:lsdException w:name="footer" w:semiHidden="1" w:unhideWhenUsed="1"/>
-    <w:lsdException w:name="index heading" w:semiHidden="1" w:unhideWhenUsed="1"/>
-    <w:lsdException w:name="caption" w:semiHidden="1" w:uiPriority="35" w:unhideWhenUsed="1" w:qFormat="1"/>
-    <w:lsdException w:name="table of figures" w:semiHidden="1" w:unhideWhenUsed="1"/>
-    <w:lsdException w:name="envelope address" w:semiHidden="1" w:unhideWhenUsed="1"/>
-    <w:lsdException w:name="envelope return" w:semiHidden="1" w:unhideWhenUsed="1"/>
-    <w:lsdException w:name="footnote reference" w:semiHidden="1" w:unhideWhenUsed="1"/>
-    <w:lsdException w:name="annotation reference" w:semiHidden="1" w:unhideWhenUsed="1"/>
-    <w:lsdException w:name="line number" w:semiHidden="1" w:unhideWhenUsed="1"/>
-    <w:lsdException w:name="page number" w:semiHidden="1" w:unhideWhenUsed="1"/>
-    <w:lsdException w:name="endnote reference" w:semiHidden="1" w:unhideWhenUsed="1"/>
-    <w:lsdException w:name="endnote text" w:semiHidden="1" w:unhideWhenUsed="1"/>
-    <w:lsdException w:name="table of authorities" w:semiHidden="1" w:unhideWhenUsed="1"/>
-    <w:lsdException w:name="macro" w:semiHidden="1" w:unhideWhenUsed="1"/>
-    <w:lsdException w:name="toa heading" w:semiHidden="1" w:unhideWhenUsed="1"/>
-    <w:lsdException w:name="List" w:semiHidden="1" w:unhideWhenUsed="1"/>
-    <w:lsdException w:name="List Bullet" w:semiHidden="1" w:unhideWhenUsed="1"/>
-    <w:lsdException w:name="List Number" w:semiHidden="1" w:unhideWhenUsed="1"/>
-    <w:lsdException w:name="List 2" w:semiHidden="1" w:unhideWhenUsed="1"/>
-    <w:lsdException w:name="List 3" w:semiHidden="1" w:unhideWhenUsed="1"/>
-    <w:lsdException w:name="List 4" w:semiHidden="1" w:unhideWhenUsed="1"/>
-    <w:lsdException w:name="List 5" w:semiHidden="1" w:unhideWhenUsed="1"/>
-    <w:lsdException w:name="List Bullet 2" w:semiHidden="1" w:unhideWhenUsed="1"/>
-    <w:lsdException w:name="List Bullet 3" w:semiHidden="1" w:unhideWhenUsed="1"/>
-    <w:lsdException w:name="List Bullet 4" w:semiHidden="1" w:unhideWhenUsed="1"/>
-    <w:lsdException w:name="List Bullet 5" w:semiHidden="1" w:unhideWhenUsed="1"/>
-    <w:lsdException w:name="List Number 2" w:semiHidden="1" w:unhideWhenUsed="1"/>
-    <w:lsdException w:name="List Number 3" w:semiHidden="1" w:unhideWhenUsed="1"/>
-    <w:lsdException w:name="List Number 4" w:semiHidden="1" w:unhideWhenUsed="1"/>
-    <w:lsdException w:name="List Number 5" w:semiHidden="1" w:unhideWhenUsed="1"/>
-    <w:lsdException w:name="Title" w:uiPriority="10" w:qFormat="1"/>
-    <w:lsdException w:name="Closing" w:semiHidden="1" w:unhideWhenUsed="1"/>
-    <w:lsdException w:name="Signature" w:semiHidden="1" w:unhideWhenUsed="1"/>
-    <w:lsdException w:name="Default Paragraph Font" w:semiHidden="1" w:uiPriority="1" w:unhideWhenUsed="1"/>
-    <w:lsdException w:name="Body Text" w:semiHidden="1" w:unhideWhenUsed="1"/>
-    <w:lsdException w:name="Body Text Indent" w:semiHidden="1" w:unhideWhenUsed="1"/>
-    <w:lsdException w:name="List Continue" w:semiHidden="1" w:unhideWhenUsed="1"/>
-    <w:lsdException w:name="List Continue 2" w:semiHidden="1" w:unhideWhenUsed="1"/>
-    <w:lsdException w:name="List Continue 3" w:semiHidden="1" w:unhideWhenUsed="1"/>
-    <w:lsdException w:name="List Continue 4" w:semiHidden="1" w:unhideWhenUsed="1"/>
-    <w:lsdException w:name="List Continue 5" w:semiHidden="1" w:unhideWhenUsed="1"/>
-    <w:lsdException w:name="Message Header" w:semiHidden="1" w:unhideWhenUsed="1"/>
-    <w:lsdException w:name="Subtitle" w:uiPriority="11" w:qFormat="1"/>
-    <w:lsdException w:name="Salutation" w:semiHidden="1" w:unhideWhenUsed="1"/>
-    <w:lsdException w:name="Date" w:semiHidden="1" w:unhideWhenUsed="1"/>
-    <w:lsdException w:name="Body Text First Indent" w:semiHidden="1" w:unhideWhenUsed="1"/>
-    <w:lsdException w:name="Body Text First Indent 2" w:semiHidden="1" w:unhideWhenUsed="1"/>
-    <w:lsdException w:name="Note Heading" w:semiHidden="1" w:unhideWhenUsed="1"/>
-    <w:lsdException w:name="Body Text 2" w:semiHidden="1" w:unhideWhenUsed="1"/>
-    <w:lsdException w:name="Body Text 3" w:semiHidden="1" w:unhideWhenUsed="1"/>
-    <w:lsdException w:name="Body Text Indent 2" w:semiHidden="1" w:unhideWhenUsed="1"/>
-    <w:lsdException w:name="Body Text Indent 3" w:semiHidden="1" w:unhideWhenUsed="1"/>
-    <w:lsdException w:name="Block Text" w:semiHidden="1" w:unhideWhenUsed="1"/>
-    <w:lsdException w:name="Hyperlink" w:semiHidden="1" w:unhideWhenUsed="1"/>
-    <w:lsdException w:name="FollowedHyperlink" w:semiHidden="1" w:unhideWhenUsed="1"/>
-    <w:lsdException w:name="Strong" w:uiPriority="22" w:qFormat="1"/>
-    <w:lsdException w:name="Emphasis" w:uiPriority="20" w:qFormat="1"/>
-    <w:lsdException w:name="Document Map" w:semiHidden="1" w:unhideWhenUsed="1"/>
-    <w:lsdException w:name="Plain Text" w:semiHidden="1" w:unhideWhenUsed="1"/>
-    <w:lsdException w:name="E-mail Signature" w:semiHidden="1" w:unhideWhenUsed="1"/>
-    <w:lsdException w:name="HTML Top of Form" w:semiHidden="1" w:unhideWhenUsed="1"/>
-    <w:lsdException w:name="HTML Bottom of Form" w:semiHidden="1" w:unhideWhenUsed="1"/>
-    <w:lsdException w:name="Normal (Web)" w:semiHidden="1" w:unhideWhenUsed="1"/>
-    <w:lsdException w:name="HTML Acronym" w:semiHidden="1" w:unhideWhenUsed="1"/>
-    <w:lsdException w:name="HTML Address" w:semiHidden="1" w:unhideWhenUsed="1"/>
-    <w:lsdException w:name="HTML Cite" w:semiHidden="1" w:unhideWhenUsed="1"/>
-    <w:lsdException w:name="HTML Code" w:semiHidden="1" w:unhideWhenUsed="1"/>
-    <w:lsdException w:name="HTML Definition" w:semiHidden="1" w:unhideWhenUsed="1"/>
-    <w:lsdException w:name="HTML Keyboard" w:semiHidden="1" w:unhideWhenUsed="1"/>
-    <w:lsdException w:name="HTML Preformatted" w:semiHidden="1" w:unhideWhenUsed="1"/>
-    <w:lsdException w:name="HTML Sample" w:semiHidden="1" w:unhideWhenUsed="1"/>
-    <w:lsdException w:name="HTML Typewriter" w:semiHidden="1" w:unhideWhenUsed="1"/>
-    <w:lsdException w:name="HTML Variable" w:semiHidden="1" w:unhideWhenUsed="1"/>
-    <w:lsdException w:name="Normal Table" w:semiHidden="1" w:unhideWhenUsed="1"/>
-    <w:lsdException w:name="annotation subject" w:semiHidden="1" w:unhideWhenUsed="1"/>
-    <w:lsdException w:name="No List" w:semiHidden="1" w:unhideWhenUsed="1"/>
-    <w:lsdException w:name="Outline List 1" w:semiHidden="1" w:unhideWhenUsed="1"/>
-    <w:lsdException w:name="Outline List 2" w:semiHidden="1" w:unhideWhenUsed="1"/>
-    <w:lsdException w:name="Outline List 3" w:semiHidden="1" w:unhideWhenUsed="1"/>
-    <w:lsdException w:name="Table Simple 1" w:semiHidden="1" w:unhideWhenUsed="1"/>
-    <w:lsdException w:name="Table Simple 2" w:semiHidden="1" w:unhideWhenUsed="1"/>
-    <w:lsdException w:name="Table Simple 3" w:semiHidden="1" w:unhideWhenUsed="1"/>
-    <w:lsdException w:name="Table Classic 1" w:semiHidden="1" w:unhideWhenUsed="1"/>
-    <w:lsdException w:name="Table Classic 2" w:semiHidden="1" w:unhideWhenUsed="1"/>
-    <w:lsdException w:name="Table Classic 3" w:semiHidden="1" w:unhideWhenUsed="1"/>
-    <w:lsdException w:name="Table Classic 4" w:semiHidden="1" w:unhideWhenUsed="1"/>
-    <w:lsdException w:name="Table Colorful 1" w:semiHidden="1" w:unhideWhenUsed="1"/>
-    <w:lsdException w:name="Table Colorful 2" w:semiHidden="1" w:unhideWhenUsed="1"/>
-    <w:lsdException w:name="Table Colorful 3" w:semiHidden="1" w:unhideWhenUsed="1"/>
-    <w:lsdException w:name="Table Columns 1" w:semiHidden="1" w:unhideWhenUsed="1"/>
-    <w:lsdException w:name="Table Columns 2" w:semiHidden="1" w:unhideWhenUsed="1"/>
-    <w:lsdException w:name="Table Columns 3" w:semiHidden="1" w:unhideWhenUsed="1"/>
-    <w:lsdException w:name="Table Columns 4" w:semiHidden="1" w:unhideWhenUsed="1"/>
-    <w:lsdException w:name="Table Columns 5" w:semiHidden="1" w:unhideWhenUsed="1"/>
-    <w:lsdException w:name="Table Grid 1" w:semiHidden="1" w:unhideWhenUsed="1"/>
-    <w:lsdException w:name="Table Grid 2" w:semiHidden="1" w:unhideWhenUsed="1"/>
-    <w:lsdException w:name="Table Grid 3" w:semiHidden="1" w:unhideWhenUsed="1"/>
-    <w:lsdException w:name="Table Grid 4" w:semiHidden="1" w:unhideWhenUsed="1"/>
-    <w:lsdException w:name="Table Grid 5" w:semiHidden="1" w:unhideWhenUsed="1"/>
-    <w:lsdException w:name="Table Grid 6" w:semiHidden="1" w:unhideWhenUsed="1"/>
-    <w:lsdException w:name="Table Grid 7" w:semiHidden="1" w:unhideWhenUsed="1"/>
-    <w:lsdException w:name="Table Grid 8" w:semiHidden="1" w:unhideWhenUsed="1"/>
-    <w:lsdException w:name="Table List 1" w:semiHidden="1" w:unhideWhenUsed="1"/>
-    <w:lsdException w:name="Table List 2" w:semiHidden="1" w:unhideWhenUsed="1"/>
-    <w:lsdException w:name="Table List 3" w:semiHidden="1" w:unhideWhenUsed="1"/>
-    <w:lsdException w:name="Table List 4" w:semiHidden="1" w:unhideWhenUsed="1"/>
-    <w:lsdException w:name="Table List 5" w:semiHidden="1" w:unhideWhenUsed="1"/>
-    <w:lsdException w:name="Table List 6" w:semiHidden="1" w:unhideWhenUsed="1"/>
-    <w:lsdException w:name="Table List 7" w:semiHidden="1" w:unhideWhenUsed="1"/>
-    <w:lsdException w:name="Table List 8" w:semiHidden="1" w:unhideWhenUsed="1"/>
-    <w:lsdException w:name="Table 3D effects 1" w:semiHidden="1" w:unhideWhenUsed="1"/>
-    <w:lsdException w:name="Table 3D effects 2" w:semiHidden="1" w:unhideWhenUsed="1"/>
-    <w:lsdException w:name="Table 3D effects 3" w:semiHidden="1" w:unhideWhenUsed="1"/>
-    <w:lsdException w:name="Table Contemporary" w:semiHidden="1" w:unhideWhenUsed="1"/>
-    <w:lsdException w:name="Table Elegant" w:semiHidden="1" w:unhideWhenUsed="1"/>
-    <w:lsdException w:name="Table Professional" w:semiHidden="1" w:unhideWhenUsed="1"/>
-    <w:lsdException w:name="Table Subtle 1" w:semiHidden="1" w:unhideWhenUsed="1"/>
-    <w:lsdException w:name="Table Subtle 2" w:semiHidden="1" w:unhideWhenUsed="1"/>
-    <w:lsdException w:name="Table Web 1" w:semiHidden="1" w:unhideWhenUsed="1"/>
-    <w:lsdException w:name="Table Web 2" w:semiHidden="1" w:unhideWhenUsed="1"/>
-    <w:lsdException w:name="Table Web 3" w:semiHidden="1" w:unhideWhenUsed="1"/>
-    <w:lsdException w:name="Balloon Text" w:semiHidden="1" w:unhideWhenUsed="1"/>
-    <w:lsdException w:name="Table Grid" w:uiPriority="39"/>
-    <w:lsdException w:name="Table Theme" w:semiHidden="1" w:unhideWhenUsed="1"/>
-    <w:lsdException w:name="Placeholder Text" w:semiHidden="1"/>
-    <w:lsdException w:name="No Spacing" w:uiPriority="1" w:qFormat="1"/>
-    <w:lsdException w:name="Light Shading" w:uiPriority="60"/>
-    <w:lsdException w:name="Light List" w:uiPriority="61"/>
-    <w:lsdException w:name="Light Grid" w:uiPriority="62"/>
-    <w:lsdException w:name="Medium Shading 1" w:uiPriority="63"/>
-    <w:lsdException w:name="Medium Shading 2" w:uiPriority="64"/>
-    <w:lsdException w:name="Medium List 1" w:uiPriority="65"/>
-    <w:lsdException w:name="Medium List 2" w:uiPriority="66"/>
-    <w:lsdException w:name="Medium Grid 1" w:uiPriority="67"/>
-    <w:lsdException w:name="Medium Grid 2" w:uiPriority="68"/>
-    <w:lsdException w:name="Medium Grid 3" w:uiPriority="69"/>
-    <w:lsdException w:name="Dark List" w:uiPriority="70"/>
-    <w:lsdException w:name="Colorful Shading" w:uiPriority="71"/>
-    <w:lsdException w:name="Colorful List" w:uiPriority="72"/>
-    <w:lsdException w:name="Colorful Grid" w:uiPriority="73"/>
-    <w:lsdException w:name="Light Shading Accent 1" w:uiPriority="60"/>
-    <w:lsdException w:name="Light List Accent 1" w:uiPriority="61"/>
-    <w:lsdException w:name="Light Grid Accent 1" w:uiPriority="62"/>
-    <w:lsdException w:name="Medium Shading 1 Accent 1" w:uiPriority="63"/>
-    <w:lsdException w:name="Medium Shading 2 Accent 1" w:uiPriority="64"/>
-    <w:lsdException w:name="Medium List 1 Accent 1" w:uiPriority="65"/>
-    <w:lsdException w:name="Revision" w:semiHidden="1"/>
-    <w:lsdException w:name="List Paragraph" w:uiPriority="34" w:qFormat="1"/>
-    <w:lsdException w:name="Quote" w:uiPriority="29" w:qFormat="1"/>
-    <w:lsdException w:name="Intense Quote" w:uiPriority="30" w:qFormat="1"/>
-    <w:lsdException w:name="Medium List 2 Accent 1" w:uiPriority="66"/>
-    <w:lsdException w:name="Medium Grid 1 Accent 1" w:uiPriority="67"/>
-    <w:lsdException w:name="Medium Grid 2 Accent 1" w:uiPriority="68"/>
-    <w:lsdException w:name="Medium Grid 3 Accent 1" w:uiPriority="69"/>
-    <w:lsdException w:name="Dark List Accent 1" w:uiPriority="70"/>
-    <w:lsdException w:name="Colorful Shading Accent 1" w:uiPriority="71"/>
-    <w:lsdException w:name="Colorful List Accent 1" w:uiPriority="72"/>
-    <w:lsdException w:name="Colorful Grid Accent 1" w:uiPriority="73"/>
-    <w:lsdException w:name="Light Shading Accent 2" w:uiPriority="60"/>
-    <w:lsdException w:name="Light List Accent 2" w:uiPriority="61"/>
-    <w:lsdException w:name="Light Grid Accent 2" w:uiPriority="62"/>
-    <w:lsdException w:name="Medium Shading 1 Accent 2" w:uiPriority="63"/>
-    <w:lsdException w:name="Medium Shading 2 Accent 2" w:uiPriority="64"/>
-    <w:lsdException w:name="Medium List 1 Accent 2" w:uiPriority="65"/>
-    <w:lsdException w:name="Medium List 2 Accent 2" w:uiPriority="66"/>
-    <w:lsdException w:name="Medium Grid 1 Accent 2" w:uiPriority="67"/>
-    <w:lsdException w:name="Medium Grid 2 Accent 2" w:uiPriority="68"/>
-    <w:lsdException w:name="Medium Grid 3 Accent 2" w:uiPriority="69"/>
-    <w:lsdException w:name="Dark List Accent 2" w:uiPriority="70"/>
-    <w:lsdException w:name="Colorful Shading Accent 2" w:uiPriority="71"/>
-    <w:lsdException w:name="Colorful List Accent 2" w:uiPriority="72"/>
-    <w:lsdException w:name="Colorful Grid Accent 2" w:uiPriority="73"/>
-    <w:lsdException w:name="Light Shading Accent 3" w:uiPriority="60"/>
-    <w:lsdException w:name="Light List Accent 3" w:uiPriority="61"/>
-    <w:lsdException w:name="Light Grid Accent 3" w:uiPriority="62"/>
-    <w:lsdException w:name="Medium Shading 1 Accent 3" w:uiPriority="63"/>
-    <w:lsdException w:name="Medium Shading 2 Accent 3" w:uiPriority="64"/>
-    <w:lsdException w:name="Medium List 1 Accent 3" w:uiPriority="65"/>
-    <w:lsdException w:name="Medium List 2 Accent 3" w:uiPriority="66"/>
-    <w:lsdException w:name="Medium Grid 1 Accent 3" w:uiPriority="67"/>
-    <w:lsdException w:name="Medium Grid 2 Accent 3" w:uiPriority="68"/>
-    <w:lsdException w:name="Medium Grid 3 Accent 3" w:uiPriority="69"/>
-    <w:lsdException w:name="Dark List Accent 3" w:uiPriority="70"/>
-    <w:lsdException w:name="Colorful Shading Accent 3" w:uiPriority="71"/>
-    <w:lsdException w:name="Colorful List Accent 3" w:uiPriority="72"/>
-    <w:lsdException w:name="Colorful Grid Accent 3" w:uiPriority="73"/>
-    <w:lsdException w:name="Light Shading Accent 4" w:uiPriority="60"/>
-    <w:lsdException w:name="Light List Accent 4" w:uiPriority="61"/>
-    <w:lsdException w:name="Light Grid Accent 4" w:uiPriority="62"/>
-    <w:lsdException w:name="Medium Shading 1 Accent 4" w:uiPriority="63"/>
-    <w:lsdException w:name="Medium Shading 2 Accent 4" w:uiPriority="64"/>
-    <w:lsdException w:name="Medium List 1 Accent 4" w:uiPriority="65"/>
-    <w:lsdException w:name="Medium List 2 Accent 4" w:uiPriority="66"/>
-    <w:lsdException w:name="Medium Grid 1 Accent 4" w:uiPriority="67"/>
-    <w:lsdException w:name="Medium Grid 2 Accent 4" w:uiPriority="68"/>
-    <w:lsdException w:name="Medium Grid 3 Accent 4" w:uiPriority="69"/>
-    <w:lsdException w:name="Dark List Accent 4" w:uiPriority="70"/>
-    <w:lsdException w:name="Colorful Shading Accent 4" w:uiPriority="71"/>
-    <w:lsdException w:name="Colorful List Accent 4" w:uiPriority="72"/>
-    <w:lsdException w:name="Colorful Grid Accent 4" w:uiPriority="73"/>
-    <w:lsdException w:name="Light Shading Accent 5" w:uiPriority="60"/>
-    <w:lsdException w:name="Light List Accent 5" w:uiPriority="61"/>
-    <w:lsdException w:name="Light Grid Accent 5" w:uiPriority="62"/>
-    <w:lsdException w:name="Medium Shading 1 Accent 5" w:uiPriority="63"/>
-    <w:lsdException w:name="Medium Shading 2 Accent 5" w:uiPriority="64"/>
-    <w:lsdException w:name="Medium List 1 Accent 5" w:uiPriority="65"/>
-    <w:lsdException w:name="Medium List 2 Accent 5" w:uiPriority="66"/>
-    <w:lsdException w:name="Medium Grid 1 Accent 5" w:uiPriority="67"/>
-    <w:lsdException w:name="Medium Grid 2 Accent 5" w:uiPriority="68"/>
-    <w:lsdException w:name="Medium Grid 3 Accent 5" w:uiPriority="69"/>
-    <w:lsdException w:name="Dark List Accent 5" w:uiPriority="70"/>
-    <w:lsdException w:name="Colorful Shading Accent 5" w:uiPriority="71"/>
-    <w:lsdException w:name="Colorful List Accent 5" w:uiPriority="72"/>
-    <w:lsdException w:name="Colorful Grid Accent 5" w:uiPriority="73"/>
-    <w:lsdException w:name="Light Shading Accent 6" w:uiPriority="60"/>
-    <w:lsdException w:name="Light List Accent 6" w:uiPriority="61"/>
-    <w:lsdException w:name="Light Grid Accent 6" w:uiPriority="62"/>
-    <w:lsdException w:name="Medium Shading 1 Accent 6" w:uiPriority="63"/>
-    <w:lsdException w:name="Medium Shading 2 Accent 6" w:uiPriority="64"/>
-    <w:lsdException w:name="Medium List 1 Accent 6" w:uiPriority="65"/>
-    <w:lsdException w:name="Medium List 2 Accent 6" w:uiPriority="66"/>
-    <w:lsdException w:name="Medium Grid 1 Accent 6" w:uiPriority="67"/>
-    <w:lsdException w:name="Medium Grid 2 Accent 6" w:uiPriority="68"/>
-    <w:lsdException w:name="Medium Grid 3 Accent 6" w:uiPriority="69"/>
-    <w:lsdException w:name="Dark List Accent 6" w:uiPriority="70"/>
-    <w:lsdException w:name="Colorful Shading Accent 6" w:uiPriority="71"/>
-    <w:lsdException w:name="Colorful List Accent 6" w:uiPriority="72"/>
-    <w:lsdException w:name="Colorful Grid Accent 6" w:uiPriority="73"/>
-    <w:lsdException w:name="Subtle Emphasis" w:uiPriority="19" w:qFormat="1"/>
-    <w:lsdException w:name="Intense Emphasis" w:uiPriority="21" w:qFormat="1"/>
-    <w:lsdException w:name="Subtle Reference" w:uiPriority="31" w:qFormat="1"/>
-    <w:lsdException w:name="Intense Reference" w:uiPriority="32" w:qFormat="1"/>
-    <w:lsdException w:name="Book Title" w:uiPriority="33" w:qFormat="1"/>
-    <w:lsdException w:name="Bibliography" w:semiHidden="1" w:uiPriority="37" w:unhideWhenUsed="1"/>
-    <w:lsdException w:name="TOC Heading" w:semiHidden="1" w:uiPriority="39" w:unhideWhenUsed="1" w:qFormat="1"/>
-    <w:lsdException w:name="Plain Table 1" w:uiPriority="41"/>
-    <w:lsdException w:name="Plain Table 2" w:uiPriority="42"/>
-    <w:lsdException w:name="Plain Table 3" w:uiPriority="43"/>
-    <w:lsdException w:name="Plain Table 4" w:uiPriority="44"/>
-    <w:lsdException w:name="Plain Table 5" w:uiPriority="45"/>
-    <w:lsdException w:name="Grid Table Light" w:uiPriority="40"/>
-    <w:lsdException w:name="Grid Table 1 Light" w:uiPriority="46"/>
-    <w:lsdException w:name="Grid Table 2" w:uiPriority="47"/>
-    <w:lsdException w:name="Grid Table 3" w:uiPriority="48"/>
-    <w:lsdException w:name="Grid Table 4" w:uiPriority="49"/>
-    <w:lsdException w:name="Grid Table 5 Dark" w:uiPriority="50"/>
-    <w:lsdException w:name="Grid Table 6 Colorful" w:uiPriority="51"/>
-    <w:lsdException w:name="Grid Table 7 Colorful" w:uiPriority="52"/>
-    <w:lsdException w:name="Grid Table 1 Light Accent 1" w:uiPriority="46"/>
-    <w:lsdException w:name="Grid Table 2 Accent 1" w:uiPriority="47"/>
-    <w:lsdException w:name="Grid Table 3 Accent 1" w:uiPriority="48"/>
-    <w:lsdException w:name="Grid Table 4 Accent 1" w:uiPriority="49"/>
-    <w:lsdException w:name="Grid Table 5 Dark Accent 1" w:uiPriority="50"/>
-    <w:lsdException w:name="Grid Table 6 Colorful Accent 1" w:uiPriority="51"/>
-    <w:lsdException w:name="Grid Table 7 Colorful Accent 1" w:uiPriority="52"/>
-    <w:lsdException w:name="Grid Table 1 Light Accent 2" w:uiPriority="46"/>
-    <w:lsdException w:name="Grid Table 2 Accent 2" w:uiPriority="47"/>
-    <w:lsdException w:name="Grid Table 3 Accent 2" w:uiPriority="48"/>
-    <w:lsdException w:name="Grid Table 4 Accent 2" w:uiPriority="49"/>
-    <w:lsdException w:name="Grid Table 5 Dark Accent 2" w:uiPriority="50"/>
-    <w:lsdException w:name="Grid Table 6 Colorful Accent 2" w:uiPriority="51"/>
-    <w:lsdException w:name="Grid Table 7 Colorful Accent 2" w:uiPriority="52"/>
-    <w:lsdException w:name="Grid Table 1 Light Accent 3" w:uiPriority="46"/>
-    <w:lsdException w:name="Grid Table 2 Accent 3" w:uiPriority="47"/>
-    <w:lsdException w:name="Grid Table 3 Accent 3" w:uiPriority="48"/>
-    <w:lsdException w:name="Grid Table 4 Accent 3" w:uiPriority="49"/>
-    <w:lsdException w:name="Grid Table 5 Dark Accent 3" w:uiPriority="50"/>
-    <w:lsdException w:name="Grid Table 6 Colorful Accent 3" w:uiPriority="51"/>
-    <w:lsdException w:name="Grid Table 7 Colorful Accent 3" w:uiPriority="52"/>
-    <w:lsdException w:name="Grid Table 1 Light Accent 4" w:uiPriority="46"/>
-    <w:lsdException w:name="Grid Table 2 Accent 4" w:uiPriority="47"/>
-    <w:lsdException w:name="Grid Table 3 Accent 4" w:uiPriority="48"/>
-    <w:lsdException w:name="Grid Table 4 Accent 4" w:uiPriority="49"/>
-    <w:lsdException w:name="Grid Table 5 Dark Accent 4" w:uiPriority="50"/>
-    <w:lsdException w:name="Grid Table 6 Colorful Accent 4" w:uiPriority="51"/>
-    <w:lsdException w:name="Grid Table 7 Colorful Accent 4" w:uiPriority="52"/>
-    <w:lsdException w:name="Grid Table 1 Light Accent 5" w:uiPriority="46"/>
-    <w:lsdException w:name="Grid Table 2 Accent 5" w:uiPriority="47"/>
-    <w:lsdException w:name="Grid Table 3 Accent 5" w:uiPriority="48"/>
-    <w:lsdException w:name="Grid Table 4 Accent 5" w:uiPriority="49"/>
-    <w:lsdException w:name="Grid Table 5 Dark Accent 5" w:uiPriority="50"/>
-    <w:lsdException w:name="Grid Table 6 Colorful Accent 5" w:uiPriority="51"/>
-    <w:lsdException w:name="Grid Table 7 Colorful Accent 5" w:uiPriority="52"/>
-    <w:lsdException w:name="Grid Table 1 Light Accent 6" w:uiPriority="46"/>
-    <w:lsdException w:name="Grid Table 2 Accent 6" w:uiPriority="47"/>
-    <w:lsdException w:name="Grid Table 3 Accent 6" w:uiPriority="48"/>
-    <w:lsdException w:name="Grid Table 4 Accent 6" w:uiPriority="49"/>
-    <w:lsdException w:name="Grid Table 5 Dark Accent 6" w:uiPriority="50"/>
-    <w:lsdException w:name="Grid Table 6 Colorful Accent 6" w:uiPriority="51"/>
-    <w:lsdException w:name="Grid Table 7 Colorful Accent 6" w:uiPriority="52"/>
-    <w:lsdException w:name="List Table 1 Light" w:uiPriority="46"/>
-    <w:lsdException w:name="List Table 2" w:uiPriority="47"/>
-    <w:lsdException w:name="List Table 3" w:uiPriority="48"/>
-    <w:lsdException w:name="List Table 4" w:uiPriority="49"/>
-    <w:lsdException w:name="List Table 5 Dark" w:uiPriority="50"/>
-    <w:lsdException w:name="List Table 6 Colorful" w:uiPriority="51"/>
-    <w:lsdException w:name="List Table 7 Colorful" w:uiPriority="52"/>
-    <w:lsdException w:name="List Table 1 Light Accent 1" w:uiPriority="46"/>
-    <w:lsdException w:name="List Table 2 Accent 1" w:uiPriority="47"/>
-    <w:lsdException w:name="List Table 3 Accent 1" w:uiPriority="48"/>
-    <w:lsdException w:name="List Table 4 Accent 1" w:uiPriority="49"/>
-    <w:lsdException w:name="List Table 5 Dark Accent 1" w:uiPriority="50"/>
-    <w:lsdException w:name="List Table 6 Colorful Accent 1" w:uiPriority="51"/>
-    <w:lsdException w:name="List Table 7 Colorful Accent 1" w:uiPriority="52"/>
-    <w:lsdException w:name="List Table 1 Light Accent 2" w:uiPriority="46"/>
-    <w:lsdException w:name="List Table 2 Accent 2" w:uiPriority="47"/>
-    <w:lsdException w:name="List Table 3 Accent 2" w:uiPriority="48"/>
-    <w:lsdException w:name="List Table 4 Accent 2" w:uiPriority="49"/>
-    <w:lsdException w:name="List Table 5 Dark Accent 2" w:uiPriority="50"/>
-    <w:lsdException w:name="List Table 6 Colorful Accent 2" w:uiPriority="51"/>
-    <w:lsdException w:name="List Table 7 Colorful Accent 2" w:uiPriority="52"/>
-    <w:lsdException w:name="List Table 1 Light Accent 3" w:uiPriority="46"/>
-    <w:lsdException w:name="List Table 2 Accent 3" w:uiPriority="47"/>
-    <w:lsdException w:name="List Table 3 Accent 3" w:uiPriority="48"/>
-    <w:lsdException w:name="List Table 4 Accent 3" w:uiPriority="49"/>
-    <w:lsdException w:name="List Table 5 Dark Accent 3" w:uiPriority="50"/>
-    <w:lsdException w:name="List Table 6 Colorful Accent 3" w:uiPriority="51"/>
-    <w:lsdException w:name="List Table 7 Colorful Accent 3" w:uiPriority="52"/>
-    <w:lsdException w:name="List Table 1 Light Accent 4" w:uiPriority="46"/>
-    <w:lsdException w:name="List Table 2 Accent 4" w:uiPriority="47"/>
-    <w:lsdException w:name="List Table 3 Accent 4" w:uiPriority="48"/>
-    <w:lsdException w:name="List Table 4 Accent 4" w:uiPriority="49"/>
-    <w:lsdException w:name="List Table 5 Dark Accent 4" w:uiPriority="50"/>
-    <w:lsdException w:name="List Table 6 Colorful Accent 4" w:uiPriority="51"/>
-    <w:lsdException w:name="List Table 7 Colorful Accent 4" w:uiPriority="52"/>
-    <w:lsdException w:name="List Table 1 Light Accent 5" w:uiPriority="46"/>
-    <w:lsdException w:name="List Table 2 Accent 5" w:uiPriority="47"/>
-    <w:lsdException w:name="List Table 3 Accent 5" w:uiPriority="48"/>
-    <w:lsdException w:name="List Table 4 Accent 5" w:uiPriority="49"/>
-    <w:lsdException w:name="List Table 5 Dark Accent 5" w:uiPriority="50"/>
-    <w:lsdException w:name="List Table 6 Colorful Accent 5" w:uiPriority="51"/>
-    <w:lsdException w:name="List Table 7 Colorful Accent 5" w:uiPriority="52"/>
-    <w:lsdException w:name="List Table 1 Light Accent 6" w:uiPriority="46"/>
-    <w:lsdException w:name="List Table 2 Accent 6" w:uiPriority="47"/>
-    <w:lsdException w:name="List Table 3 Accent 6" w:uiPriority="48"/>
-    <w:lsdException w:name="List Table 4 Accent 6" w:uiPriority="49"/>
-    <w:lsdException w:name="List Table 5 Dark Accent 6" w:uiPriority="50"/>
-    <w:lsdException w:name="List Table 6 Colorful Accent 6" w:uiPriority="51"/>
-    <w:lsdException w:name="List Table 7 Colorful Accent 6" w:uiPriority="52"/>
+  <w:latentStyles w:defLockedState="0" w:defUIPriority="99" w:defSemiHidden="1" w:defUnhideWhenUsed="1" w:defQFormat="0" w:count="267">
+    <w:lsdException w:name="Normal" w:semiHidden="0" w:uiPriority="0" w:unhideWhenUsed="0" w:qFormat="1"/>
+    <w:lsdException w:name="heading 1" w:semiHidden="0" w:uiPriority="9" w:unhideWhenUsed="0" w:qFormat="1"/>
+    <w:lsdException w:name="heading 2" w:uiPriority="9" w:qFormat="1"/>
+    <w:lsdException w:name="heading 3" w:uiPriority="9" w:qFormat="1"/>
+    <w:lsdException w:name="heading 4" w:uiPriority="9" w:qFormat="1"/>
+    <w:lsdException w:name="heading 5" w:uiPriority="9" w:qFormat="1"/>
+    <w:lsdException w:name="heading 6" w:uiPriority="9" w:qFormat="1"/>
+    <w:lsdException w:name="heading 7" w:uiPriority="9" w:qFormat="1"/>
+    <w:lsdException w:name="heading 8" w:uiPriority="9" w:qFormat="1"/>
+    <w:lsdException w:name="heading 9" w:uiPriority="9" w:qFormat="1"/>
+    <w:lsdException w:name="toc 1" w:uiPriority="39"/>
+    <w:lsdException w:name="toc 2" w:uiPriority="39"/>
+    <w:lsdException w:name="toc 3" w:uiPriority="39"/>
+    <w:lsdException w:name="toc 4" w:uiPriority="39"/>
+    <w:lsdException w:name="toc 5" w:uiPriority="39"/>
+    <w:lsdException w:name="toc 6" w:uiPriority="39"/>
+    <w:lsdException w:name="toc 7" w:uiPriority="39"/>
+    <w:lsdException w:name="toc 8" w:uiPriority="39"/>
+    <w:lsdException w:name="toc 9" w:uiPriority="39"/>
+    <w:lsdException w:name="header" w:uiPriority="0"/>
+    <w:lsdException w:name="caption" w:uiPriority="35" w:qFormat="1"/>
+    <w:lsdException w:name="Title" w:semiHidden="0" w:uiPriority="10" w:unhideWhenUsed="0" w:qFormat="1"/>
+    <w:lsdException w:name="Default Paragraph Font" w:uiPriority="1"/>
+    <w:lsdException w:name="Subtitle" w:semiHidden="0" w:uiPriority="11" w:unhideWhenUsed="0" w:qFormat="1"/>
+    <w:lsdException w:name="Strong" w:semiHidden="0" w:uiPriority="22" w:unhideWhenUsed="0" w:qFormat="1"/>
+    <w:lsdException w:name="Emphasis" w:semiHidden="0" w:uiPriority="20" w:unhideWhenUsed="0" w:qFormat="1"/>
+    <w:lsdException w:name="Table Grid" w:semiHidden="0" w:uiPriority="39" w:unhideWhenUsed="0"/>
+    <w:lsdException w:name="Placeholder Text" w:unhideWhenUsed="0"/>
+    <w:lsdException w:name="No Spacing" w:semiHidden="0" w:uiPriority="1" w:unhideWhenUsed="0" w:qFormat="1"/>
+    <w:lsdException w:name="Light Shading" w:semiHidden="0" w:uiPriority="60" w:unhideWhenUsed="0"/>
+    <w:lsdException w:name="Light List" w:semiHidden="0" w:uiPriority="61" w:unhideWhenUsed="0"/>
+    <w:lsdException w:name="Light Grid" w:semiHidden="0" w:uiPriority="62" w:unhideWhenUsed="0"/>
+    <w:lsdException w:name="Medium Shading 1" w:semiHidden="0" w:uiPriority="63" w:unhideWhenUsed="0"/>
+    <w:lsdException w:name="Medium Shading 2" w:semiHidden="0" w:uiPriority="64" w:unhideWhenUsed="0"/>
+    <w:lsdException w:name="Medium List 1" w:semiHidden="0" w:uiPriority="65" w:unhideWhenUsed="0"/>
+    <w:lsdException w:name="Medium List 2" w:semiHidden="0" w:uiPriority="66" w:unhideWhenUsed="0"/>
+    <w:lsdException w:name="Medium Grid 1" w:semiHidden="0" w:uiPriority="67" w:unhideWhenUsed="0"/>
+    <w:lsdException w:name="Medium Grid 2" w:semiHidden="0" w:uiPriority="68" w:unhideWhenUsed="0"/>
+    <w:lsdException w:name="Medium Grid 3" w:semiHidden="0" w:uiPriority="69" w:unhideWhenUsed="0"/>
+    <w:lsdException w:name="Dark List" w:semiHidden="0" w:uiPriority="70" w:unhideWhenUsed="0"/>
+    <w:lsdException w:name="Colorful Shading" w:semiHidden="0" w:uiPriority="71" w:unhideWhenUsed="0"/>
+    <w:lsdException w:name="Colorful List" w:semiHidden="0" w:uiPriority="72" w:unhideWhenUsed="0"/>
+    <w:lsdException w:name="Colorful Grid" w:semiHidden="0" w:uiPriority="73" w:unhideWhenUsed="0"/>
+    <w:lsdException w:name="Light Shading Accent 1" w:semiHidden="0" w:uiPriority="60" w:unhideWhenUsed="0"/>
+    <w:lsdException w:name="Light List Accent 1" w:semiHidden="0" w:uiPriority="61" w:unhideWhenUsed="0"/>
+    <w:lsdException w:name="Light Grid Accent 1" w:semiHidden="0" w:uiPriority="62" w:unhideWhenUsed="0"/>
+    <w:lsdException w:name="Medium Shading 1 Accent 1" w:semiHidden="0" w:uiPriority="63" w:unhideWhenUsed="0"/>
+    <w:lsdException w:name="Medium Shading 2 Accent 1" w:semiHidden="0" w:uiPriority="64" w:unhideWhenUsed="0"/>
+    <w:lsdException w:name="Medium List 1 Accent 1" w:semiHidden="0" w:uiPriority="65" w:unhideWhenUsed="0"/>
+    <w:lsdException w:name="Revision" w:unhideWhenUsed="0"/>
+    <w:lsdException w:name="List Paragraph" w:semiHidden="0" w:uiPriority="34" w:unhideWhenUsed="0" w:qFormat="1"/>
+    <w:lsdException w:name="Quote" w:semiHidden="0" w:uiPriority="29" w:unhideWhenUsed="0" w:qFormat="1"/>
+    <w:lsdException w:name="Intense Quote" w:semiHidden="0" w:uiPriority="30" w:unhideWhenUsed="0" w:qFormat="1"/>
+    <w:lsdException w:name="Medium List 2 Accent 1" w:semiHidden="0" w:uiPriority="66" w:unhideWhenUsed="0"/>
+    <w:lsdException w:name="Medium Grid 1 Accent 1" w:semiHidden="0" w:uiPriority="67" w:unhideWhenUsed="0"/>
+    <w:lsdException w:name="Medium Grid 2 Accent 1" w:semiHidden="0" w:uiPriority="68" w:unhideWhenUsed="0"/>
+    <w:lsdException w:name="Medium Grid 3 Accent 1" w:semiHidden="0" w:uiPriority="69" w:unhideWhenUsed="0"/>
+    <w:lsdException w:name="Dark List Accent 1" w:semiHidden="0" w:uiPriority="70" w:unhideWhenUsed="0"/>
+    <w:lsdException w:name="Colorful Shading Accent 1" w:semiHidden="0" w:uiPriority="71" w:unhideWhenUsed="0"/>
+    <w:lsdException w:name="Colorful List Accent 1" w:semiHidden="0" w:uiPriority="72" w:unhideWhenUsed="0"/>
+    <w:lsdException w:name="Colorful Grid Accent 1" w:semiHidden="0" w:uiPriority="73" w:unhideWhenUsed="0"/>
+    <w:lsdException w:name="Light Shading Accent 2" w:semiHidden="0" w:uiPriority="60" w:unhideWhenUsed="0"/>
+    <w:lsdException w:name="Light List Accent 2" w:semiHidden="0" w:uiPriority="61" w:unhideWhenUsed="0"/>
+    <w:lsdException w:name="Light Grid Accent 2" w:semiHidden="0" w:uiPriority="62" w:unhideWhenUsed="0"/>
+    <w:lsdException w:name="Medium Shading 1 Accent 2" w:semiHidden="0" w:uiPriority="63" w:unhideWhenUsed="0"/>
+    <w:lsdException w:name="Medium Shading 2 Accent 2" w:semiHidden="0" w:uiPriority="64" w:unhideWhenUsed="0"/>
+    <w:lsdException w:name="Medium List 1 Accent 2" w:semiHidden="0" w:uiPriority="65" w:unhideWhenUsed="0"/>
+    <w:lsdException w:name="Medium List 2 Accent 2" w:semiHidden="0" w:uiPriority="66" w:unhideWhenUsed="0"/>
+    <w:lsdException w:name="Medium Grid 1 Accent 2" w:semiHidden="0" w:uiPriority="67" w:unhideWhenUsed="0"/>
+    <w:lsdException w:name="Medium Grid 2 Accent 2" w:semiHidden="0" w:uiPriority="68" w:unhideWhenUsed="0"/>
+    <w:lsdException w:name="Medium Grid 3 Accent 2" w:semiHidden="0" w:uiPriority="69" w:unhideWhenUsed="0"/>
+    <w:lsdException w:name="Dark List Accent 2" w:semiHidden="0" w:uiPriority="70" w:unhideWhenUsed="0"/>
+    <w:lsdException w:name="Colorful Shading Accent 2" w:semiHidden="0" w:uiPriority="71" w:unhideWhenUsed="0"/>
+    <w:lsdException w:name="Colorful List Accent 2" w:semiHidden="0" w:uiPriority="72" w:unhideWhenUsed="0"/>
+    <w:lsdException w:name="Colorful Grid Accent 2" w:semiHidden="0" w:uiPriority="73" w:unhideWhenUsed="0"/>
+    <w:lsdException w:name="Light Shading Accent 3" w:semiHidden="0" w:uiPriority="60" w:unhideWhenUsed="0"/>
+    <w:lsdException w:name="Light List Accent 3" w:semiHidden="0" w:uiPriority="61" w:unhideWhenUsed="0"/>
+    <w:lsdException w:name="Light Grid Accent 3" w:semiHidden="0" w:uiPriority="62" w:unhideWhenUsed="0"/>
+    <w:lsdException w:name="Medium Shading 1 Accent 3" w:semiHidden="0" w:uiPriority="63" w:unhideWhenUsed="0"/>
+    <w:lsdException w:name="Medium Shading 2 Accent 3" w:semiHidden="0" w:uiPriority="64" w:unhideWhenUsed="0"/>
+    <w:lsdException w:name="Medium List 1 Accent 3" w:semiHidden="0" w:uiPriority="65" w:unhideWhenUsed="0"/>
+    <w:lsdException w:name="Medium List 2 Accent 3" w:semiHidden="0" w:uiPriority="66" w:unhideWhenUsed="0"/>
+    <w:lsdException w:name="Medium Grid 1 Accent 3" w:semiHidden="0" w:uiPriority="67" w:unhideWhenUsed="0"/>
+    <w:lsdException w:name="Medium Grid 2 Accent 3" w:semiHidden="0" w:uiPriority="68" w:unhideWhenUsed="0"/>
+    <w:lsdException w:name="Medium Grid 3 Accent 3" w:semiHidden="0" w:uiPriority="69" w:unhideWhenUsed="0"/>
+    <w:lsdException w:name="Dark List Accent 3" w:semiHidden="0" w:uiPriority="70" w:unhideWhenUsed="0"/>
+    <w:lsdException w:name="Colorful Shading Accent 3" w:semiHidden="0" w:uiPriority="71" w:unhideWhenUsed="0"/>
+    <w:lsdException w:name="Colorful List Accent 3" w:semiHidden="0" w:uiPriority="72" w:unhideWhenUsed="0"/>
+    <w:lsdException w:name="Colorful Grid Accent 3" w:semiHidden="0" w:uiPriority="73" w:unhideWhenUsed="0"/>
+    <w:lsdException w:name="Light Shading Accent 4" w:semiHidden="0" w:uiPriority="60" w:unhideWhenUsed="0"/>
+    <w:lsdException w:name="Light List Accent 4" w:semiHidden="0" w:uiPriority="61" w:unhideWhenUsed="0"/>
+    <w:lsdException w:name="Light Grid Accent 4" w:semiHidden="0" w:uiPriority="62" w:unhideWhenUsed="0"/>
+    <w:lsdException w:name="Medium Shading 1 Accent 4" w:semiHidden="0" w:uiPriority="63" w:unhideWhenUsed="0"/>
+    <w:lsdException w:name="Medium Shading 2 Accent 4" w:semiHidden="0" w:uiPriority="64" w:unhideWhenUsed="0"/>
+    <w:lsdException w:name="Medium List 1 Accent 4" w:semiHidden="0" w:uiPriority="65" w:unhideWhenUsed="0"/>
+    <w:lsdException w:name="Medium List 2 Accent 4" w:semiHidden="0" w:uiPriority="66" w:unhideWhenUsed="0"/>
+    <w:lsdException w:name="Medium Grid 1 Accent 4" w:semiHidden="0" w:uiPriority="67" w:unhideWhenUsed="0"/>
+    <w:lsdException w:name="Medium Grid 2 Accent 4" w:semiHidden="0" w:uiPriority="68" w:unhideWhenUsed="0"/>
+    <w:lsdException w:name="Medium Grid 3 Accent 4" w:semiHidden="0" w:uiPriority="69" w:unhideWhenUsed="0"/>
+    <w:lsdException w:name="Dark List Accent 4" w:semiHidden="0" w:uiPriority="70" w:unhideWhenUsed="0"/>
+    <w:lsdException w:name="Colorful Shading Accent 4" w:semiHidden="0" w:uiPriority="71" w:unhideWhenUsed="0"/>
+    <w:lsdException w:name="Colorful List Accent 4" w:semiHidden="0" w:uiPriority="72" w:unhideWhenUsed="0"/>
+    <w:lsdException w:name="Colorful Grid Accent 4" w:semiHidden="0" w:uiPriority="73" w:unhideWhenUsed="0"/>
+    <w:lsdException w:name="Light Shading Accent 5" w:semiHidden="0" w:uiPriority="60" w:unhideWhenUsed="0"/>
+    <w:lsdException w:name="Light List Accent 5" w:semiHidden="0" w:uiPriority="61" w:unhideWhenUsed="0"/>
+    <w:lsdException w:name="Light Grid Accent 5" w:semiHidden="0" w:uiPriority="62" w:unhideWhenUsed="0"/>
+    <w:lsdException w:name="Medium Shading 1 Accent 5" w:semiHidden="0" w:uiPriority="63" w:unhideWhenUsed="0"/>
+    <w:lsdException w:name="Medium Shading 2 Accent 5" w:semiHidden="0" w:uiPriority="64" w:unhideWhenUsed="0"/>
+    <w:lsdException w:name="Medium List 1 Accent 5" w:semiHidden="0" w:uiPriority="65" w:unhideWhenUsed="0"/>
+    <w:lsdException w:name="Medium List 2 Accent 5" w:semiHidden="0" w:uiPriority="66" w:unhideWhenUsed="0"/>
+    <w:lsdException w:name="Medium Grid 1 Accent 5" w:semiHidden="0" w:uiPriority="67" w:unhideWhenUsed="0"/>
+    <w:lsdException w:name="Medium Grid 2 Accent 5" w:semiHidden="0" w:uiPriority="68" w:unhideWhenUsed="0"/>
+    <w:lsdException w:name="Medium Grid 3 Accent 5" w:semiHidden="0" w:uiPriority="69" w:unhideWhenUsed="0"/>
+    <w:lsdException w:name="Dark List Accent 5" w:semiHidden="0" w:uiPriority="70" w:unhideWhenUsed="0"/>
+    <w:lsdException w:name="Colorful Shading Accent 5" w:semiHidden="0" w:uiPriority="71" w:unhideWhenUsed="0"/>
+    <w:lsdException w:name="Colorful List Accent 5" w:semiHidden="0" w:uiPriority="72" w:unhideWhenUsed="0"/>
+    <w:lsdException w:name="Colorful Grid Accent 5" w:semiHidden="0" w:uiPriority="73" w:unhideWhenUsed="0"/>
+    <w:lsdException w:name="Light Shading Accent 6" w:semiHidden="0" w:uiPriority="60" w:unhideWhenUsed="0"/>
+    <w:lsdException w:name="Light List Accent 6" w:semiHidden="0" w:uiPriority="61" w:unhideWhenUsed="0"/>
+    <w:lsdException w:name="Light Grid Accent 6" w:semiHidden="0" w:uiPriority="62" w:unhideWhenUsed="0"/>
+    <w:lsdException w:name="Medium Shading 1 Accent 6" w:semiHidden="0" w:uiPriority="63" w:unhideWhenUsed="0"/>
+    <w:lsdException w:name="Medium Shading 2 Accent 6" w:semiHidden="0" w:uiPriority="64" w:unhideWhenUsed="0"/>
+    <w:lsdException w:name="Medium List 1 Accent 6" w:semiHidden="0" w:uiPriority="65" w:unhideWhenUsed="0"/>
+    <w:lsdException w:name="Medium List 2 Accent 6" w:semiHidden="0" w:uiPriority="66" w:unhideWhenUsed="0"/>
+    <w:lsdException w:name="Medium Grid 1 Accent 6" w:semiHidden="0" w:uiPriority="67" w:unhideWhenUsed="0"/>
+    <w:lsdException w:name="Medium Grid 2 Accent 6" w:semiHidden="0" w:uiPriority="68" w:unhideWhenUsed="0"/>
+    <w:lsdException w:name="Medium Grid 3 Accent 6" w:semiHidden="0" w:uiPriority="69" w:unhideWhenUsed="0"/>
+    <w:lsdException w:name="Dark List Accent 6" w:semiHidden="0" w:uiPriority="70" w:unhideWhenUsed="0"/>
+    <w:lsdException w:name="Colorful Shading Accent 6" w:semiHidden="0" w:uiPriority="71" w:unhideWhenUsed="0"/>
+    <w:lsdException w:name="Colorful List Accent 6" w:semiHidden="0" w:uiPriority="72" w:unhideWhenUsed="0"/>
+    <w:lsdException w:name="Colorful Grid Accent 6" w:semiHidden="0" w:uiPriority="73" w:unhideWhenUsed="0"/>
+    <w:lsdException w:name="Subtle Emphasis" w:semiHidden="0" w:uiPriority="19" w:unhideWhenUsed="0" w:qFormat="1"/>
+    <w:lsdException w:name="Intense Emphasis" w:semiHidden="0" w:uiPriority="21" w:unhideWhenUsed="0" w:qFormat="1"/>
+    <w:lsdException w:name="Subtle Reference" w:semiHidden="0" w:uiPriority="31" w:unhideWhenUsed="0" w:qFormat="1"/>
+    <w:lsdException w:name="Intense Reference" w:semiHidden="0" w:uiPriority="32" w:unhideWhenUsed="0" w:qFormat="1"/>
+    <w:lsdException w:name="Book Title" w:semiHidden="0" w:uiPriority="33" w:unhideWhenUsed="0" w:qFormat="1"/>
+    <w:lsdException w:name="Bibliography" w:uiPriority="37"/>
+    <w:lsdException w:name="TOC Heading" w:uiPriority="39" w:qFormat="1"/>
   </w:latentStyles>
   <w:style w:type="paragraph" w:default="1" w:styleId="Normal">
     <w:name w:val="Normal"/>
@@ -2222,7 +2960,280 @@
     <w:name w:val="Header Char"/>
     <w:basedOn w:val="DefaultParagraphFont"/>
     <w:link w:val="Header"/>
+    <w:rsid w:val="00A516AA"/>
+  </w:style>
+  <w:style w:type="paragraph" w:styleId="Footer">
+    <w:name w:val="footer"/>
+    <w:basedOn w:val="Normal"/>
+    <w:link w:val="FooterChar"/>
     <w:uiPriority w:val="99"/>
+    <w:unhideWhenUsed/>
+    <w:rsid w:val="00A516AA"/>
+    <w:pPr>
+      <w:tabs>
+        <w:tab w:val="center" w:pos="4680"/>
+        <w:tab w:val="right" w:pos="9360"/>
+      </w:tabs>
+      <w:spacing w:after="0" w:line="240" w:lineRule="auto"/>
+    </w:pPr>
+  </w:style>
+  <w:style w:type="character" w:customStyle="1" w:styleId="FooterChar">
+    <w:name w:val="Footer Char"/>
+    <w:basedOn w:val="DefaultParagraphFont"/>
+    <w:link w:val="Footer"/>
+    <w:uiPriority w:val="99"/>
+    <w:rsid w:val="00A516AA"/>
+  </w:style>
+  <w:style w:type="character" w:styleId="PlaceholderText">
+    <w:name w:val="Placeholder Text"/>
+    <w:basedOn w:val="DefaultParagraphFont"/>
+    <w:uiPriority w:val="99"/>
+    <w:semiHidden/>
+    <w:rsid w:val="0056264D"/>
+    <w:rPr>
+      <w:color w:val="808080"/>
+    </w:rPr>
+  </w:style>
+  <w:style w:type="paragraph" w:styleId="ListParagraph">
+    <w:name w:val="List Paragraph"/>
+    <w:basedOn w:val="Normal"/>
+    <w:uiPriority w:val="34"/>
+    <w:qFormat/>
+    <w:rsid w:val="00DA3F7A"/>
+    <w:pPr>
+      <w:ind w:left="720"/>
+      <w:contextualSpacing/>
+    </w:pPr>
+  </w:style>
+  <w:style w:type="paragraph" w:customStyle="1" w:styleId="TableContents">
+    <w:name w:val="Table Contents"/>
+    <w:basedOn w:val="Normal"/>
+    <w:rsid w:val="0085675B"/>
+    <w:pPr>
+      <w:widowControl w:val="0"/>
+      <w:suppressLineNumbers/>
+      <w:suppressAutoHyphens/>
+      <w:autoSpaceDN w:val="0"/>
+      <w:spacing w:after="0" w:line="240" w:lineRule="auto"/>
+      <w:textAlignment w:val="baseline"/>
+    </w:pPr>
+    <w:rPr>
+      <w:rFonts w:ascii="Times New Roman" w:eastAsia="SimSun" w:hAnsi="Times New Roman" w:cs="Mangal"/>
+      <w:kern w:val="3"/>
+      <w:sz w:val="24"/>
+      <w:szCs w:val="24"/>
+      <w:lang w:val="id-ID" w:eastAsia="zh-CN" w:bidi="hi-IN"/>
+    </w:rPr>
+  </w:style>
+</w:styles>
+</file>
+
+<file path=word/stylesWithEffects.xml><?xml version="1.0" encoding="utf-8"?>
+<w:styles xmlns:wpc="http://schemas.microsoft.com/office/word/2010/wordprocessingCanvas" xmlns:mc="http://schemas.openxmlformats.org/markup-compatibility/2006" xmlns:o="urn:schemas-microsoft-com:office:office" xmlns:r="http://schemas.openxmlformats.org/officeDocument/2006/relationships" xmlns:m="http://schemas.openxmlformats.org/officeDocument/2006/math" xmlns:v="urn:schemas-microsoft-com:vml" xmlns:wp14="http://schemas.microsoft.com/office/word/2010/wordprocessingDrawing" xmlns:wp="http://schemas.openxmlformats.org/drawingml/2006/wordprocessingDrawing" xmlns:w10="urn:schemas-microsoft-com:office:word" xmlns:w="http://schemas.openxmlformats.org/wordprocessingml/2006/main" xmlns:w14="http://schemas.microsoft.com/office/word/2010/wordml" xmlns:wpg="http://schemas.microsoft.com/office/word/2010/wordprocessingGroup" xmlns:wpi="http://schemas.microsoft.com/office/word/2010/wordprocessingInk" xmlns:wne="http://schemas.microsoft.com/office/word/2006/wordml" xmlns:wps="http://schemas.microsoft.com/office/word/2010/wordprocessingShape" mc:Ignorable="w14 wp14">
+  <w:docDefaults>
+    <w:rPrDefault>
+      <w:rPr>
+        <w:rFonts w:asciiTheme="minorHAnsi" w:eastAsiaTheme="minorHAnsi" w:hAnsiTheme="minorHAnsi" w:cstheme="minorBidi"/>
+        <w:sz w:val="22"/>
+        <w:szCs w:val="22"/>
+        <w:lang w:val="en-US" w:eastAsia="en-US" w:bidi="ar-SA"/>
+      </w:rPr>
+    </w:rPrDefault>
+    <w:pPrDefault>
+      <w:pPr>
+        <w:spacing w:after="160" w:line="259" w:lineRule="auto"/>
+      </w:pPr>
+    </w:pPrDefault>
+  </w:docDefaults>
+  <w:latentStyles w:defLockedState="0" w:defUIPriority="99" w:defSemiHidden="1" w:defUnhideWhenUsed="1" w:defQFormat="0" w:count="267">
+    <w:lsdException w:name="Normal" w:semiHidden="0" w:uiPriority="0" w:unhideWhenUsed="0" w:qFormat="1"/>
+    <w:lsdException w:name="heading 1" w:semiHidden="0" w:uiPriority="9" w:unhideWhenUsed="0" w:qFormat="1"/>
+    <w:lsdException w:name="heading 2" w:uiPriority="9" w:qFormat="1"/>
+    <w:lsdException w:name="heading 3" w:uiPriority="9" w:qFormat="1"/>
+    <w:lsdException w:name="heading 4" w:uiPriority="9" w:qFormat="1"/>
+    <w:lsdException w:name="heading 5" w:uiPriority="9" w:qFormat="1"/>
+    <w:lsdException w:name="heading 6" w:uiPriority="9" w:qFormat="1"/>
+    <w:lsdException w:name="heading 7" w:uiPriority="9" w:qFormat="1"/>
+    <w:lsdException w:name="heading 8" w:uiPriority="9" w:qFormat="1"/>
+    <w:lsdException w:name="heading 9" w:uiPriority="9" w:qFormat="1"/>
+    <w:lsdException w:name="toc 1" w:uiPriority="39"/>
+    <w:lsdException w:name="toc 2" w:uiPriority="39"/>
+    <w:lsdException w:name="toc 3" w:uiPriority="39"/>
+    <w:lsdException w:name="toc 4" w:uiPriority="39"/>
+    <w:lsdException w:name="toc 5" w:uiPriority="39"/>
+    <w:lsdException w:name="toc 6" w:uiPriority="39"/>
+    <w:lsdException w:name="toc 7" w:uiPriority="39"/>
+    <w:lsdException w:name="toc 8" w:uiPriority="39"/>
+    <w:lsdException w:name="toc 9" w:uiPriority="39"/>
+    <w:lsdException w:name="header" w:uiPriority="0"/>
+    <w:lsdException w:name="caption" w:uiPriority="35" w:qFormat="1"/>
+    <w:lsdException w:name="Title" w:semiHidden="0" w:uiPriority="10" w:unhideWhenUsed="0" w:qFormat="1"/>
+    <w:lsdException w:name="Default Paragraph Font" w:uiPriority="1"/>
+    <w:lsdException w:name="Subtitle" w:semiHidden="0" w:uiPriority="11" w:unhideWhenUsed="0" w:qFormat="1"/>
+    <w:lsdException w:name="Strong" w:semiHidden="0" w:uiPriority="22" w:unhideWhenUsed="0" w:qFormat="1"/>
+    <w:lsdException w:name="Emphasis" w:semiHidden="0" w:uiPriority="20" w:unhideWhenUsed="0" w:qFormat="1"/>
+    <w:lsdException w:name="Table Grid" w:semiHidden="0" w:uiPriority="39" w:unhideWhenUsed="0"/>
+    <w:lsdException w:name="Placeholder Text" w:unhideWhenUsed="0"/>
+    <w:lsdException w:name="No Spacing" w:semiHidden="0" w:uiPriority="1" w:unhideWhenUsed="0" w:qFormat="1"/>
+    <w:lsdException w:name="Light Shading" w:semiHidden="0" w:uiPriority="60" w:unhideWhenUsed="0"/>
+    <w:lsdException w:name="Light List" w:semiHidden="0" w:uiPriority="61" w:unhideWhenUsed="0"/>
+    <w:lsdException w:name="Light Grid" w:semiHidden="0" w:uiPriority="62" w:unhideWhenUsed="0"/>
+    <w:lsdException w:name="Medium Shading 1" w:semiHidden="0" w:uiPriority="63" w:unhideWhenUsed="0"/>
+    <w:lsdException w:name="Medium Shading 2" w:semiHidden="0" w:uiPriority="64" w:unhideWhenUsed="0"/>
+    <w:lsdException w:name="Medium List 1" w:semiHidden="0" w:uiPriority="65" w:unhideWhenUsed="0"/>
+    <w:lsdException w:name="Medium List 2" w:semiHidden="0" w:uiPriority="66" w:unhideWhenUsed="0"/>
+    <w:lsdException w:name="Medium Grid 1" w:semiHidden="0" w:uiPriority="67" w:unhideWhenUsed="0"/>
+    <w:lsdException w:name="Medium Grid 2" w:semiHidden="0" w:uiPriority="68" w:unhideWhenUsed="0"/>
+    <w:lsdException w:name="Medium Grid 3" w:semiHidden="0" w:uiPriority="69" w:unhideWhenUsed="0"/>
+    <w:lsdException w:name="Dark List" w:semiHidden="0" w:uiPriority="70" w:unhideWhenUsed="0"/>
+    <w:lsdException w:name="Colorful Shading" w:semiHidden="0" w:uiPriority="71" w:unhideWhenUsed="0"/>
+    <w:lsdException w:name="Colorful List" w:semiHidden="0" w:uiPriority="72" w:unhideWhenUsed="0"/>
+    <w:lsdException w:name="Colorful Grid" w:semiHidden="0" w:uiPriority="73" w:unhideWhenUsed="0"/>
+    <w:lsdException w:name="Light Shading Accent 1" w:semiHidden="0" w:uiPriority="60" w:unhideWhenUsed="0"/>
+    <w:lsdException w:name="Light List Accent 1" w:semiHidden="0" w:uiPriority="61" w:unhideWhenUsed="0"/>
+    <w:lsdException w:name="Light Grid Accent 1" w:semiHidden="0" w:uiPriority="62" w:unhideWhenUsed="0"/>
+    <w:lsdException w:name="Medium Shading 1 Accent 1" w:semiHidden="0" w:uiPriority="63" w:unhideWhenUsed="0"/>
+    <w:lsdException w:name="Medium Shading 2 Accent 1" w:semiHidden="0" w:uiPriority="64" w:unhideWhenUsed="0"/>
+    <w:lsdException w:name="Medium List 1 Accent 1" w:semiHidden="0" w:uiPriority="65" w:unhideWhenUsed="0"/>
+    <w:lsdException w:name="Revision" w:unhideWhenUsed="0"/>
+    <w:lsdException w:name="List Paragraph" w:semiHidden="0" w:uiPriority="34" w:unhideWhenUsed="0" w:qFormat="1"/>
+    <w:lsdException w:name="Quote" w:semiHidden="0" w:uiPriority="29" w:unhideWhenUsed="0" w:qFormat="1"/>
+    <w:lsdException w:name="Intense Quote" w:semiHidden="0" w:uiPriority="30" w:unhideWhenUsed="0" w:qFormat="1"/>
+    <w:lsdException w:name="Medium List 2 Accent 1" w:semiHidden="0" w:uiPriority="66" w:unhideWhenUsed="0"/>
+    <w:lsdException w:name="Medium Grid 1 Accent 1" w:semiHidden="0" w:uiPriority="67" w:unhideWhenUsed="0"/>
+    <w:lsdException w:name="Medium Grid 2 Accent 1" w:semiHidden="0" w:uiPriority="68" w:unhideWhenUsed="0"/>
+    <w:lsdException w:name="Medium Grid 3 Accent 1" w:semiHidden="0" w:uiPriority="69" w:unhideWhenUsed="0"/>
+    <w:lsdException w:name="Dark List Accent 1" w:semiHidden="0" w:uiPriority="70" w:unhideWhenUsed="0"/>
+    <w:lsdException w:name="Colorful Shading Accent 1" w:semiHidden="0" w:uiPriority="71" w:unhideWhenUsed="0"/>
+    <w:lsdException w:name="Colorful List Accent 1" w:semiHidden="0" w:uiPriority="72" w:unhideWhenUsed="0"/>
+    <w:lsdException w:name="Colorful Grid Accent 1" w:semiHidden="0" w:uiPriority="73" w:unhideWhenUsed="0"/>
+    <w:lsdException w:name="Light Shading Accent 2" w:semiHidden="0" w:uiPriority="60" w:unhideWhenUsed="0"/>
+    <w:lsdException w:name="Light List Accent 2" w:semiHidden="0" w:uiPriority="61" w:unhideWhenUsed="0"/>
+    <w:lsdException w:name="Light Grid Accent 2" w:semiHidden="0" w:uiPriority="62" w:unhideWhenUsed="0"/>
+    <w:lsdException w:name="Medium Shading 1 Accent 2" w:semiHidden="0" w:uiPriority="63" w:unhideWhenUsed="0"/>
+    <w:lsdException w:name="Medium Shading 2 Accent 2" w:semiHidden="0" w:uiPriority="64" w:unhideWhenUsed="0"/>
+    <w:lsdException w:name="Medium List 1 Accent 2" w:semiHidden="0" w:uiPriority="65" w:unhideWhenUsed="0"/>
+    <w:lsdException w:name="Medium List 2 Accent 2" w:semiHidden="0" w:uiPriority="66" w:unhideWhenUsed="0"/>
+    <w:lsdException w:name="Medium Grid 1 Accent 2" w:semiHidden="0" w:uiPriority="67" w:unhideWhenUsed="0"/>
+    <w:lsdException w:name="Medium Grid 2 Accent 2" w:semiHidden="0" w:uiPriority="68" w:unhideWhenUsed="0"/>
+    <w:lsdException w:name="Medium Grid 3 Accent 2" w:semiHidden="0" w:uiPriority="69" w:unhideWhenUsed="0"/>
+    <w:lsdException w:name="Dark List Accent 2" w:semiHidden="0" w:uiPriority="70" w:unhideWhenUsed="0"/>
+    <w:lsdException w:name="Colorful Shading Accent 2" w:semiHidden="0" w:uiPriority="71" w:unhideWhenUsed="0"/>
+    <w:lsdException w:name="Colorful List Accent 2" w:semiHidden="0" w:uiPriority="72" w:unhideWhenUsed="0"/>
+    <w:lsdException w:name="Colorful Grid Accent 2" w:semiHidden="0" w:uiPriority="73" w:unhideWhenUsed="0"/>
+    <w:lsdException w:name="Light Shading Accent 3" w:semiHidden="0" w:uiPriority="60" w:unhideWhenUsed="0"/>
+    <w:lsdException w:name="Light List Accent 3" w:semiHidden="0" w:uiPriority="61" w:unhideWhenUsed="0"/>
+    <w:lsdException w:name="Light Grid Accent 3" w:semiHidden="0" w:uiPriority="62" w:unhideWhenUsed="0"/>
+    <w:lsdException w:name="Medium Shading 1 Accent 3" w:semiHidden="0" w:uiPriority="63" w:unhideWhenUsed="0"/>
+    <w:lsdException w:name="Medium Shading 2 Accent 3" w:semiHidden="0" w:uiPriority="64" w:unhideWhenUsed="0"/>
+    <w:lsdException w:name="Medium List 1 Accent 3" w:semiHidden="0" w:uiPriority="65" w:unhideWhenUsed="0"/>
+    <w:lsdException w:name="Medium List 2 Accent 3" w:semiHidden="0" w:uiPriority="66" w:unhideWhenUsed="0"/>
+    <w:lsdException w:name="Medium Grid 1 Accent 3" w:semiHidden="0" w:uiPriority="67" w:unhideWhenUsed="0"/>
+    <w:lsdException w:name="Medium Grid 2 Accent 3" w:semiHidden="0" w:uiPriority="68" w:unhideWhenUsed="0"/>
+    <w:lsdException w:name="Medium Grid 3 Accent 3" w:semiHidden="0" w:uiPriority="69" w:unhideWhenUsed="0"/>
+    <w:lsdException w:name="Dark List Accent 3" w:semiHidden="0" w:uiPriority="70" w:unhideWhenUsed="0"/>
+    <w:lsdException w:name="Colorful Shading Accent 3" w:semiHidden="0" w:uiPriority="71" w:unhideWhenUsed="0"/>
+    <w:lsdException w:name="Colorful List Accent 3" w:semiHidden="0" w:uiPriority="72" w:unhideWhenUsed="0"/>
+    <w:lsdException w:name="Colorful Grid Accent 3" w:semiHidden="0" w:uiPriority="73" w:unhideWhenUsed="0"/>
+    <w:lsdException w:name="Light Shading Accent 4" w:semiHidden="0" w:uiPriority="60" w:unhideWhenUsed="0"/>
+    <w:lsdException w:name="Light List Accent 4" w:semiHidden="0" w:uiPriority="61" w:unhideWhenUsed="0"/>
+    <w:lsdException w:name="Light Grid Accent 4" w:semiHidden="0" w:uiPriority="62" w:unhideWhenUsed="0"/>
+    <w:lsdException w:name="Medium Shading 1 Accent 4" w:semiHidden="0" w:uiPriority="63" w:unhideWhenUsed="0"/>
+    <w:lsdException w:name="Medium Shading 2 Accent 4" w:semiHidden="0" w:uiPriority="64" w:unhideWhenUsed="0"/>
+    <w:lsdException w:name="Medium List 1 Accent 4" w:semiHidden="0" w:uiPriority="65" w:unhideWhenUsed="0"/>
+    <w:lsdException w:name="Medium List 2 Accent 4" w:semiHidden="0" w:uiPriority="66" w:unhideWhenUsed="0"/>
+    <w:lsdException w:name="Medium Grid 1 Accent 4" w:semiHidden="0" w:uiPriority="67" w:unhideWhenUsed="0"/>
+    <w:lsdException w:name="Medium Grid 2 Accent 4" w:semiHidden="0" w:uiPriority="68" w:unhideWhenUsed="0"/>
+    <w:lsdException w:name="Medium Grid 3 Accent 4" w:semiHidden="0" w:uiPriority="69" w:unhideWhenUsed="0"/>
+    <w:lsdException w:name="Dark List Accent 4" w:semiHidden="0" w:uiPriority="70" w:unhideWhenUsed="0"/>
+    <w:lsdException w:name="Colorful Shading Accent 4" w:semiHidden="0" w:uiPriority="71" w:unhideWhenUsed="0"/>
+    <w:lsdException w:name="Colorful List Accent 4" w:semiHidden="0" w:uiPriority="72" w:unhideWhenUsed="0"/>
+    <w:lsdException w:name="Colorful Grid Accent 4" w:semiHidden="0" w:uiPriority="73" w:unhideWhenUsed="0"/>
+    <w:lsdException w:name="Light Shading Accent 5" w:semiHidden="0" w:uiPriority="60" w:unhideWhenUsed="0"/>
+    <w:lsdException w:name="Light List Accent 5" w:semiHidden="0" w:uiPriority="61" w:unhideWhenUsed="0"/>
+    <w:lsdException w:name="Light Grid Accent 5" w:semiHidden="0" w:uiPriority="62" w:unhideWhenUsed="0"/>
+    <w:lsdException w:name="Medium Shading 1 Accent 5" w:semiHidden="0" w:uiPriority="63" w:unhideWhenUsed="0"/>
+    <w:lsdException w:name="Medium Shading 2 Accent 5" w:semiHidden="0" w:uiPriority="64" w:unhideWhenUsed="0"/>
+    <w:lsdException w:name="Medium List 1 Accent 5" w:semiHidden="0" w:uiPriority="65" w:unhideWhenUsed="0"/>
+    <w:lsdException w:name="Medium List 2 Accent 5" w:semiHidden="0" w:uiPriority="66" w:unhideWhenUsed="0"/>
+    <w:lsdException w:name="Medium Grid 1 Accent 5" w:semiHidden="0" w:uiPriority="67" w:unhideWhenUsed="0"/>
+    <w:lsdException w:name="Medium Grid 2 Accent 5" w:semiHidden="0" w:uiPriority="68" w:unhideWhenUsed="0"/>
+    <w:lsdException w:name="Medium Grid 3 Accent 5" w:semiHidden="0" w:uiPriority="69" w:unhideWhenUsed="0"/>
+    <w:lsdException w:name="Dark List Accent 5" w:semiHidden="0" w:uiPriority="70" w:unhideWhenUsed="0"/>
+    <w:lsdException w:name="Colorful Shading Accent 5" w:semiHidden="0" w:uiPriority="71" w:unhideWhenUsed="0"/>
+    <w:lsdException w:name="Colorful List Accent 5" w:semiHidden="0" w:uiPriority="72" w:unhideWhenUsed="0"/>
+    <w:lsdException w:name="Colorful Grid Accent 5" w:semiHidden="0" w:uiPriority="73" w:unhideWhenUsed="0"/>
+    <w:lsdException w:name="Light Shading Accent 6" w:semiHidden="0" w:uiPriority="60" w:unhideWhenUsed="0"/>
+    <w:lsdException w:name="Light List Accent 6" w:semiHidden="0" w:uiPriority="61" w:unhideWhenUsed="0"/>
+    <w:lsdException w:name="Light Grid Accent 6" w:semiHidden="0" w:uiPriority="62" w:unhideWhenUsed="0"/>
+    <w:lsdException w:name="Medium Shading 1 Accent 6" w:semiHidden="0" w:uiPriority="63" w:unhideWhenUsed="0"/>
+    <w:lsdException w:name="Medium Shading 2 Accent 6" w:semiHidden="0" w:uiPriority="64" w:unhideWhenUsed="0"/>
+    <w:lsdException w:name="Medium List 1 Accent 6" w:semiHidden="0" w:uiPriority="65" w:unhideWhenUsed="0"/>
+    <w:lsdException w:name="Medium List 2 Accent 6" w:semiHidden="0" w:uiPriority="66" w:unhideWhenUsed="0"/>
+    <w:lsdException w:name="Medium Grid 1 Accent 6" w:semiHidden="0" w:uiPriority="67" w:unhideWhenUsed="0"/>
+    <w:lsdException w:name="Medium Grid 2 Accent 6" w:semiHidden="0" w:uiPriority="68" w:unhideWhenUsed="0"/>
+    <w:lsdException w:name="Medium Grid 3 Accent 6" w:semiHidden="0" w:uiPriority="69" w:unhideWhenUsed="0"/>
+    <w:lsdException w:name="Dark List Accent 6" w:semiHidden="0" w:uiPriority="70" w:unhideWhenUsed="0"/>
+    <w:lsdException w:name="Colorful Shading Accent 6" w:semiHidden="0" w:uiPriority="71" w:unhideWhenUsed="0"/>
+    <w:lsdException w:name="Colorful List Accent 6" w:semiHidden="0" w:uiPriority="72" w:unhideWhenUsed="0"/>
+    <w:lsdException w:name="Colorful Grid Accent 6" w:semiHidden="0" w:uiPriority="73" w:unhideWhenUsed="0"/>
+    <w:lsdException w:name="Subtle Emphasis" w:semiHidden="0" w:uiPriority="19" w:unhideWhenUsed="0" w:qFormat="1"/>
+    <w:lsdException w:name="Intense Emphasis" w:semiHidden="0" w:uiPriority="21" w:unhideWhenUsed="0" w:qFormat="1"/>
+    <w:lsdException w:name="Subtle Reference" w:semiHidden="0" w:uiPriority="31" w:unhideWhenUsed="0" w:qFormat="1"/>
+    <w:lsdException w:name="Intense Reference" w:semiHidden="0" w:uiPriority="32" w:unhideWhenUsed="0" w:qFormat="1"/>
+    <w:lsdException w:name="Book Title" w:semiHidden="0" w:uiPriority="33" w:unhideWhenUsed="0" w:qFormat="1"/>
+    <w:lsdException w:name="Bibliography" w:uiPriority="37"/>
+    <w:lsdException w:name="TOC Heading" w:uiPriority="39" w:qFormat="1"/>
+  </w:latentStyles>
+  <w:style w:type="paragraph" w:default="1" w:styleId="Normal">
+    <w:name w:val="Normal"/>
+    <w:qFormat/>
+  </w:style>
+  <w:style w:type="character" w:default="1" w:styleId="DefaultParagraphFont">
+    <w:name w:val="Default Paragraph Font"/>
+    <w:uiPriority w:val="1"/>
+    <w:semiHidden/>
+    <w:unhideWhenUsed/>
+  </w:style>
+  <w:style w:type="table" w:default="1" w:styleId="TableNormal">
+    <w:name w:val="Normal Table"/>
+    <w:uiPriority w:val="99"/>
+    <w:semiHidden/>
+    <w:unhideWhenUsed/>
+    <w:tblPr>
+      <w:tblInd w:w="0" w:type="dxa"/>
+      <w:tblCellMar>
+        <w:top w:w="0" w:type="dxa"/>
+        <w:left w:w="108" w:type="dxa"/>
+        <w:bottom w:w="0" w:type="dxa"/>
+        <w:right w:w="108" w:type="dxa"/>
+      </w:tblCellMar>
+    </w:tblPr>
+  </w:style>
+  <w:style w:type="numbering" w:default="1" w:styleId="NoList">
+    <w:name w:val="No List"/>
+    <w:uiPriority w:val="99"/>
+    <w:semiHidden/>
+    <w:unhideWhenUsed/>
+  </w:style>
+  <w:style w:type="paragraph" w:styleId="Header">
+    <w:name w:val="header"/>
+    <w:basedOn w:val="Normal"/>
+    <w:link w:val="HeaderChar"/>
+    <w:unhideWhenUsed/>
+    <w:rsid w:val="00A516AA"/>
+    <w:pPr>
+      <w:tabs>
+        <w:tab w:val="center" w:pos="4680"/>
+        <w:tab w:val="right" w:pos="9360"/>
+      </w:tabs>
+      <w:spacing w:after="0" w:line="240" w:lineRule="auto"/>
+    </w:pPr>
+  </w:style>
+  <w:style w:type="character" w:customStyle="1" w:styleId="HeaderChar">
+    <w:name w:val="Header Char"/>
+    <w:basedOn w:val="DefaultParagraphFont"/>
+    <w:link w:val="Header"/>
     <w:rsid w:val="00A516AA"/>
   </w:style>
   <w:style w:type="paragraph" w:styleId="Footer">
@@ -2334,7 +3345,7 @@
     </a:clrScheme>
     <a:fontScheme name="Office">
       <a:majorFont>
-        <a:latin typeface="Calibri Light" panose="020F0302020204030204"/>
+        <a:latin typeface="Calibri Light"/>
         <a:ea typeface=""/>
         <a:cs typeface=""/>
         <a:font script="Jpan" typeface="ＭＳ ゴシック"/>
@@ -2369,7 +3380,7 @@
         <a:font script="Geor" typeface="Sylfaen"/>
       </a:majorFont>
       <a:minorFont>
-        <a:latin typeface="Calibri" panose="020F0502020204030204"/>
+        <a:latin typeface="Calibri"/>
         <a:ea typeface=""/>
         <a:cs typeface=""/>
         <a:font script="Jpan" typeface="ＭＳ 明朝"/>
@@ -2546,7 +3557,7 @@
   <a:extraClrSchemeLst/>
   <a:extLst>
     <a:ext uri="{05A4C25C-085E-4340-85A3-A5531E510DB2}">
-      <thm15:themeFamily xmlns:thm15="http://schemas.microsoft.com/office/thememl/2012/main" name="Office Theme" id="{62F939B6-93AF-4DB8-9C6B-D6C7DFDC589F}" vid="{4A3C46E8-61CC-4603-A589-7422A47A8E4A}"/>
+      <thm15:themeFamily xmlns:thm15="http://schemas.microsoft.com/office/thememl/2012/main" xmlns="" name="Office Theme" id="{62F939B6-93AF-4DB8-9C6B-D6C7DFDC589F}" vid="{4A3C46E8-61CC-4603-A589-7422A47A8E4A}"/>
     </a:ext>
   </a:extLst>
 </a:theme>

</xml_diff>

<commit_message>
done analisis overloading method
</commit_message>
<xml_diff>
--- a/Laporan/Maurish Sofie Rahmi B_156150600111017_Tugas3.docx
+++ b/Laporan/Maurish Sofie Rahmi B_156150600111017_Tugas3.docx
@@ -654,7 +654,6 @@
         <w:ind w:left="786"/>
         <w:rPr>
           <w:rFonts w:ascii="Times New Roman" w:hAnsi="Times New Roman" w:cs="Times New Roman"/>
-          <w:sz w:val="24"/>
           <w:lang w:val="id-ID"/>
         </w:rPr>
       </w:pPr>
@@ -667,6 +666,66 @@
           <w:lang w:val="id-ID"/>
         </w:rPr>
         <w:t xml:space="preserve">Jawab : </w:t>
+      </w:r>
+      <w:r>
+        <w:rPr>
+          <w:rFonts w:ascii="Times New Roman" w:hAnsi="Times New Roman" w:cs="Times New Roman"/>
+          <w:lang w:val="id-ID"/>
+        </w:rPr>
+        <w:t>Tidak terjadi kesalahan dan program dapat dijalankan</w:t>
+      </w:r>
+    </w:p>
+    <w:p>
+      <w:pPr>
+        <w:pStyle w:val="ListParagraph"/>
+        <w:spacing w:after="0" w:line="240" w:lineRule="auto"/>
+        <w:ind w:left="786"/>
+        <w:rPr>
+          <w:rFonts w:ascii="Times New Roman" w:hAnsi="Times New Roman" w:cs="Times New Roman"/>
+          <w:lang w:val="id-ID"/>
+        </w:rPr>
+      </w:pPr>
+      <w:r>
+        <w:rPr>
+          <w:noProof/>
+          <w:lang w:val="id-ID" w:eastAsia="id-ID"/>
+        </w:rPr>
+        <w:lastRenderedPageBreak/>
+        <w:drawing>
+          <wp:inline distT="0" distB="0" distL="0" distR="0" wp14:anchorId="400894B0" wp14:editId="243D0259">
+            <wp:extent cx="3600000" cy="1998000"/>
+            <wp:effectExtent l="0" t="0" r="635" b="2540"/>
+            <wp:docPr id="5" name="Picture 5"/>
+            <wp:cNvGraphicFramePr>
+              <a:graphicFrameLocks xmlns:a="http://schemas.openxmlformats.org/drawingml/2006/main" noChangeAspect="1"/>
+            </wp:cNvGraphicFramePr>
+            <a:graphic xmlns:a="http://schemas.openxmlformats.org/drawingml/2006/main">
+              <a:graphicData uri="http://schemas.openxmlformats.org/drawingml/2006/picture">
+                <pic:pic xmlns:pic="http://schemas.openxmlformats.org/drawingml/2006/picture">
+                  <pic:nvPicPr>
+                    <pic:cNvPr id="0" name=""/>
+                    <pic:cNvPicPr/>
+                  </pic:nvPicPr>
+                  <pic:blipFill>
+                    <a:blip r:embed="rId8"/>
+                    <a:stretch>
+                      <a:fillRect/>
+                    </a:stretch>
+                  </pic:blipFill>
+                  <pic:spPr>
+                    <a:xfrm>
+                      <a:off x="0" y="0"/>
+                      <a:ext cx="3600000" cy="1998000"/>
+                    </a:xfrm>
+                    <a:prstGeom prst="rect">
+                      <a:avLst/>
+                    </a:prstGeom>
+                  </pic:spPr>
+                </pic:pic>
+              </a:graphicData>
+            </a:graphic>
+          </wp:inline>
+        </w:drawing>
       </w:r>
     </w:p>
     <w:p>
@@ -726,6 +785,67 @@
         </w:rPr>
         <w:t xml:space="preserve">Jawab : </w:t>
       </w:r>
+      <w:r>
+        <w:rPr>
+          <w:rFonts w:ascii="Times New Roman" w:hAnsi="Times New Roman" w:cs="Times New Roman"/>
+          <w:sz w:val="24"/>
+          <w:lang w:val="id-ID"/>
+        </w:rPr>
+        <w:t>Program eror, karena method dengan parameter tipe data int, int telah terdefinisikan pada method sebelunya</w:t>
+      </w:r>
+    </w:p>
+    <w:p>
+      <w:pPr>
+        <w:pStyle w:val="ListParagraph"/>
+        <w:spacing w:after="0" w:line="240" w:lineRule="auto"/>
+        <w:ind w:left="786"/>
+        <w:rPr>
+          <w:rFonts w:ascii="Times New Roman" w:hAnsi="Times New Roman" w:cs="Times New Roman"/>
+          <w:sz w:val="24"/>
+          <w:lang w:val="id-ID"/>
+        </w:rPr>
+      </w:pPr>
+      <w:r>
+        <w:rPr>
+          <w:noProof/>
+          <w:lang w:val="id-ID" w:eastAsia="id-ID"/>
+        </w:rPr>
+        <w:drawing>
+          <wp:inline distT="0" distB="0" distL="0" distR="0" wp14:anchorId="0EA06A84" wp14:editId="4B5AF45C">
+            <wp:extent cx="3600000" cy="896400"/>
+            <wp:effectExtent l="0" t="0" r="635" b="0"/>
+            <wp:docPr id="6" name="Picture 6"/>
+            <wp:cNvGraphicFramePr>
+              <a:graphicFrameLocks xmlns:a="http://schemas.openxmlformats.org/drawingml/2006/main" noChangeAspect="1"/>
+            </wp:cNvGraphicFramePr>
+            <a:graphic xmlns:a="http://schemas.openxmlformats.org/drawingml/2006/main">
+              <a:graphicData uri="http://schemas.openxmlformats.org/drawingml/2006/picture">
+                <pic:pic xmlns:pic="http://schemas.openxmlformats.org/drawingml/2006/picture">
+                  <pic:nvPicPr>
+                    <pic:cNvPr id="0" name=""/>
+                    <pic:cNvPicPr/>
+                  </pic:nvPicPr>
+                  <pic:blipFill>
+                    <a:blip r:embed="rId9"/>
+                    <a:stretch>
+                      <a:fillRect/>
+                    </a:stretch>
+                  </pic:blipFill>
+                  <pic:spPr>
+                    <a:xfrm>
+                      <a:off x="0" y="0"/>
+                      <a:ext cx="3600000" cy="896400"/>
+                    </a:xfrm>
+                    <a:prstGeom prst="rect">
+                      <a:avLst/>
+                    </a:prstGeom>
+                  </pic:spPr>
+                </pic:pic>
+              </a:graphicData>
+            </a:graphic>
+          </wp:inline>
+        </w:drawing>
+      </w:r>
     </w:p>
     <w:p>
       <w:pPr>
@@ -783,10 +903,616 @@
           <w:sz w:val="24"/>
           <w:lang w:val="id-ID"/>
         </w:rPr>
-        <w:lastRenderedPageBreak/>
         <w:t xml:space="preserve">Jawab : </w:t>
       </w:r>
     </w:p>
+    <w:tbl>
+      <w:tblPr>
+        <w:tblW w:w="8359" w:type="dxa"/>
+        <w:tblBorders>
+          <w:top w:val="single" w:sz="4" w:space="0" w:color="000000"/>
+          <w:left w:val="single" w:sz="4" w:space="0" w:color="000000"/>
+          <w:bottom w:val="single" w:sz="4" w:space="0" w:color="000000"/>
+          <w:right w:val="single" w:sz="4" w:space="0" w:color="000000"/>
+          <w:insideH w:val="single" w:sz="4" w:space="0" w:color="000000"/>
+          <w:insideV w:val="single" w:sz="4" w:space="0" w:color="000000"/>
+        </w:tblBorders>
+        <w:tblLook w:val="04A0" w:firstRow="1" w:lastRow="0" w:firstColumn="1" w:lastColumn="0" w:noHBand="0" w:noVBand="1"/>
+      </w:tblPr>
+      <w:tblGrid>
+        <w:gridCol w:w="577"/>
+        <w:gridCol w:w="7782"/>
+      </w:tblGrid>
+      <w:tr>
+        <w:trPr>
+          <w:trHeight w:val="263"/>
+        </w:trPr>
+        <w:tc>
+          <w:tcPr>
+            <w:tcW w:w="577" w:type="dxa"/>
+            <w:shd w:val="clear" w:color="auto" w:fill="auto"/>
+          </w:tcPr>
+          <w:p>
+            <w:pPr>
+              <w:pStyle w:val="TableContents"/>
+              <w:rPr>
+                <w:rFonts w:ascii="Courier New" w:hAnsi="Courier New"/>
+                <w:sz w:val="20"/>
+                <w:szCs w:val="20"/>
+              </w:rPr>
+            </w:pPr>
+          </w:p>
+        </w:tc>
+        <w:tc>
+          <w:tcPr>
+            <w:tcW w:w="7782" w:type="dxa"/>
+            <w:shd w:val="clear" w:color="auto" w:fill="auto"/>
+            <w:vAlign w:val="center"/>
+          </w:tcPr>
+          <w:p>
+            <w:pPr>
+              <w:rPr>
+                <w:rFonts w:ascii="Times New Roman" w:hAnsi="Times New Roman" w:cs="Times New Roman"/>
+                <w:sz w:val="20"/>
+                <w:lang w:val="id-ID"/>
+              </w:rPr>
+            </w:pPr>
+            <w:r>
+              <w:rPr>
+                <w:rFonts w:ascii="Times New Roman" w:hAnsi="Times New Roman" w:cs="Times New Roman"/>
+                <w:lang w:val="id-ID"/>
+              </w:rPr>
+              <w:t>overloadingMethod.java</w:t>
+            </w:r>
+          </w:p>
+        </w:tc>
+      </w:tr>
+      <w:tr>
+        <w:trPr>
+          <w:trHeight w:val="263"/>
+        </w:trPr>
+        <w:tc>
+          <w:tcPr>
+            <w:tcW w:w="577" w:type="dxa"/>
+            <w:shd w:val="clear" w:color="auto" w:fill="auto"/>
+          </w:tcPr>
+          <w:p>
+            <w:pPr>
+              <w:pStyle w:val="TableContents"/>
+              <w:rPr>
+                <w:rFonts w:ascii="Courier New" w:hAnsi="Courier New"/>
+                <w:sz w:val="20"/>
+                <w:szCs w:val="20"/>
+              </w:rPr>
+            </w:pPr>
+            <w:r>
+              <w:rPr>
+                <w:rFonts w:ascii="Courier New" w:hAnsi="Courier New"/>
+                <w:sz w:val="20"/>
+                <w:szCs w:val="20"/>
+                <w:lang w:val="en-US"/>
+              </w:rPr>
+              <w:t>1</w:t>
+            </w:r>
+          </w:p>
+          <w:p>
+            <w:pPr>
+              <w:pStyle w:val="TableContents"/>
+              <w:rPr>
+                <w:rFonts w:ascii="Courier New" w:hAnsi="Courier New"/>
+                <w:sz w:val="20"/>
+                <w:szCs w:val="20"/>
+              </w:rPr>
+            </w:pPr>
+            <w:r>
+              <w:rPr>
+                <w:rFonts w:ascii="Courier New" w:hAnsi="Courier New"/>
+                <w:sz w:val="20"/>
+                <w:szCs w:val="20"/>
+              </w:rPr>
+              <w:t>2</w:t>
+            </w:r>
+          </w:p>
+          <w:p>
+            <w:pPr>
+              <w:pStyle w:val="TableContents"/>
+              <w:rPr>
+                <w:rFonts w:ascii="Courier New" w:hAnsi="Courier New"/>
+                <w:sz w:val="20"/>
+                <w:szCs w:val="20"/>
+              </w:rPr>
+            </w:pPr>
+            <w:r>
+              <w:rPr>
+                <w:rFonts w:ascii="Courier New" w:hAnsi="Courier New"/>
+                <w:sz w:val="20"/>
+                <w:szCs w:val="20"/>
+              </w:rPr>
+              <w:t>3</w:t>
+            </w:r>
+          </w:p>
+          <w:p>
+            <w:pPr>
+              <w:pStyle w:val="TableContents"/>
+              <w:rPr>
+                <w:rFonts w:ascii="Courier New" w:hAnsi="Courier New"/>
+                <w:sz w:val="20"/>
+                <w:szCs w:val="20"/>
+              </w:rPr>
+            </w:pPr>
+            <w:r>
+              <w:rPr>
+                <w:rFonts w:ascii="Courier New" w:hAnsi="Courier New"/>
+                <w:sz w:val="20"/>
+                <w:szCs w:val="20"/>
+              </w:rPr>
+              <w:t>4</w:t>
+            </w:r>
+          </w:p>
+          <w:p>
+            <w:pPr>
+              <w:pStyle w:val="TableContents"/>
+              <w:rPr>
+                <w:rFonts w:ascii="Courier New" w:hAnsi="Courier New"/>
+                <w:sz w:val="20"/>
+                <w:szCs w:val="20"/>
+              </w:rPr>
+            </w:pPr>
+            <w:r>
+              <w:rPr>
+                <w:rFonts w:ascii="Courier New" w:hAnsi="Courier New"/>
+                <w:sz w:val="20"/>
+                <w:szCs w:val="20"/>
+              </w:rPr>
+              <w:t>5</w:t>
+            </w:r>
+          </w:p>
+          <w:p>
+            <w:pPr>
+              <w:pStyle w:val="TableContents"/>
+              <w:rPr>
+                <w:rFonts w:ascii="Courier New" w:hAnsi="Courier New"/>
+                <w:sz w:val="20"/>
+                <w:szCs w:val="20"/>
+              </w:rPr>
+            </w:pPr>
+            <w:r>
+              <w:rPr>
+                <w:rFonts w:ascii="Courier New" w:hAnsi="Courier New"/>
+                <w:sz w:val="20"/>
+                <w:szCs w:val="20"/>
+              </w:rPr>
+              <w:t>6</w:t>
+            </w:r>
+          </w:p>
+          <w:p>
+            <w:pPr>
+              <w:pStyle w:val="TableContents"/>
+              <w:rPr>
+                <w:rFonts w:ascii="Courier New" w:hAnsi="Courier New"/>
+                <w:sz w:val="20"/>
+                <w:szCs w:val="20"/>
+              </w:rPr>
+            </w:pPr>
+            <w:r>
+              <w:rPr>
+                <w:rFonts w:ascii="Courier New" w:hAnsi="Courier New"/>
+                <w:sz w:val="20"/>
+                <w:szCs w:val="20"/>
+              </w:rPr>
+              <w:t>7</w:t>
+            </w:r>
+          </w:p>
+        </w:tc>
+        <w:tc>
+          <w:tcPr>
+            <w:tcW w:w="7782" w:type="dxa"/>
+            <w:shd w:val="clear" w:color="auto" w:fill="auto"/>
+          </w:tcPr>
+          <w:p>
+            <w:pPr>
+              <w:spacing w:after="0"/>
+              <w:rPr>
+                <w:rFonts w:ascii="Courier New" w:hAnsi="Courier New" w:cs="Courier New"/>
+                <w:sz w:val="20"/>
+              </w:rPr>
+            </w:pPr>
+            <w:r>
+              <w:rPr>
+                <w:rFonts w:ascii="Courier New" w:hAnsi="Courier New" w:cs="Courier New"/>
+                <w:sz w:val="20"/>
+              </w:rPr>
+              <w:t>import java.util.Scanner;</w:t>
+            </w:r>
+          </w:p>
+          <w:p>
+            <w:pPr>
+              <w:spacing w:after="0"/>
+              <w:rPr>
+                <w:rFonts w:ascii="Courier New" w:hAnsi="Courier New" w:cs="Courier New"/>
+                <w:sz w:val="20"/>
+              </w:rPr>
+            </w:pPr>
+            <w:r>
+              <w:rPr>
+                <w:rFonts w:ascii="Courier New" w:hAnsi="Courier New" w:cs="Courier New"/>
+                <w:sz w:val="20"/>
+              </w:rPr>
+              <w:t>public class overloadingMethod {</w:t>
+            </w:r>
+          </w:p>
+          <w:p>
+            <w:pPr>
+              <w:spacing w:after="0"/>
+              <w:rPr>
+                <w:rFonts w:ascii="Courier New" w:hAnsi="Courier New" w:cs="Courier New"/>
+                <w:sz w:val="20"/>
+              </w:rPr>
+            </w:pPr>
+            <w:r>
+              <w:rPr>
+                <w:rFonts w:ascii="Courier New" w:hAnsi="Courier New" w:cs="Courier New"/>
+                <w:sz w:val="20"/>
+              </w:rPr>
+              <w:t xml:space="preserve">    public static void HitungLuas(int a, int b) {</w:t>
+            </w:r>
+          </w:p>
+          <w:p>
+            <w:pPr>
+              <w:spacing w:after="0"/>
+              <w:rPr>
+                <w:rFonts w:ascii="Courier New" w:hAnsi="Courier New" w:cs="Courier New"/>
+                <w:sz w:val="20"/>
+              </w:rPr>
+            </w:pPr>
+            <w:r>
+              <w:rPr>
+                <w:rFonts w:ascii="Courier New" w:hAnsi="Courier New" w:cs="Courier New"/>
+                <w:sz w:val="20"/>
+              </w:rPr>
+              <w:t xml:space="preserve">        int nilai = a * b;</w:t>
+            </w:r>
+          </w:p>
+          <w:p>
+            <w:pPr>
+              <w:spacing w:after="0"/>
+              <w:rPr>
+                <w:rFonts w:ascii="Courier New" w:hAnsi="Courier New" w:cs="Courier New"/>
+                <w:sz w:val="20"/>
+              </w:rPr>
+            </w:pPr>
+            <w:r>
+              <w:rPr>
+                <w:rFonts w:ascii="Courier New" w:hAnsi="Courier New" w:cs="Courier New"/>
+                <w:sz w:val="20"/>
+              </w:rPr>
+              <w:t xml:space="preserve">        System.out.println("maka hasil luas : " + nilai);</w:t>
+            </w:r>
+          </w:p>
+          <w:p>
+            <w:pPr>
+              <w:spacing w:after="0"/>
+              <w:rPr>
+                <w:rFonts w:ascii="Courier New" w:hAnsi="Courier New" w:cs="Courier New"/>
+                <w:sz w:val="20"/>
+              </w:rPr>
+            </w:pPr>
+            <w:r>
+              <w:rPr>
+                <w:rFonts w:ascii="Courier New" w:hAnsi="Courier New" w:cs="Courier New"/>
+                <w:sz w:val="20"/>
+              </w:rPr>
+              <w:t xml:space="preserve">    }</w:t>
+            </w:r>
+          </w:p>
+          <w:p>
+            <w:pPr>
+              <w:spacing w:after="0"/>
+              <w:rPr>
+                <w:rFonts w:ascii="Courier New" w:hAnsi="Courier New" w:cs="Courier New"/>
+                <w:sz w:val="20"/>
+              </w:rPr>
+            </w:pPr>
+            <w:r>
+              <w:rPr>
+                <w:rFonts w:ascii="Courier New" w:hAnsi="Courier New" w:cs="Courier New"/>
+                <w:sz w:val="20"/>
+              </w:rPr>
+              <w:t xml:space="preserve">    public static void HitungLuas(double value, double value2) {</w:t>
+            </w:r>
+          </w:p>
+          <w:p>
+            <w:pPr>
+              <w:spacing w:after="0"/>
+              <w:rPr>
+                <w:rFonts w:ascii="Courier New" w:hAnsi="Courier New" w:cs="Courier New"/>
+                <w:sz w:val="20"/>
+              </w:rPr>
+            </w:pPr>
+            <w:r>
+              <w:rPr>
+                <w:rFonts w:ascii="Courier New" w:hAnsi="Courier New" w:cs="Courier New"/>
+                <w:sz w:val="20"/>
+              </w:rPr>
+              <w:t xml:space="preserve">        double nilai = value * value2;</w:t>
+            </w:r>
+          </w:p>
+          <w:p>
+            <w:pPr>
+              <w:spacing w:after="0"/>
+              <w:rPr>
+                <w:rFonts w:ascii="Courier New" w:hAnsi="Courier New" w:cs="Courier New"/>
+                <w:sz w:val="20"/>
+              </w:rPr>
+            </w:pPr>
+            <w:r>
+              <w:rPr>
+                <w:rFonts w:ascii="Courier New" w:hAnsi="Courier New" w:cs="Courier New"/>
+                <w:sz w:val="20"/>
+              </w:rPr>
+              <w:t xml:space="preserve">        System.out.println("maka hasil luas : " + nilai);</w:t>
+            </w:r>
+          </w:p>
+          <w:p>
+            <w:pPr>
+              <w:spacing w:after="0"/>
+              <w:rPr>
+                <w:rFonts w:ascii="Courier New" w:hAnsi="Courier New" w:cs="Courier New"/>
+                <w:sz w:val="20"/>
+              </w:rPr>
+            </w:pPr>
+            <w:r>
+              <w:rPr>
+                <w:rFonts w:ascii="Courier New" w:hAnsi="Courier New" w:cs="Courier New"/>
+                <w:sz w:val="20"/>
+              </w:rPr>
+              <w:t>//        return nilai;</w:t>
+            </w:r>
+          </w:p>
+          <w:p>
+            <w:pPr>
+              <w:spacing w:after="0"/>
+              <w:rPr>
+                <w:rFonts w:ascii="Courier New" w:hAnsi="Courier New" w:cs="Courier New"/>
+                <w:sz w:val="20"/>
+              </w:rPr>
+            </w:pPr>
+            <w:r>
+              <w:rPr>
+                <w:rFonts w:ascii="Courier New" w:hAnsi="Courier New" w:cs="Courier New"/>
+                <w:sz w:val="20"/>
+              </w:rPr>
+              <w:t xml:space="preserve">    }</w:t>
+            </w:r>
+          </w:p>
+          <w:p>
+            <w:pPr>
+              <w:spacing w:after="0"/>
+              <w:rPr>
+                <w:rFonts w:ascii="Courier New" w:hAnsi="Courier New" w:cs="Courier New"/>
+                <w:sz w:val="20"/>
+              </w:rPr>
+            </w:pPr>
+            <w:r>
+              <w:rPr>
+                <w:rFonts w:ascii="Courier New" w:hAnsi="Courier New" w:cs="Courier New"/>
+                <w:sz w:val="20"/>
+              </w:rPr>
+              <w:t xml:space="preserve">    public static void main(String[] args) {</w:t>
+            </w:r>
+          </w:p>
+          <w:p>
+            <w:pPr>
+              <w:spacing w:after="0"/>
+              <w:rPr>
+                <w:rFonts w:ascii="Courier New" w:hAnsi="Courier New" w:cs="Courier New"/>
+                <w:sz w:val="20"/>
+              </w:rPr>
+            </w:pPr>
+            <w:r>
+              <w:rPr>
+                <w:rFonts w:ascii="Courier New" w:hAnsi="Courier New" w:cs="Courier New"/>
+                <w:sz w:val="20"/>
+              </w:rPr>
+              <w:t xml:space="preserve">        Scanner in = new Scanner(System.in);</w:t>
+            </w:r>
+          </w:p>
+          <w:p>
+            <w:pPr>
+              <w:spacing w:after="0"/>
+              <w:rPr>
+                <w:rFonts w:ascii="Courier New" w:hAnsi="Courier New" w:cs="Courier New"/>
+                <w:sz w:val="20"/>
+              </w:rPr>
+            </w:pPr>
+            <w:r>
+              <w:rPr>
+                <w:rFonts w:ascii="Courier New" w:hAnsi="Courier New" w:cs="Courier New"/>
+                <w:sz w:val="20"/>
+              </w:rPr>
+              <w:t xml:space="preserve">        System.out.print("masukkan nilai integer 1 : ");</w:t>
+            </w:r>
+          </w:p>
+          <w:p>
+            <w:pPr>
+              <w:spacing w:after="0"/>
+              <w:rPr>
+                <w:rFonts w:ascii="Courier New" w:hAnsi="Courier New" w:cs="Courier New"/>
+                <w:sz w:val="20"/>
+              </w:rPr>
+            </w:pPr>
+            <w:r>
+              <w:rPr>
+                <w:rFonts w:ascii="Courier New" w:hAnsi="Courier New" w:cs="Courier New"/>
+                <w:sz w:val="20"/>
+              </w:rPr>
+              <w:t xml:space="preserve">        int integer1 = in.nextInt();</w:t>
+            </w:r>
+          </w:p>
+          <w:p>
+            <w:pPr>
+              <w:spacing w:after="0"/>
+              <w:rPr>
+                <w:rFonts w:ascii="Courier New" w:hAnsi="Courier New" w:cs="Courier New"/>
+                <w:sz w:val="20"/>
+              </w:rPr>
+            </w:pPr>
+            <w:r>
+              <w:rPr>
+                <w:rFonts w:ascii="Courier New" w:hAnsi="Courier New" w:cs="Courier New"/>
+                <w:sz w:val="20"/>
+              </w:rPr>
+              <w:t xml:space="preserve">        System.out.print("masukkan nilai integer 2 : ");</w:t>
+            </w:r>
+          </w:p>
+          <w:p>
+            <w:pPr>
+              <w:spacing w:after="0"/>
+              <w:rPr>
+                <w:rFonts w:ascii="Courier New" w:hAnsi="Courier New" w:cs="Courier New"/>
+                <w:sz w:val="20"/>
+              </w:rPr>
+            </w:pPr>
+            <w:r>
+              <w:rPr>
+                <w:rFonts w:ascii="Courier New" w:hAnsi="Courier New" w:cs="Courier New"/>
+                <w:sz w:val="20"/>
+              </w:rPr>
+              <w:t xml:space="preserve">        int integer2 = in.nextInt();</w:t>
+            </w:r>
+          </w:p>
+          <w:p>
+            <w:pPr>
+              <w:spacing w:after="0"/>
+              <w:rPr>
+                <w:rFonts w:ascii="Courier New" w:hAnsi="Courier New" w:cs="Courier New"/>
+                <w:sz w:val="20"/>
+              </w:rPr>
+            </w:pPr>
+            <w:r>
+              <w:rPr>
+                <w:rFonts w:ascii="Courier New" w:hAnsi="Courier New" w:cs="Courier New"/>
+                <w:sz w:val="20"/>
+              </w:rPr>
+              <w:t xml:space="preserve">        HitungLuas(integer1, integer2);</w:t>
+            </w:r>
+          </w:p>
+          <w:p>
+            <w:pPr>
+              <w:spacing w:after="0"/>
+              <w:rPr>
+                <w:rFonts w:ascii="Courier New" w:hAnsi="Courier New" w:cs="Courier New"/>
+                <w:sz w:val="20"/>
+              </w:rPr>
+            </w:pPr>
+            <w:r>
+              <w:rPr>
+                <w:rFonts w:ascii="Courier New" w:hAnsi="Courier New" w:cs="Courier New"/>
+                <w:sz w:val="20"/>
+              </w:rPr>
+              <w:t xml:space="preserve">        System.out.print("masukkan nilai double 1 : ");</w:t>
+            </w:r>
+          </w:p>
+          <w:p>
+            <w:pPr>
+              <w:spacing w:after="0"/>
+              <w:rPr>
+                <w:rFonts w:ascii="Courier New" w:hAnsi="Courier New" w:cs="Courier New"/>
+                <w:sz w:val="20"/>
+              </w:rPr>
+            </w:pPr>
+            <w:r>
+              <w:rPr>
+                <w:rFonts w:ascii="Courier New" w:hAnsi="Courier New" w:cs="Courier New"/>
+                <w:sz w:val="20"/>
+              </w:rPr>
+              <w:t xml:space="preserve">        double double1 = in.nextDouble();</w:t>
+            </w:r>
+          </w:p>
+          <w:p>
+            <w:pPr>
+              <w:spacing w:after="0"/>
+              <w:rPr>
+                <w:rFonts w:ascii="Courier New" w:hAnsi="Courier New" w:cs="Courier New"/>
+                <w:sz w:val="20"/>
+              </w:rPr>
+            </w:pPr>
+            <w:r>
+              <w:rPr>
+                <w:rFonts w:ascii="Courier New" w:hAnsi="Courier New" w:cs="Courier New"/>
+                <w:sz w:val="20"/>
+              </w:rPr>
+              <w:t xml:space="preserve">        System.out.print("masukkan nilai double 2 : ");</w:t>
+            </w:r>
+          </w:p>
+          <w:p>
+            <w:pPr>
+              <w:spacing w:after="0"/>
+              <w:rPr>
+                <w:rFonts w:ascii="Courier New" w:hAnsi="Courier New" w:cs="Courier New"/>
+                <w:sz w:val="20"/>
+              </w:rPr>
+            </w:pPr>
+            <w:r>
+              <w:rPr>
+                <w:rFonts w:ascii="Courier New" w:hAnsi="Courier New" w:cs="Courier New"/>
+                <w:sz w:val="20"/>
+              </w:rPr>
+              <w:t xml:space="preserve">        double double2 = in.nextDouble();</w:t>
+            </w:r>
+          </w:p>
+          <w:p>
+            <w:pPr>
+              <w:spacing w:after="0"/>
+              <w:rPr>
+                <w:rFonts w:ascii="Courier New" w:hAnsi="Courier New" w:cs="Courier New"/>
+                <w:sz w:val="20"/>
+              </w:rPr>
+            </w:pPr>
+            <w:r>
+              <w:rPr>
+                <w:rFonts w:ascii="Courier New" w:hAnsi="Courier New" w:cs="Courier New"/>
+                <w:sz w:val="20"/>
+              </w:rPr>
+              <w:t xml:space="preserve">        HitungLuas(double1, double2);</w:t>
+            </w:r>
+          </w:p>
+          <w:p>
+            <w:pPr>
+              <w:spacing w:after="0"/>
+              <w:rPr>
+                <w:rFonts w:ascii="Courier New" w:hAnsi="Courier New" w:cs="Courier New"/>
+                <w:sz w:val="20"/>
+              </w:rPr>
+            </w:pPr>
+            <w:r>
+              <w:rPr>
+                <w:rFonts w:ascii="Courier New" w:hAnsi="Courier New" w:cs="Courier New"/>
+                <w:sz w:val="20"/>
+              </w:rPr>
+              <w:lastRenderedPageBreak/>
+              <w:t>//        System.out.println("maka hasil luas : " + HitungLuas(double1, double2));</w:t>
+            </w:r>
+          </w:p>
+          <w:p>
+            <w:pPr>
+              <w:spacing w:after="0"/>
+              <w:rPr>
+                <w:rFonts w:ascii="Courier New" w:hAnsi="Courier New" w:cs="Courier New"/>
+                <w:sz w:val="20"/>
+              </w:rPr>
+            </w:pPr>
+            <w:r>
+              <w:rPr>
+                <w:rFonts w:ascii="Courier New" w:hAnsi="Courier New" w:cs="Courier New"/>
+                <w:sz w:val="20"/>
+              </w:rPr>
+              <w:t xml:space="preserve">    }</w:t>
+            </w:r>
+          </w:p>
+        </w:tc>
+      </w:tr>
+    </w:tbl>
     <w:p>
       <w:pPr>
         <w:pStyle w:val="ListParagraph"/>
@@ -799,6 +1525,75 @@
           <w:lang w:val="id-ID"/>
         </w:rPr>
       </w:pPr>
+    </w:p>
+    <w:p>
+      <w:pPr>
+        <w:pStyle w:val="ListParagraph"/>
+        <w:spacing w:after="0" w:line="240" w:lineRule="auto"/>
+        <w:ind w:left="786"/>
+        <w:jc w:val="both"/>
+        <w:rPr>
+          <w:rFonts w:ascii="Times New Roman" w:hAnsi="Times New Roman" w:cs="Times New Roman"/>
+          <w:sz w:val="24"/>
+          <w:lang w:val="id-ID"/>
+        </w:rPr>
+      </w:pPr>
+      <w:r>
+        <w:rPr>
+          <w:noProof/>
+          <w:lang w:val="id-ID" w:eastAsia="id-ID"/>
+        </w:rPr>
+        <w:drawing>
+          <wp:inline distT="0" distB="0" distL="0" distR="0" wp14:anchorId="78232834" wp14:editId="2963C023">
+            <wp:extent cx="3600000" cy="1832400"/>
+            <wp:effectExtent l="0" t="0" r="635" b="0"/>
+            <wp:docPr id="8" name="Picture 8"/>
+            <wp:cNvGraphicFramePr>
+              <a:graphicFrameLocks xmlns:a="http://schemas.openxmlformats.org/drawingml/2006/main" noChangeAspect="1"/>
+            </wp:cNvGraphicFramePr>
+            <a:graphic xmlns:a="http://schemas.openxmlformats.org/drawingml/2006/main">
+              <a:graphicData uri="http://schemas.openxmlformats.org/drawingml/2006/picture">
+                <pic:pic xmlns:pic="http://schemas.openxmlformats.org/drawingml/2006/picture">
+                  <pic:nvPicPr>
+                    <pic:cNvPr id="0" name=""/>
+                    <pic:cNvPicPr/>
+                  </pic:nvPicPr>
+                  <pic:blipFill>
+                    <a:blip r:embed="rId10"/>
+                    <a:stretch>
+                      <a:fillRect/>
+                    </a:stretch>
+                  </pic:blipFill>
+                  <pic:spPr>
+                    <a:xfrm>
+                      <a:off x="0" y="0"/>
+                      <a:ext cx="3600000" cy="1832400"/>
+                    </a:xfrm>
+                    <a:prstGeom prst="rect">
+                      <a:avLst/>
+                    </a:prstGeom>
+                  </pic:spPr>
+                </pic:pic>
+              </a:graphicData>
+            </a:graphic>
+          </wp:inline>
+        </w:drawing>
+      </w:r>
+    </w:p>
+    <w:p>
+      <w:pPr>
+        <w:pStyle w:val="ListParagraph"/>
+        <w:spacing w:after="0" w:line="240" w:lineRule="auto"/>
+        <w:ind w:left="786"/>
+        <w:jc w:val="both"/>
+        <w:rPr>
+          <w:rFonts w:ascii="Times New Roman" w:hAnsi="Times New Roman" w:cs="Times New Roman"/>
+          <w:sz w:val="24"/>
+          <w:lang w:val="id-ID"/>
+        </w:rPr>
+      </w:pPr>
+      <w:bookmarkStart w:id="0" w:name="_GoBack"/>
+      <w:bookmarkEnd w:id="0"/>
     </w:p>
     <w:p>
       <w:pPr>
@@ -940,8 +1735,6 @@
           <w:lang w:val="id-ID"/>
         </w:rPr>
       </w:pPr>
-      <w:bookmarkStart w:id="0" w:name="_GoBack"/>
-      <w:bookmarkEnd w:id="0"/>
     </w:p>
     <w:p>
       <w:pPr>
@@ -1073,7 +1866,7 @@
       </w:pPr>
     </w:p>
     <w:sectPr>
-      <w:headerReference w:type="first" r:id="rId8"/>
+      <w:headerReference w:type="first" r:id="rId11"/>
       <w:pgSz w:w="11907" w:h="16839" w:code="9"/>
       <w:pgMar w:top="1701" w:right="1701" w:bottom="1701" w:left="2268" w:header="709" w:footer="709" w:gutter="0"/>
       <w:cols w:space="708"/>
@@ -3025,6 +3818,36 @@
       <w:lang w:val="id-ID" w:eastAsia="zh-CN" w:bidi="hi-IN"/>
     </w:rPr>
   </w:style>
+  <w:style w:type="paragraph" w:styleId="BalloonText">
+    <w:name w:val="Balloon Text"/>
+    <w:basedOn w:val="Normal"/>
+    <w:link w:val="BalloonTextChar"/>
+    <w:uiPriority w:val="99"/>
+    <w:semiHidden/>
+    <w:unhideWhenUsed/>
+    <w:rsid w:val="00EA20AD"/>
+    <w:pPr>
+      <w:spacing w:after="0" w:line="240" w:lineRule="auto"/>
+    </w:pPr>
+    <w:rPr>
+      <w:rFonts w:ascii="Tahoma" w:hAnsi="Tahoma" w:cs="Tahoma"/>
+      <w:sz w:val="16"/>
+      <w:szCs w:val="16"/>
+    </w:rPr>
+  </w:style>
+  <w:style w:type="character" w:customStyle="1" w:styleId="BalloonTextChar">
+    <w:name w:val="Balloon Text Char"/>
+    <w:basedOn w:val="DefaultParagraphFont"/>
+    <w:link w:val="BalloonText"/>
+    <w:uiPriority w:val="99"/>
+    <w:semiHidden/>
+    <w:rsid w:val="00EA20AD"/>
+    <w:rPr>
+      <w:rFonts w:ascii="Tahoma" w:hAnsi="Tahoma" w:cs="Tahoma"/>
+      <w:sz w:val="16"/>
+      <w:szCs w:val="16"/>
+    </w:rPr>
+  </w:style>
 </w:styles>
 </file>
 
@@ -3297,6 +4120,36 @@
       <w:sz w:val="24"/>
       <w:szCs w:val="24"/>
       <w:lang w:val="id-ID" w:eastAsia="zh-CN" w:bidi="hi-IN"/>
+    </w:rPr>
+  </w:style>
+  <w:style w:type="paragraph" w:styleId="BalloonText">
+    <w:name w:val="Balloon Text"/>
+    <w:basedOn w:val="Normal"/>
+    <w:link w:val="BalloonTextChar"/>
+    <w:uiPriority w:val="99"/>
+    <w:semiHidden/>
+    <w:unhideWhenUsed/>
+    <w:rsid w:val="00EA20AD"/>
+    <w:pPr>
+      <w:spacing w:after="0" w:line="240" w:lineRule="auto"/>
+    </w:pPr>
+    <w:rPr>
+      <w:rFonts w:ascii="Tahoma" w:hAnsi="Tahoma" w:cs="Tahoma"/>
+      <w:sz w:val="16"/>
+      <w:szCs w:val="16"/>
+    </w:rPr>
+  </w:style>
+  <w:style w:type="character" w:customStyle="1" w:styleId="BalloonTextChar">
+    <w:name w:val="Balloon Text Char"/>
+    <w:basedOn w:val="DefaultParagraphFont"/>
+    <w:link w:val="BalloonText"/>
+    <w:uiPriority w:val="99"/>
+    <w:semiHidden/>
+    <w:rsid w:val="00EA20AD"/>
+    <w:rPr>
+      <w:rFonts w:ascii="Tahoma" w:hAnsi="Tahoma" w:cs="Tahoma"/>
+      <w:sz w:val="16"/>
+      <w:szCs w:val="16"/>
     </w:rPr>
   </w:style>
 </w:styles>

</xml_diff>

<commit_message>
done analisis overloading constructor
</commit_message>
<xml_diff>
--- a/Laporan/Maurish Sofie Rahmi B_156150600111017_Tugas3.docx
+++ b/Laporan/Maurish Sofie Rahmi B_156150600111017_Tugas3.docx
@@ -812,8 +812,8 @@
         </w:rPr>
         <w:drawing>
           <wp:inline distT="0" distB="0" distL="0" distR="0" wp14:anchorId="0EA06A84" wp14:editId="4B5AF45C">
-            <wp:extent cx="3600000" cy="896400"/>
-            <wp:effectExtent l="0" t="0" r="635" b="0"/>
+            <wp:extent cx="4320000" cy="1076400"/>
+            <wp:effectExtent l="0" t="0" r="4445" b="9525"/>
             <wp:docPr id="6" name="Picture 6"/>
             <wp:cNvGraphicFramePr>
               <a:graphicFrameLocks xmlns:a="http://schemas.openxmlformats.org/drawingml/2006/main" noChangeAspect="1"/>
@@ -834,7 +834,7 @@
                   <pic:spPr>
                     <a:xfrm>
                       <a:off x="0" y="0"/>
-                      <a:ext cx="3600000" cy="896400"/>
+                      <a:ext cx="4320000" cy="1076400"/>
                     </a:xfrm>
                     <a:prstGeom prst="rect">
                       <a:avLst/>
@@ -1474,6 +1474,7 @@
                 <w:rFonts w:ascii="Courier New" w:hAnsi="Courier New" w:cs="Courier New"/>
                 <w:sz w:val="20"/>
               </w:rPr>
+              <w:lastRenderedPageBreak/>
               <w:t xml:space="preserve">        HitungLuas(double1, double2);</w:t>
             </w:r>
           </w:p>
@@ -1490,7 +1491,6 @@
                 <w:rFonts w:ascii="Courier New" w:hAnsi="Courier New" w:cs="Courier New"/>
                 <w:sz w:val="20"/>
               </w:rPr>
-              <w:lastRenderedPageBreak/>
               <w:t>//        System.out.println("maka hasil luas : " + HitungLuas(double1, double2));</w:t>
             </w:r>
           </w:p>
@@ -1592,8 +1592,6 @@
           <w:lang w:val="id-ID"/>
         </w:rPr>
       </w:pPr>
-      <w:bookmarkStart w:id="0" w:name="_GoBack"/>
-      <w:bookmarkEnd w:id="0"/>
     </w:p>
     <w:p>
       <w:pPr>
@@ -1663,6 +1661,67 @@
         </w:rPr>
         <w:t xml:space="preserve">Jawab : </w:t>
       </w:r>
+      <w:r>
+        <w:rPr>
+          <w:rFonts w:ascii="Times New Roman" w:hAnsi="Times New Roman" w:cs="Times New Roman"/>
+          <w:sz w:val="24"/>
+          <w:lang w:val="id-ID"/>
+        </w:rPr>
+        <w:t>Tidak terjadi kesalahan dan program dapat dijalankan</w:t>
+      </w:r>
+    </w:p>
+    <w:p>
+      <w:pPr>
+        <w:pStyle w:val="ListParagraph"/>
+        <w:spacing w:after="0" w:line="240" w:lineRule="auto"/>
+        <w:ind w:left="786"/>
+        <w:rPr>
+          <w:rFonts w:ascii="Times New Roman" w:hAnsi="Times New Roman" w:cs="Times New Roman"/>
+          <w:sz w:val="24"/>
+          <w:lang w:val="id-ID"/>
+        </w:rPr>
+      </w:pPr>
+      <w:r>
+        <w:rPr>
+          <w:noProof/>
+          <w:lang w:val="id-ID" w:eastAsia="id-ID"/>
+        </w:rPr>
+        <w:drawing>
+          <wp:inline distT="0" distB="0" distL="0" distR="0" wp14:anchorId="03AF8CA4" wp14:editId="74267850">
+            <wp:extent cx="3600000" cy="1191600"/>
+            <wp:effectExtent l="0" t="0" r="635" b="8890"/>
+            <wp:docPr id="9" name="Picture 9"/>
+            <wp:cNvGraphicFramePr>
+              <a:graphicFrameLocks xmlns:a="http://schemas.openxmlformats.org/drawingml/2006/main" noChangeAspect="1"/>
+            </wp:cNvGraphicFramePr>
+            <a:graphic xmlns:a="http://schemas.openxmlformats.org/drawingml/2006/main">
+              <a:graphicData uri="http://schemas.openxmlformats.org/drawingml/2006/picture">
+                <pic:pic xmlns:pic="http://schemas.openxmlformats.org/drawingml/2006/picture">
+                  <pic:nvPicPr>
+                    <pic:cNvPr id="0" name=""/>
+                    <pic:cNvPicPr/>
+                  </pic:nvPicPr>
+                  <pic:blipFill>
+                    <a:blip r:embed="rId11"/>
+                    <a:stretch>
+                      <a:fillRect/>
+                    </a:stretch>
+                  </pic:blipFill>
+                  <pic:spPr>
+                    <a:xfrm>
+                      <a:off x="0" y="0"/>
+                      <a:ext cx="3600000" cy="1191600"/>
+                    </a:xfrm>
+                    <a:prstGeom prst="rect">
+                      <a:avLst/>
+                    </a:prstGeom>
+                  </pic:spPr>
+                </pic:pic>
+              </a:graphicData>
+            </a:graphic>
+          </wp:inline>
+        </w:drawing>
+      </w:r>
     </w:p>
     <w:p>
       <w:pPr>
@@ -1705,6 +1764,14 @@
         <w:pStyle w:val="ListParagraph"/>
         <w:spacing w:after="0" w:line="240" w:lineRule="auto"/>
         <w:ind w:left="786"/>
+        <w:jc w:val="both"/>
+        <w:rPr>
+          <w:rFonts w:ascii="Times New Roman" w:hAnsi="Times New Roman" w:cs="Times New Roman"/>
+          <w:sz w:val="24"/>
+          <w:lang w:val="id-ID"/>
+        </w:rPr>
+      </w:pPr>
+      <w:r>
         <w:rPr>
           <w:rFonts w:ascii="Times New Roman" w:hAnsi="Times New Roman" w:cs="Times New Roman"/>
           <w:b/>
@@ -1712,16 +1779,68 @@
           <w:sz w:val="24"/>
           <w:lang w:val="id-ID"/>
         </w:rPr>
-      </w:pPr>
+        <w:t xml:space="preserve">Jawab : </w:t>
+      </w:r>
       <w:r>
         <w:rPr>
           <w:rFonts w:ascii="Times New Roman" w:hAnsi="Times New Roman" w:cs="Times New Roman"/>
-          <w:b/>
-          <w:i/>
-          <w:sz w:val="24"/>
-          <w:lang w:val="id-ID"/>
-        </w:rPr>
-        <w:t xml:space="preserve">Jawab : </w:t>
+          <w:sz w:val="24"/>
+          <w:lang w:val="id-ID"/>
+        </w:rPr>
+        <w:t>Program eror, karena constructor lingkaran dengan parameter tipe data integer (int) telah digunakan pada method sebelumnya</w:t>
+      </w:r>
+    </w:p>
+    <w:p>
+      <w:pPr>
+        <w:pStyle w:val="ListParagraph"/>
+        <w:spacing w:after="0" w:line="240" w:lineRule="auto"/>
+        <w:ind w:left="786"/>
+        <w:rPr>
+          <w:rFonts w:ascii="Times New Roman" w:hAnsi="Times New Roman" w:cs="Times New Roman"/>
+          <w:sz w:val="24"/>
+          <w:lang w:val="id-ID"/>
+        </w:rPr>
+      </w:pPr>
+      <w:r>
+        <w:rPr>
+          <w:noProof/>
+          <w:lang w:val="id-ID" w:eastAsia="id-ID"/>
+        </w:rPr>
+        <w:drawing>
+          <wp:inline distT="0" distB="0" distL="0" distR="0" wp14:anchorId="2003B31C" wp14:editId="600FEE8C">
+            <wp:extent cx="4320000" cy="1054800"/>
+            <wp:effectExtent l="0" t="0" r="4445" b="0"/>
+            <wp:docPr id="11" name="Picture 11"/>
+            <wp:cNvGraphicFramePr>
+              <a:graphicFrameLocks xmlns:a="http://schemas.openxmlformats.org/drawingml/2006/main" noChangeAspect="1"/>
+            </wp:cNvGraphicFramePr>
+            <a:graphic xmlns:a="http://schemas.openxmlformats.org/drawingml/2006/main">
+              <a:graphicData uri="http://schemas.openxmlformats.org/drawingml/2006/picture">
+                <pic:pic xmlns:pic="http://schemas.openxmlformats.org/drawingml/2006/picture">
+                  <pic:nvPicPr>
+                    <pic:cNvPr id="0" name=""/>
+                    <pic:cNvPicPr/>
+                  </pic:nvPicPr>
+                  <pic:blipFill>
+                    <a:blip r:embed="rId12"/>
+                    <a:stretch>
+                      <a:fillRect/>
+                    </a:stretch>
+                  </pic:blipFill>
+                  <pic:spPr>
+                    <a:xfrm>
+                      <a:off x="0" y="0"/>
+                      <a:ext cx="4320000" cy="1054800"/>
+                    </a:xfrm>
+                    <a:prstGeom prst="rect">
+                      <a:avLst/>
+                    </a:prstGeom>
+                  </pic:spPr>
+                </pic:pic>
+              </a:graphicData>
+            </a:graphic>
+          </wp:inline>
+        </w:drawing>
       </w:r>
     </w:p>
     <w:p>
@@ -1767,20 +1886,1092 @@
         <w:ind w:left="786"/>
         <w:rPr>
           <w:rFonts w:ascii="Times New Roman" w:hAnsi="Times New Roman" w:cs="Times New Roman"/>
-          <w:sz w:val="24"/>
-          <w:lang w:val="id-ID"/>
-        </w:rPr>
-      </w:pPr>
-      <w:r>
-        <w:rPr>
-          <w:rFonts w:ascii="Times New Roman" w:hAnsi="Times New Roman" w:cs="Times New Roman"/>
           <w:b/>
           <w:i/>
           <w:sz w:val="24"/>
           <w:lang w:val="id-ID"/>
         </w:rPr>
+      </w:pPr>
+      <w:r>
+        <w:rPr>
+          <w:rFonts w:ascii="Times New Roman" w:hAnsi="Times New Roman" w:cs="Times New Roman"/>
+          <w:b/>
+          <w:i/>
+          <w:sz w:val="24"/>
+          <w:lang w:val="id-ID"/>
+        </w:rPr>
         <w:t xml:space="preserve">Jawab : </w:t>
       </w:r>
+    </w:p>
+    <w:tbl>
+      <w:tblPr>
+        <w:tblW w:w="8359" w:type="dxa"/>
+        <w:tblBorders>
+          <w:top w:val="single" w:sz="4" w:space="0" w:color="000000"/>
+          <w:left w:val="single" w:sz="4" w:space="0" w:color="000000"/>
+          <w:bottom w:val="single" w:sz="4" w:space="0" w:color="000000"/>
+          <w:right w:val="single" w:sz="4" w:space="0" w:color="000000"/>
+          <w:insideH w:val="single" w:sz="4" w:space="0" w:color="000000"/>
+          <w:insideV w:val="single" w:sz="4" w:space="0" w:color="000000"/>
+        </w:tblBorders>
+        <w:tblLook w:val="04A0" w:firstRow="1" w:lastRow="0" w:firstColumn="1" w:lastColumn="0" w:noHBand="0" w:noVBand="1"/>
+      </w:tblPr>
+      <w:tblGrid>
+        <w:gridCol w:w="577"/>
+        <w:gridCol w:w="7782"/>
+      </w:tblGrid>
+      <w:tr>
+        <w:trPr>
+          <w:trHeight w:val="263"/>
+        </w:trPr>
+        <w:tc>
+          <w:tcPr>
+            <w:tcW w:w="577" w:type="dxa"/>
+            <w:shd w:val="clear" w:color="auto" w:fill="auto"/>
+          </w:tcPr>
+          <w:p>
+            <w:pPr>
+              <w:pStyle w:val="TableContents"/>
+              <w:rPr>
+                <w:rFonts w:ascii="Courier New" w:hAnsi="Courier New"/>
+                <w:sz w:val="20"/>
+                <w:szCs w:val="20"/>
+                <w:lang w:val="en-US"/>
+              </w:rPr>
+            </w:pPr>
+          </w:p>
+        </w:tc>
+        <w:tc>
+          <w:tcPr>
+            <w:tcW w:w="7782" w:type="dxa"/>
+            <w:shd w:val="clear" w:color="auto" w:fill="auto"/>
+            <w:vAlign w:val="center"/>
+          </w:tcPr>
+          <w:p>
+            <w:pPr>
+              <w:rPr>
+                <w:rFonts w:ascii="Times New Roman" w:hAnsi="Times New Roman" w:cs="Times New Roman"/>
+                <w:lang w:val="id-ID"/>
+              </w:rPr>
+            </w:pPr>
+            <w:r>
+              <w:rPr>
+                <w:rFonts w:ascii="Times New Roman" w:hAnsi="Times New Roman" w:cs="Times New Roman"/>
+                <w:lang w:val="id-ID"/>
+              </w:rPr>
+              <w:t>Lingkaran.java</w:t>
+            </w:r>
+          </w:p>
+        </w:tc>
+      </w:tr>
+      <w:tr>
+        <w:trPr>
+          <w:trHeight w:val="263"/>
+        </w:trPr>
+        <w:tc>
+          <w:tcPr>
+            <w:tcW w:w="577" w:type="dxa"/>
+            <w:shd w:val="clear" w:color="auto" w:fill="auto"/>
+          </w:tcPr>
+          <w:p>
+            <w:pPr>
+              <w:pStyle w:val="TableContents"/>
+              <w:rPr>
+                <w:rFonts w:ascii="Courier New" w:hAnsi="Courier New"/>
+                <w:sz w:val="20"/>
+                <w:szCs w:val="20"/>
+              </w:rPr>
+            </w:pPr>
+          </w:p>
+        </w:tc>
+        <w:tc>
+          <w:tcPr>
+            <w:tcW w:w="7782" w:type="dxa"/>
+            <w:shd w:val="clear" w:color="auto" w:fill="auto"/>
+          </w:tcPr>
+          <w:p>
+            <w:pPr>
+              <w:spacing w:after="0"/>
+              <w:rPr>
+                <w:rFonts w:ascii="Courier New" w:hAnsi="Courier New" w:cs="Courier New"/>
+                <w:sz w:val="20"/>
+              </w:rPr>
+            </w:pPr>
+            <w:r>
+              <w:rPr>
+                <w:rFonts w:ascii="Courier New" w:hAnsi="Courier New" w:cs="Courier New"/>
+                <w:sz w:val="20"/>
+              </w:rPr>
+              <w:t>package tugas.pkg3;</w:t>
+            </w:r>
+          </w:p>
+          <w:p>
+            <w:pPr>
+              <w:spacing w:after="0"/>
+              <w:rPr>
+                <w:rFonts w:ascii="Courier New" w:hAnsi="Courier New" w:cs="Courier New"/>
+                <w:sz w:val="20"/>
+              </w:rPr>
+            </w:pPr>
+            <w:r>
+              <w:rPr>
+                <w:rFonts w:ascii="Courier New" w:hAnsi="Courier New" w:cs="Courier New"/>
+                <w:sz w:val="20"/>
+              </w:rPr>
+              <w:t>public class lingkaran {</w:t>
+            </w:r>
+          </w:p>
+          <w:p>
+            <w:pPr>
+              <w:spacing w:after="0"/>
+              <w:rPr>
+                <w:rFonts w:ascii="Courier New" w:hAnsi="Courier New" w:cs="Courier New"/>
+                <w:sz w:val="20"/>
+              </w:rPr>
+            </w:pPr>
+            <w:r>
+              <w:rPr>
+                <w:rFonts w:ascii="Courier New" w:hAnsi="Courier New" w:cs="Courier New"/>
+                <w:sz w:val="20"/>
+              </w:rPr>
+              <w:t xml:space="preserve">    int alas, tinggi;</w:t>
+            </w:r>
+          </w:p>
+          <w:p>
+            <w:pPr>
+              <w:spacing w:after="0"/>
+              <w:rPr>
+                <w:rFonts w:ascii="Courier New" w:hAnsi="Courier New" w:cs="Courier New"/>
+                <w:sz w:val="20"/>
+              </w:rPr>
+            </w:pPr>
+            <w:r>
+              <w:rPr>
+                <w:rFonts w:ascii="Courier New" w:hAnsi="Courier New" w:cs="Courier New"/>
+                <w:sz w:val="20"/>
+              </w:rPr>
+              <w:lastRenderedPageBreak/>
+              <w:t xml:space="preserve">    public lingkaran (int alas){</w:t>
+            </w:r>
+          </w:p>
+          <w:p>
+            <w:pPr>
+              <w:spacing w:after="0"/>
+              <w:rPr>
+                <w:rFonts w:ascii="Courier New" w:hAnsi="Courier New" w:cs="Courier New"/>
+                <w:sz w:val="20"/>
+              </w:rPr>
+            </w:pPr>
+            <w:r>
+              <w:rPr>
+                <w:rFonts w:ascii="Courier New" w:hAnsi="Courier New" w:cs="Courier New"/>
+                <w:sz w:val="20"/>
+              </w:rPr>
+              <w:t xml:space="preserve">        this.alas = alas;</w:t>
+            </w:r>
+          </w:p>
+          <w:p>
+            <w:pPr>
+              <w:spacing w:after="0"/>
+              <w:rPr>
+                <w:rFonts w:ascii="Courier New" w:hAnsi="Courier New" w:cs="Courier New"/>
+                <w:sz w:val="20"/>
+              </w:rPr>
+            </w:pPr>
+            <w:r>
+              <w:rPr>
+                <w:rFonts w:ascii="Courier New" w:hAnsi="Courier New" w:cs="Courier New"/>
+                <w:sz w:val="20"/>
+              </w:rPr>
+              <w:t xml:space="preserve">    }</w:t>
+            </w:r>
+          </w:p>
+          <w:p>
+            <w:pPr>
+              <w:spacing w:after="0"/>
+              <w:rPr>
+                <w:rFonts w:ascii="Courier New" w:hAnsi="Courier New" w:cs="Courier New"/>
+                <w:sz w:val="20"/>
+              </w:rPr>
+            </w:pPr>
+            <w:r>
+              <w:rPr>
+                <w:rFonts w:ascii="Courier New" w:hAnsi="Courier New" w:cs="Courier New"/>
+                <w:sz w:val="20"/>
+              </w:rPr>
+              <w:t xml:space="preserve">    public lingkaran (String alas, String tinggi){</w:t>
+            </w:r>
+          </w:p>
+          <w:p>
+            <w:pPr>
+              <w:spacing w:after="0"/>
+              <w:rPr>
+                <w:rFonts w:ascii="Courier New" w:hAnsi="Courier New" w:cs="Courier New"/>
+                <w:sz w:val="20"/>
+              </w:rPr>
+            </w:pPr>
+            <w:r>
+              <w:rPr>
+                <w:rFonts w:ascii="Courier New" w:hAnsi="Courier New" w:cs="Courier New"/>
+                <w:sz w:val="20"/>
+              </w:rPr>
+              <w:t xml:space="preserve">        this.alas = parsing (alas);</w:t>
+            </w:r>
+          </w:p>
+          <w:p>
+            <w:pPr>
+              <w:spacing w:after="0"/>
+              <w:rPr>
+                <w:rFonts w:ascii="Courier New" w:hAnsi="Courier New" w:cs="Courier New"/>
+                <w:sz w:val="20"/>
+              </w:rPr>
+            </w:pPr>
+            <w:r>
+              <w:rPr>
+                <w:rFonts w:ascii="Courier New" w:hAnsi="Courier New" w:cs="Courier New"/>
+                <w:sz w:val="20"/>
+              </w:rPr>
+              <w:t xml:space="preserve">        this.tinggi  = parsing (tinggi);</w:t>
+            </w:r>
+          </w:p>
+          <w:p>
+            <w:pPr>
+              <w:spacing w:after="0"/>
+              <w:rPr>
+                <w:rFonts w:ascii="Courier New" w:hAnsi="Courier New" w:cs="Courier New"/>
+                <w:sz w:val="20"/>
+              </w:rPr>
+            </w:pPr>
+            <w:r>
+              <w:rPr>
+                <w:rFonts w:ascii="Courier New" w:hAnsi="Courier New" w:cs="Courier New"/>
+                <w:sz w:val="20"/>
+              </w:rPr>
+              <w:t xml:space="preserve">    }</w:t>
+            </w:r>
+          </w:p>
+          <w:p>
+            <w:pPr>
+              <w:spacing w:after="0"/>
+              <w:rPr>
+                <w:rFonts w:ascii="Courier New" w:hAnsi="Courier New" w:cs="Courier New"/>
+                <w:sz w:val="20"/>
+              </w:rPr>
+            </w:pPr>
+            <w:r>
+              <w:rPr>
+                <w:rFonts w:ascii="Courier New" w:hAnsi="Courier New" w:cs="Courier New"/>
+                <w:sz w:val="20"/>
+              </w:rPr>
+              <w:t xml:space="preserve">    int parsing(String ling){</w:t>
+            </w:r>
+          </w:p>
+          <w:p>
+            <w:pPr>
+              <w:spacing w:after="0"/>
+              <w:rPr>
+                <w:rFonts w:ascii="Courier New" w:hAnsi="Courier New" w:cs="Courier New"/>
+                <w:sz w:val="20"/>
+              </w:rPr>
+            </w:pPr>
+            <w:r>
+              <w:rPr>
+                <w:rFonts w:ascii="Courier New" w:hAnsi="Courier New" w:cs="Courier New"/>
+                <w:sz w:val="20"/>
+              </w:rPr>
+              <w:t xml:space="preserve">        int tmp = Integer.parseInt(ling);</w:t>
+            </w:r>
+          </w:p>
+          <w:p>
+            <w:pPr>
+              <w:spacing w:after="0"/>
+              <w:rPr>
+                <w:rFonts w:ascii="Courier New" w:hAnsi="Courier New" w:cs="Courier New"/>
+                <w:sz w:val="20"/>
+              </w:rPr>
+            </w:pPr>
+            <w:r>
+              <w:rPr>
+                <w:rFonts w:ascii="Courier New" w:hAnsi="Courier New" w:cs="Courier New"/>
+                <w:sz w:val="20"/>
+              </w:rPr>
+              <w:t xml:space="preserve">        return tmp;</w:t>
+            </w:r>
+          </w:p>
+          <w:p>
+            <w:pPr>
+              <w:spacing w:after="0"/>
+              <w:rPr>
+                <w:rFonts w:ascii="Courier New" w:hAnsi="Courier New" w:cs="Courier New"/>
+                <w:sz w:val="20"/>
+              </w:rPr>
+            </w:pPr>
+            <w:r>
+              <w:rPr>
+                <w:rFonts w:ascii="Courier New" w:hAnsi="Courier New" w:cs="Courier New"/>
+                <w:sz w:val="20"/>
+              </w:rPr>
+              <w:t xml:space="preserve">    }</w:t>
+            </w:r>
+          </w:p>
+          <w:p>
+            <w:pPr>
+              <w:spacing w:after="0"/>
+              <w:rPr>
+                <w:rFonts w:ascii="Courier New" w:hAnsi="Courier New" w:cs="Courier New"/>
+                <w:sz w:val="20"/>
+              </w:rPr>
+            </w:pPr>
+            <w:r>
+              <w:rPr>
+                <w:rFonts w:ascii="Courier New" w:hAnsi="Courier New" w:cs="Courier New"/>
+                <w:sz w:val="20"/>
+              </w:rPr>
+              <w:t xml:space="preserve">    public lingkaran(int alas, int tinggi){</w:t>
+            </w:r>
+          </w:p>
+          <w:p>
+            <w:pPr>
+              <w:spacing w:after="0"/>
+              <w:rPr>
+                <w:rFonts w:ascii="Courier New" w:hAnsi="Courier New" w:cs="Courier New"/>
+                <w:sz w:val="20"/>
+              </w:rPr>
+            </w:pPr>
+            <w:r>
+              <w:rPr>
+                <w:rFonts w:ascii="Courier New" w:hAnsi="Courier New" w:cs="Courier New"/>
+                <w:sz w:val="20"/>
+              </w:rPr>
+              <w:t xml:space="preserve">        this.alas = alas;</w:t>
+            </w:r>
+          </w:p>
+          <w:p>
+            <w:pPr>
+              <w:spacing w:after="0"/>
+              <w:rPr>
+                <w:rFonts w:ascii="Courier New" w:hAnsi="Courier New" w:cs="Courier New"/>
+                <w:sz w:val="20"/>
+              </w:rPr>
+            </w:pPr>
+            <w:r>
+              <w:rPr>
+                <w:rFonts w:ascii="Courier New" w:hAnsi="Courier New" w:cs="Courier New"/>
+                <w:sz w:val="20"/>
+              </w:rPr>
+              <w:t xml:space="preserve">        this.tinggi = tinggi;</w:t>
+            </w:r>
+          </w:p>
+          <w:p>
+            <w:pPr>
+              <w:spacing w:after="0"/>
+              <w:rPr>
+                <w:rFonts w:ascii="Courier New" w:hAnsi="Courier New" w:cs="Courier New"/>
+                <w:sz w:val="20"/>
+              </w:rPr>
+            </w:pPr>
+            <w:r>
+              <w:rPr>
+                <w:rFonts w:ascii="Courier New" w:hAnsi="Courier New" w:cs="Courier New"/>
+                <w:sz w:val="20"/>
+              </w:rPr>
+              <w:t xml:space="preserve">    }</w:t>
+            </w:r>
+          </w:p>
+          <w:p>
+            <w:pPr>
+              <w:spacing w:after="0"/>
+              <w:rPr>
+                <w:rFonts w:ascii="Courier New" w:hAnsi="Courier New" w:cs="Courier New"/>
+                <w:sz w:val="20"/>
+              </w:rPr>
+            </w:pPr>
+            <w:r>
+              <w:rPr>
+                <w:rFonts w:ascii="Courier New" w:hAnsi="Courier New" w:cs="Courier New"/>
+                <w:sz w:val="20"/>
+              </w:rPr>
+              <w:t xml:space="preserve">    public void setAlas(int alas){</w:t>
+            </w:r>
+          </w:p>
+          <w:p>
+            <w:pPr>
+              <w:spacing w:after="0"/>
+              <w:rPr>
+                <w:rFonts w:ascii="Courier New" w:hAnsi="Courier New" w:cs="Courier New"/>
+                <w:sz w:val="20"/>
+              </w:rPr>
+            </w:pPr>
+            <w:r>
+              <w:rPr>
+                <w:rFonts w:ascii="Courier New" w:hAnsi="Courier New" w:cs="Courier New"/>
+                <w:sz w:val="20"/>
+              </w:rPr>
+              <w:t xml:space="preserve">        this.alas = alas;</w:t>
+            </w:r>
+          </w:p>
+          <w:p>
+            <w:pPr>
+              <w:spacing w:after="0"/>
+              <w:rPr>
+                <w:rFonts w:ascii="Courier New" w:hAnsi="Courier New" w:cs="Courier New"/>
+                <w:sz w:val="20"/>
+              </w:rPr>
+            </w:pPr>
+            <w:r>
+              <w:rPr>
+                <w:rFonts w:ascii="Courier New" w:hAnsi="Courier New" w:cs="Courier New"/>
+                <w:sz w:val="20"/>
+              </w:rPr>
+              <w:t xml:space="preserve">    }</w:t>
+            </w:r>
+          </w:p>
+          <w:p>
+            <w:pPr>
+              <w:spacing w:after="0"/>
+              <w:rPr>
+                <w:rFonts w:ascii="Courier New" w:hAnsi="Courier New" w:cs="Courier New"/>
+                <w:sz w:val="20"/>
+              </w:rPr>
+            </w:pPr>
+            <w:r>
+              <w:rPr>
+                <w:rFonts w:ascii="Courier New" w:hAnsi="Courier New" w:cs="Courier New"/>
+                <w:sz w:val="20"/>
+              </w:rPr>
+              <w:t xml:space="preserve">    public void setTinggi (int tinggi){</w:t>
+            </w:r>
+          </w:p>
+          <w:p>
+            <w:pPr>
+              <w:spacing w:after="0"/>
+              <w:rPr>
+                <w:rFonts w:ascii="Courier New" w:hAnsi="Courier New" w:cs="Courier New"/>
+                <w:sz w:val="20"/>
+              </w:rPr>
+            </w:pPr>
+            <w:r>
+              <w:rPr>
+                <w:rFonts w:ascii="Courier New" w:hAnsi="Courier New" w:cs="Courier New"/>
+                <w:sz w:val="20"/>
+              </w:rPr>
+              <w:t xml:space="preserve">        this.tinggi = tinggi;</w:t>
+            </w:r>
+          </w:p>
+          <w:p>
+            <w:pPr>
+              <w:spacing w:after="0"/>
+              <w:rPr>
+                <w:rFonts w:ascii="Courier New" w:hAnsi="Courier New" w:cs="Courier New"/>
+                <w:sz w:val="20"/>
+              </w:rPr>
+            </w:pPr>
+            <w:r>
+              <w:rPr>
+                <w:rFonts w:ascii="Courier New" w:hAnsi="Courier New" w:cs="Courier New"/>
+                <w:sz w:val="20"/>
+              </w:rPr>
+              <w:t xml:space="preserve">    }</w:t>
+            </w:r>
+          </w:p>
+          <w:p>
+            <w:pPr>
+              <w:spacing w:after="0"/>
+              <w:rPr>
+                <w:rFonts w:ascii="Courier New" w:hAnsi="Courier New" w:cs="Courier New"/>
+                <w:sz w:val="20"/>
+              </w:rPr>
+            </w:pPr>
+            <w:r>
+              <w:rPr>
+                <w:rFonts w:ascii="Courier New" w:hAnsi="Courier New" w:cs="Courier New"/>
+                <w:sz w:val="20"/>
+              </w:rPr>
+              <w:t xml:space="preserve">    public int getAlas(){</w:t>
+            </w:r>
+          </w:p>
+          <w:p>
+            <w:pPr>
+              <w:spacing w:after="0"/>
+              <w:rPr>
+                <w:rFonts w:ascii="Courier New" w:hAnsi="Courier New" w:cs="Courier New"/>
+                <w:sz w:val="20"/>
+              </w:rPr>
+            </w:pPr>
+            <w:r>
+              <w:rPr>
+                <w:rFonts w:ascii="Courier New" w:hAnsi="Courier New" w:cs="Courier New"/>
+                <w:sz w:val="20"/>
+              </w:rPr>
+              <w:t xml:space="preserve">        return alas;</w:t>
+            </w:r>
+          </w:p>
+          <w:p>
+            <w:pPr>
+              <w:spacing w:after="0"/>
+              <w:rPr>
+                <w:rFonts w:ascii="Courier New" w:hAnsi="Courier New" w:cs="Courier New"/>
+                <w:sz w:val="20"/>
+              </w:rPr>
+            </w:pPr>
+            <w:r>
+              <w:rPr>
+                <w:rFonts w:ascii="Courier New" w:hAnsi="Courier New" w:cs="Courier New"/>
+                <w:sz w:val="20"/>
+              </w:rPr>
+              <w:t xml:space="preserve">    }</w:t>
+            </w:r>
+          </w:p>
+          <w:p>
+            <w:pPr>
+              <w:spacing w:after="0"/>
+              <w:rPr>
+                <w:rFonts w:ascii="Courier New" w:hAnsi="Courier New" w:cs="Courier New"/>
+                <w:sz w:val="20"/>
+              </w:rPr>
+            </w:pPr>
+            <w:r>
+              <w:rPr>
+                <w:rFonts w:ascii="Courier New" w:hAnsi="Courier New" w:cs="Courier New"/>
+                <w:sz w:val="20"/>
+              </w:rPr>
+              <w:t xml:space="preserve">    public int getTinggi(){</w:t>
+            </w:r>
+          </w:p>
+          <w:p>
+            <w:pPr>
+              <w:spacing w:after="0"/>
+              <w:rPr>
+                <w:rFonts w:ascii="Courier New" w:hAnsi="Courier New" w:cs="Courier New"/>
+                <w:sz w:val="20"/>
+              </w:rPr>
+            </w:pPr>
+            <w:r>
+              <w:rPr>
+                <w:rFonts w:ascii="Courier New" w:hAnsi="Courier New" w:cs="Courier New"/>
+                <w:sz w:val="20"/>
+              </w:rPr>
+              <w:t xml:space="preserve">        return tinggi;</w:t>
+            </w:r>
+          </w:p>
+          <w:p>
+            <w:pPr>
+              <w:spacing w:after="0"/>
+              <w:rPr>
+                <w:rFonts w:ascii="Courier New" w:hAnsi="Courier New" w:cs="Courier New"/>
+                <w:sz w:val="20"/>
+              </w:rPr>
+            </w:pPr>
+            <w:r>
+              <w:rPr>
+                <w:rFonts w:ascii="Courier New" w:hAnsi="Courier New" w:cs="Courier New"/>
+                <w:sz w:val="20"/>
+              </w:rPr>
+              <w:t xml:space="preserve">    }</w:t>
+            </w:r>
+          </w:p>
+          <w:p>
+            <w:pPr>
+              <w:spacing w:after="0"/>
+              <w:rPr>
+                <w:rFonts w:ascii="Courier New" w:hAnsi="Courier New" w:cs="Courier New"/>
+                <w:sz w:val="20"/>
+              </w:rPr>
+            </w:pPr>
+            <w:r>
+              <w:rPr>
+                <w:rFonts w:ascii="Courier New" w:hAnsi="Courier New" w:cs="Courier New"/>
+                <w:sz w:val="20"/>
+              </w:rPr>
+              <w:t xml:space="preserve">    public double hitungLuas(){</w:t>
+            </w:r>
+          </w:p>
+          <w:p>
+            <w:pPr>
+              <w:spacing w:after="0"/>
+              <w:rPr>
+                <w:rFonts w:ascii="Courier New" w:hAnsi="Courier New" w:cs="Courier New"/>
+                <w:sz w:val="20"/>
+              </w:rPr>
+            </w:pPr>
+            <w:r>
+              <w:rPr>
+                <w:rFonts w:ascii="Courier New" w:hAnsi="Courier New" w:cs="Courier New"/>
+                <w:sz w:val="20"/>
+              </w:rPr>
+              <w:t xml:space="preserve">        double hasil = (double)(getTinggi() * getAlas())/2;</w:t>
+            </w:r>
+          </w:p>
+          <w:p>
+            <w:pPr>
+              <w:spacing w:after="0"/>
+              <w:rPr>
+                <w:rFonts w:ascii="Courier New" w:hAnsi="Courier New" w:cs="Courier New"/>
+                <w:sz w:val="20"/>
+              </w:rPr>
+            </w:pPr>
+            <w:r>
+              <w:rPr>
+                <w:rFonts w:ascii="Courier New" w:hAnsi="Courier New" w:cs="Courier New"/>
+                <w:sz w:val="20"/>
+              </w:rPr>
+              <w:t xml:space="preserve">        return hasil;</w:t>
+            </w:r>
+          </w:p>
+          <w:p>
+            <w:pPr>
+              <w:spacing w:after="0"/>
+              <w:rPr>
+                <w:rFonts w:ascii="Courier New" w:hAnsi="Courier New" w:cs="Courier New"/>
+                <w:sz w:val="20"/>
+              </w:rPr>
+            </w:pPr>
+            <w:r>
+              <w:rPr>
+                <w:rFonts w:ascii="Courier New" w:hAnsi="Courier New" w:cs="Courier New"/>
+                <w:sz w:val="20"/>
+              </w:rPr>
+              <w:t xml:space="preserve">    }</w:t>
+            </w:r>
+          </w:p>
+          <w:p>
+            <w:pPr>
+              <w:spacing w:after="0"/>
+              <w:rPr>
+                <w:rFonts w:ascii="Courier New" w:hAnsi="Courier New" w:cs="Courier New"/>
+                <w:sz w:val="20"/>
+              </w:rPr>
+            </w:pPr>
+            <w:r>
+              <w:rPr>
+                <w:rFonts w:ascii="Courier New" w:hAnsi="Courier New" w:cs="Courier New"/>
+                <w:sz w:val="20"/>
+              </w:rPr>
+              <w:t xml:space="preserve">    public void displayMessage(){</w:t>
+            </w:r>
+          </w:p>
+          <w:p>
+            <w:pPr>
+              <w:spacing w:after="0"/>
+              <w:rPr>
+                <w:rFonts w:ascii="Courier New" w:hAnsi="Courier New" w:cs="Courier New"/>
+                <w:sz w:val="20"/>
+              </w:rPr>
+            </w:pPr>
+            <w:r>
+              <w:rPr>
+                <w:rFonts w:ascii="Courier New" w:hAnsi="Courier New" w:cs="Courier New"/>
+                <w:sz w:val="20"/>
+              </w:rPr>
+              <w:t xml:space="preserve">        System.out.println("HItung Luas : "+hitungLuas());</w:t>
+            </w:r>
+          </w:p>
+          <w:p>
+            <w:pPr>
+              <w:spacing w:after="0"/>
+              <w:rPr>
+                <w:rFonts w:ascii="Courier New" w:hAnsi="Courier New" w:cs="Courier New"/>
+                <w:sz w:val="20"/>
+              </w:rPr>
+            </w:pPr>
+            <w:r>
+              <w:rPr>
+                <w:rFonts w:ascii="Courier New" w:hAnsi="Courier New" w:cs="Courier New"/>
+                <w:sz w:val="20"/>
+              </w:rPr>
+              <w:t xml:space="preserve">    }</w:t>
+            </w:r>
+          </w:p>
+          <w:p>
+            <w:pPr>
+              <w:spacing w:after="0"/>
+              <w:rPr>
+                <w:rFonts w:ascii="Courier New" w:hAnsi="Courier New" w:cs="Courier New"/>
+                <w:sz w:val="20"/>
+              </w:rPr>
+            </w:pPr>
+            <w:r>
+              <w:rPr>
+                <w:rFonts w:ascii="Courier New" w:hAnsi="Courier New" w:cs="Courier New"/>
+                <w:sz w:val="20"/>
+              </w:rPr>
+              <w:t>}</w:t>
+            </w:r>
+          </w:p>
+        </w:tc>
+      </w:tr>
+    </w:tbl>
+    <w:p>
+      <w:pPr>
+        <w:pStyle w:val="ListParagraph"/>
+        <w:spacing w:after="0" w:line="240" w:lineRule="auto"/>
+        <w:ind w:left="786"/>
+        <w:rPr>
+          <w:rFonts w:ascii="Times New Roman" w:hAnsi="Times New Roman" w:cs="Times New Roman"/>
+          <w:sz w:val="24"/>
+          <w:lang w:val="id-ID"/>
+        </w:rPr>
+      </w:pPr>
+    </w:p>
+    <w:tbl>
+      <w:tblPr>
+        <w:tblW w:w="8359" w:type="dxa"/>
+        <w:tblBorders>
+          <w:top w:val="single" w:sz="4" w:space="0" w:color="000000"/>
+          <w:left w:val="single" w:sz="4" w:space="0" w:color="000000"/>
+          <w:bottom w:val="single" w:sz="4" w:space="0" w:color="000000"/>
+          <w:right w:val="single" w:sz="4" w:space="0" w:color="000000"/>
+          <w:insideH w:val="single" w:sz="4" w:space="0" w:color="000000"/>
+          <w:insideV w:val="single" w:sz="4" w:space="0" w:color="000000"/>
+        </w:tblBorders>
+        <w:tblLook w:val="04A0" w:firstRow="1" w:lastRow="0" w:firstColumn="1" w:lastColumn="0" w:noHBand="0" w:noVBand="1"/>
+      </w:tblPr>
+      <w:tblGrid>
+        <w:gridCol w:w="577"/>
+        <w:gridCol w:w="7782"/>
+      </w:tblGrid>
+      <w:tr>
+        <w:trPr>
+          <w:trHeight w:val="263"/>
+        </w:trPr>
+        <w:tc>
+          <w:tcPr>
+            <w:tcW w:w="577" w:type="dxa"/>
+            <w:shd w:val="clear" w:color="auto" w:fill="auto"/>
+          </w:tcPr>
+          <w:p>
+            <w:pPr>
+              <w:pStyle w:val="TableContents"/>
+              <w:rPr>
+                <w:rFonts w:ascii="Courier New" w:hAnsi="Courier New"/>
+                <w:sz w:val="20"/>
+                <w:szCs w:val="20"/>
+                <w:lang w:val="en-US"/>
+              </w:rPr>
+            </w:pPr>
+          </w:p>
+        </w:tc>
+        <w:tc>
+          <w:tcPr>
+            <w:tcW w:w="7782" w:type="dxa"/>
+            <w:shd w:val="clear" w:color="auto" w:fill="auto"/>
+          </w:tcPr>
+          <w:p>
+            <w:pPr>
+              <w:rPr>
+                <w:rFonts w:ascii="Times New Roman" w:hAnsi="Times New Roman" w:cs="Times New Roman"/>
+                <w:lang w:val="id-ID"/>
+              </w:rPr>
+            </w:pPr>
+            <w:r>
+              <w:rPr>
+                <w:rFonts w:ascii="Times New Roman" w:hAnsi="Times New Roman" w:cs="Times New Roman"/>
+                <w:lang w:val="id-ID"/>
+              </w:rPr>
+              <w:t>LingkaranMain.java</w:t>
+            </w:r>
+          </w:p>
+        </w:tc>
+      </w:tr>
+      <w:tr>
+        <w:trPr>
+          <w:trHeight w:val="263"/>
+        </w:trPr>
+        <w:tc>
+          <w:tcPr>
+            <w:tcW w:w="577" w:type="dxa"/>
+            <w:shd w:val="clear" w:color="auto" w:fill="auto"/>
+          </w:tcPr>
+          <w:p>
+            <w:pPr>
+              <w:pStyle w:val="TableContents"/>
+              <w:rPr>
+                <w:rFonts w:ascii="Courier New" w:hAnsi="Courier New"/>
+                <w:sz w:val="20"/>
+                <w:szCs w:val="20"/>
+              </w:rPr>
+            </w:pPr>
+          </w:p>
+        </w:tc>
+        <w:tc>
+          <w:tcPr>
+            <w:tcW w:w="7782" w:type="dxa"/>
+            <w:shd w:val="clear" w:color="auto" w:fill="auto"/>
+          </w:tcPr>
+          <w:p>
+            <w:pPr>
+              <w:spacing w:after="0"/>
+              <w:rPr>
+                <w:rFonts w:ascii="Courier New" w:hAnsi="Courier New" w:cs="Courier New"/>
+                <w:sz w:val="20"/>
+              </w:rPr>
+            </w:pPr>
+            <w:r>
+              <w:rPr>
+                <w:rFonts w:ascii="Courier New" w:hAnsi="Courier New" w:cs="Courier New"/>
+                <w:sz w:val="20"/>
+              </w:rPr>
+              <w:t>package tugas.pkg3;</w:t>
+            </w:r>
+          </w:p>
+          <w:p>
+            <w:pPr>
+              <w:spacing w:after="0"/>
+              <w:rPr>
+                <w:rFonts w:ascii="Courier New" w:hAnsi="Courier New" w:cs="Courier New"/>
+                <w:sz w:val="20"/>
+              </w:rPr>
+            </w:pPr>
+            <w:r>
+              <w:rPr>
+                <w:rFonts w:ascii="Courier New" w:hAnsi="Courier New" w:cs="Courier New"/>
+                <w:sz w:val="20"/>
+              </w:rPr>
+              <w:t>public class LingkaranMain {</w:t>
+            </w:r>
+          </w:p>
+          <w:p>
+            <w:pPr>
+              <w:spacing w:after="0"/>
+              <w:rPr>
+                <w:rFonts w:ascii="Courier New" w:hAnsi="Courier New" w:cs="Courier New"/>
+                <w:sz w:val="20"/>
+              </w:rPr>
+            </w:pPr>
+            <w:r>
+              <w:rPr>
+                <w:rFonts w:ascii="Courier New" w:hAnsi="Courier New" w:cs="Courier New"/>
+                <w:sz w:val="20"/>
+              </w:rPr>
+              <w:t xml:space="preserve">    public static void main(String[] args) {</w:t>
+            </w:r>
+          </w:p>
+          <w:p>
+            <w:pPr>
+              <w:spacing w:after="0"/>
+              <w:rPr>
+                <w:rFonts w:ascii="Courier New" w:hAnsi="Courier New" w:cs="Courier New"/>
+                <w:sz w:val="20"/>
+              </w:rPr>
+            </w:pPr>
+            <w:r>
+              <w:rPr>
+                <w:rFonts w:ascii="Courier New" w:hAnsi="Courier New" w:cs="Courier New"/>
+                <w:sz w:val="20"/>
+              </w:rPr>
+              <w:t xml:space="preserve">        lingkaran l = new lingkaran(3);</w:t>
+            </w:r>
+          </w:p>
+          <w:p>
+            <w:pPr>
+              <w:spacing w:after="0"/>
+              <w:rPr>
+                <w:rFonts w:ascii="Courier New" w:hAnsi="Courier New" w:cs="Courier New"/>
+                <w:sz w:val="20"/>
+              </w:rPr>
+            </w:pPr>
+            <w:r>
+              <w:rPr>
+                <w:rFonts w:ascii="Courier New" w:hAnsi="Courier New" w:cs="Courier New"/>
+                <w:sz w:val="20"/>
+              </w:rPr>
+              <w:t xml:space="preserve">        l.setTinggi(10);</w:t>
+            </w:r>
+          </w:p>
+          <w:p>
+            <w:pPr>
+              <w:spacing w:after="0"/>
+              <w:rPr>
+                <w:rFonts w:ascii="Courier New" w:hAnsi="Courier New" w:cs="Courier New"/>
+                <w:sz w:val="20"/>
+              </w:rPr>
+            </w:pPr>
+            <w:r>
+              <w:rPr>
+                <w:rFonts w:ascii="Courier New" w:hAnsi="Courier New" w:cs="Courier New"/>
+                <w:sz w:val="20"/>
+              </w:rPr>
+              <w:t xml:space="preserve">        l.displayMessage();</w:t>
+            </w:r>
+          </w:p>
+          <w:p>
+            <w:pPr>
+              <w:spacing w:after="0"/>
+              <w:rPr>
+                <w:rFonts w:ascii="Courier New" w:hAnsi="Courier New" w:cs="Courier New"/>
+                <w:sz w:val="20"/>
+              </w:rPr>
+            </w:pPr>
+            <w:r>
+              <w:rPr>
+                <w:rFonts w:ascii="Courier New" w:hAnsi="Courier New" w:cs="Courier New"/>
+                <w:sz w:val="20"/>
+              </w:rPr>
+              <w:t xml:space="preserve">        lingkaran l2 = new lingkaran(4,10);</w:t>
+            </w:r>
+          </w:p>
+          <w:p>
+            <w:pPr>
+              <w:spacing w:after="0"/>
+              <w:rPr>
+                <w:rFonts w:ascii="Courier New" w:hAnsi="Courier New" w:cs="Courier New"/>
+                <w:sz w:val="20"/>
+              </w:rPr>
+            </w:pPr>
+            <w:r>
+              <w:rPr>
+                <w:rFonts w:ascii="Courier New" w:hAnsi="Courier New" w:cs="Courier New"/>
+                <w:sz w:val="20"/>
+              </w:rPr>
+              <w:t xml:space="preserve">        l2.displayMessage();</w:t>
+            </w:r>
+          </w:p>
+          <w:p>
+            <w:pPr>
+              <w:spacing w:after="0"/>
+              <w:rPr>
+                <w:rFonts w:ascii="Courier New" w:hAnsi="Courier New" w:cs="Courier New"/>
+                <w:sz w:val="20"/>
+              </w:rPr>
+            </w:pPr>
+            <w:r>
+              <w:rPr>
+                <w:rFonts w:ascii="Courier New" w:hAnsi="Courier New" w:cs="Courier New"/>
+                <w:sz w:val="20"/>
+              </w:rPr>
+              <w:t xml:space="preserve">        lingkaran Lstring = new lingkaran("4","10");</w:t>
+            </w:r>
+          </w:p>
+          <w:p>
+            <w:pPr>
+              <w:spacing w:after="0"/>
+              <w:rPr>
+                <w:rFonts w:ascii="Courier New" w:hAnsi="Courier New" w:cs="Courier New"/>
+                <w:sz w:val="20"/>
+              </w:rPr>
+            </w:pPr>
+            <w:r>
+              <w:rPr>
+                <w:rFonts w:ascii="Courier New" w:hAnsi="Courier New" w:cs="Courier New"/>
+                <w:sz w:val="20"/>
+              </w:rPr>
+              <w:t xml:space="preserve">        Lstring.displayMessage();</w:t>
+            </w:r>
+          </w:p>
+          <w:p>
+            <w:pPr>
+              <w:spacing w:after="0"/>
+              <w:rPr>
+                <w:rFonts w:ascii="Courier New" w:hAnsi="Courier New" w:cs="Courier New"/>
+                <w:sz w:val="20"/>
+              </w:rPr>
+            </w:pPr>
+            <w:r>
+              <w:rPr>
+                <w:rFonts w:ascii="Courier New" w:hAnsi="Courier New" w:cs="Courier New"/>
+                <w:sz w:val="20"/>
+              </w:rPr>
+              <w:t xml:space="preserve">    }</w:t>
+            </w:r>
+          </w:p>
+          <w:p>
+            <w:pPr>
+              <w:spacing w:after="0"/>
+              <w:rPr>
+                <w:rFonts w:ascii="Courier New" w:hAnsi="Courier New" w:cs="Courier New"/>
+                <w:sz w:val="20"/>
+              </w:rPr>
+            </w:pPr>
+            <w:r>
+              <w:rPr>
+                <w:rFonts w:ascii="Courier New" w:hAnsi="Courier New" w:cs="Courier New"/>
+                <w:sz w:val="20"/>
+              </w:rPr>
+              <w:t>}</w:t>
+            </w:r>
+          </w:p>
+        </w:tc>
+      </w:tr>
+    </w:tbl>
+    <w:p>
+      <w:pPr>
+        <w:pStyle w:val="ListParagraph"/>
+        <w:spacing w:after="0" w:line="240" w:lineRule="auto"/>
+        <w:ind w:left="786"/>
+        <w:rPr>
+          <w:rFonts w:ascii="Times New Roman" w:hAnsi="Times New Roman" w:cs="Times New Roman"/>
+          <w:sz w:val="24"/>
+          <w:lang w:val="id-ID"/>
+        </w:rPr>
+      </w:pPr>
+    </w:p>
+    <w:p>
+      <w:pPr>
+        <w:pStyle w:val="ListParagraph"/>
+        <w:spacing w:after="0" w:line="240" w:lineRule="auto"/>
+        <w:ind w:left="786"/>
+        <w:rPr>
+          <w:rFonts w:ascii="Times New Roman" w:hAnsi="Times New Roman" w:cs="Times New Roman"/>
+          <w:sz w:val="24"/>
+          <w:lang w:val="id-ID"/>
+        </w:rPr>
+      </w:pPr>
+      <w:r>
+        <w:rPr>
+          <w:noProof/>
+          <w:lang w:val="id-ID" w:eastAsia="id-ID"/>
+        </w:rPr>
+        <w:lastRenderedPageBreak/>
+        <w:drawing>
+          <wp:inline distT="0" distB="0" distL="0" distR="0" wp14:anchorId="3B022EEA" wp14:editId="5DCEA5A4">
+            <wp:extent cx="3600000" cy="1342800"/>
+            <wp:effectExtent l="0" t="0" r="635" b="0"/>
+            <wp:docPr id="12" name="Picture 12"/>
+            <wp:cNvGraphicFramePr>
+              <a:graphicFrameLocks xmlns:a="http://schemas.openxmlformats.org/drawingml/2006/main" noChangeAspect="1"/>
+            </wp:cNvGraphicFramePr>
+            <a:graphic xmlns:a="http://schemas.openxmlformats.org/drawingml/2006/main">
+              <a:graphicData uri="http://schemas.openxmlformats.org/drawingml/2006/picture">
+                <pic:pic xmlns:pic="http://schemas.openxmlformats.org/drawingml/2006/picture">
+                  <pic:nvPicPr>
+                    <pic:cNvPr id="0" name=""/>
+                    <pic:cNvPicPr/>
+                  </pic:nvPicPr>
+                  <pic:blipFill>
+                    <a:blip r:embed="rId13"/>
+                    <a:stretch>
+                      <a:fillRect/>
+                    </a:stretch>
+                  </pic:blipFill>
+                  <pic:spPr>
+                    <a:xfrm>
+                      <a:off x="0" y="0"/>
+                      <a:ext cx="3600000" cy="1342800"/>
+                    </a:xfrm>
+                    <a:prstGeom prst="rect">
+                      <a:avLst/>
+                    </a:prstGeom>
+                  </pic:spPr>
+                </pic:pic>
+              </a:graphicData>
+            </a:graphic>
+          </wp:inline>
+        </w:drawing>
+      </w:r>
+    </w:p>
+    <w:p>
+      <w:pPr>
+        <w:pStyle w:val="ListParagraph"/>
+        <w:spacing w:after="0" w:line="240" w:lineRule="auto"/>
+        <w:ind w:left="786"/>
+        <w:rPr>
+          <w:rFonts w:ascii="Times New Roman" w:hAnsi="Times New Roman" w:cs="Times New Roman"/>
+          <w:sz w:val="24"/>
+          <w:lang w:val="id-ID"/>
+        </w:rPr>
+      </w:pPr>
+      <w:bookmarkStart w:id="0" w:name="_GoBack"/>
+      <w:bookmarkEnd w:id="0"/>
     </w:p>
     <w:p>
       <w:pPr>
@@ -1866,7 +3057,7 @@
       </w:pPr>
     </w:p>
     <w:sectPr>
-      <w:headerReference w:type="first" r:id="rId11"/>
+      <w:headerReference w:type="first" r:id="rId14"/>
       <w:pgSz w:w="11907" w:h="16839" w:code="9"/>
       <w:pgMar w:top="1701" w:right="1701" w:bottom="1701" w:left="2268" w:header="709" w:footer="709" w:gutter="0"/>
       <w:cols w:space="708"/>

</xml_diff>

<commit_message>
coba soal 2 apotek
</commit_message>
<xml_diff>
--- a/Laporan/Maurish Sofie Rahmi B_156150600111017_Tugas3.docx
+++ b/Laporan/Maurish Sofie Rahmi B_156150600111017_Tugas3.docx
@@ -5960,9 +5960,16 @@
                 <w:rFonts w:cs="Times New Roman"/>
                 <w:sz w:val="22"/>
                 <w:szCs w:val="20"/>
-                <w:lang w:val="en-US"/>
-              </w:rPr>
-            </w:pPr>
+              </w:rPr>
+            </w:pPr>
+            <w:r>
+              <w:rPr>
+                <w:rFonts w:cs="Times New Roman"/>
+                <w:sz w:val="22"/>
+                <w:szCs w:val="20"/>
+              </w:rPr>
+              <w:t>Soal2_Apotek.java</w:t>
+            </w:r>
           </w:p>
         </w:tc>
       </w:tr>
@@ -6018,7 +6025,848 @@
                 <w:szCs w:val="20"/>
                 <w:lang w:val="en-US"/>
               </w:rPr>
-              <w:t>Perbaris bukan paragraf memakai font times new roman 11</w:t>
+              <w:t>package tugas.pkg3;</w:t>
+            </w:r>
+          </w:p>
+          <w:p>
+            <w:pPr>
+              <w:pStyle w:val="TableContents"/>
+              <w:rPr>
+                <w:rFonts w:ascii="Courier New" w:hAnsi="Courier New" w:cs="Courier New"/>
+                <w:sz w:val="20"/>
+                <w:szCs w:val="20"/>
+                <w:lang w:val="en-US"/>
+              </w:rPr>
+            </w:pPr>
+            <w:r>
+              <w:rPr>
+                <w:rFonts w:ascii="Courier New" w:hAnsi="Courier New" w:cs="Courier New"/>
+                <w:sz w:val="20"/>
+                <w:szCs w:val="20"/>
+                <w:lang w:val="en-US"/>
+              </w:rPr>
+              <w:t>public class soal2_Apotek {</w:t>
+            </w:r>
+          </w:p>
+          <w:p>
+            <w:pPr>
+              <w:pStyle w:val="TableContents"/>
+              <w:rPr>
+                <w:rFonts w:ascii="Courier New" w:hAnsi="Courier New" w:cs="Courier New"/>
+                <w:sz w:val="20"/>
+                <w:szCs w:val="20"/>
+                <w:lang w:val="en-US"/>
+              </w:rPr>
+            </w:pPr>
+            <w:r>
+              <w:rPr>
+                <w:rFonts w:ascii="Courier New" w:hAnsi="Courier New" w:cs="Courier New"/>
+                <w:sz w:val="20"/>
+                <w:szCs w:val="20"/>
+                <w:lang w:val="en-US"/>
+              </w:rPr>
+              <w:t xml:space="preserve">    private String name;</w:t>
+            </w:r>
+          </w:p>
+          <w:p>
+            <w:pPr>
+              <w:pStyle w:val="TableContents"/>
+              <w:rPr>
+                <w:rFonts w:ascii="Courier New" w:hAnsi="Courier New" w:cs="Courier New"/>
+                <w:sz w:val="20"/>
+                <w:szCs w:val="20"/>
+                <w:lang w:val="en-US"/>
+              </w:rPr>
+            </w:pPr>
+            <w:r>
+              <w:rPr>
+                <w:rFonts w:ascii="Courier New" w:hAnsi="Courier New" w:cs="Courier New"/>
+                <w:sz w:val="20"/>
+                <w:szCs w:val="20"/>
+                <w:lang w:val="en-US"/>
+              </w:rPr>
+              <w:t xml:space="preserve">    private String address;</w:t>
+            </w:r>
+          </w:p>
+          <w:p>
+            <w:pPr>
+              <w:pStyle w:val="TableContents"/>
+              <w:rPr>
+                <w:rFonts w:ascii="Courier New" w:hAnsi="Courier New" w:cs="Courier New"/>
+                <w:sz w:val="20"/>
+                <w:szCs w:val="20"/>
+                <w:lang w:val="en-US"/>
+              </w:rPr>
+            </w:pPr>
+            <w:r>
+              <w:rPr>
+                <w:rFonts w:ascii="Courier New" w:hAnsi="Courier New" w:cs="Courier New"/>
+                <w:sz w:val="20"/>
+                <w:szCs w:val="20"/>
+                <w:lang w:val="en-US"/>
+              </w:rPr>
+              <w:t xml:space="preserve">    private int harga1, harga2, harga3;</w:t>
+            </w:r>
+          </w:p>
+          <w:p>
+            <w:pPr>
+              <w:pStyle w:val="TableContents"/>
+              <w:rPr>
+                <w:rFonts w:ascii="Courier New" w:hAnsi="Courier New" w:cs="Courier New"/>
+                <w:sz w:val="20"/>
+                <w:szCs w:val="20"/>
+                <w:lang w:val="en-US"/>
+              </w:rPr>
+            </w:pPr>
+            <w:r>
+              <w:rPr>
+                <w:rFonts w:ascii="Courier New" w:hAnsi="Courier New" w:cs="Courier New"/>
+                <w:sz w:val="20"/>
+                <w:szCs w:val="20"/>
+                <w:lang w:val="en-US"/>
+              </w:rPr>
+              <w:t xml:space="preserve">    private int banyak;</w:t>
+            </w:r>
+          </w:p>
+          <w:p>
+            <w:pPr>
+              <w:pStyle w:val="TableContents"/>
+              <w:rPr>
+                <w:rFonts w:ascii="Courier New" w:hAnsi="Courier New" w:cs="Courier New"/>
+                <w:sz w:val="20"/>
+                <w:szCs w:val="20"/>
+                <w:lang w:val="en-US"/>
+              </w:rPr>
+            </w:pPr>
+            <w:r>
+              <w:rPr>
+                <w:rFonts w:ascii="Courier New" w:hAnsi="Courier New" w:cs="Courier New"/>
+                <w:sz w:val="20"/>
+                <w:szCs w:val="20"/>
+                <w:lang w:val="en-US"/>
+              </w:rPr>
+              <w:t xml:space="preserve">    private double total;</w:t>
+            </w:r>
+          </w:p>
+          <w:p>
+            <w:pPr>
+              <w:pStyle w:val="TableContents"/>
+              <w:rPr>
+                <w:rFonts w:ascii="Courier New" w:hAnsi="Courier New" w:cs="Courier New"/>
+                <w:sz w:val="20"/>
+                <w:szCs w:val="20"/>
+                <w:lang w:val="en-US"/>
+              </w:rPr>
+            </w:pPr>
+            <w:r>
+              <w:rPr>
+                <w:rFonts w:ascii="Courier New" w:hAnsi="Courier New" w:cs="Courier New"/>
+                <w:sz w:val="20"/>
+                <w:szCs w:val="20"/>
+                <w:lang w:val="en-US"/>
+              </w:rPr>
+              <w:t xml:space="preserve">    public int harga[] = {5000, 10000, 12500};</w:t>
+            </w:r>
+          </w:p>
+          <w:p>
+            <w:pPr>
+              <w:pStyle w:val="TableContents"/>
+              <w:rPr>
+                <w:rFonts w:ascii="Courier New" w:hAnsi="Courier New" w:cs="Courier New"/>
+                <w:sz w:val="20"/>
+                <w:szCs w:val="20"/>
+                <w:lang w:val="en-US"/>
+              </w:rPr>
+            </w:pPr>
+            <w:r>
+              <w:rPr>
+                <w:rFonts w:ascii="Courier New" w:hAnsi="Courier New" w:cs="Courier New"/>
+                <w:sz w:val="20"/>
+                <w:szCs w:val="20"/>
+                <w:lang w:val="en-US"/>
+              </w:rPr>
+              <w:t xml:space="preserve">    public soal2_Apotek () {</w:t>
+            </w:r>
+          </w:p>
+          <w:p>
+            <w:pPr>
+              <w:pStyle w:val="TableContents"/>
+              <w:rPr>
+                <w:rFonts w:ascii="Courier New" w:hAnsi="Courier New" w:cs="Courier New"/>
+                <w:sz w:val="20"/>
+                <w:szCs w:val="20"/>
+                <w:lang w:val="en-US"/>
+              </w:rPr>
+            </w:pPr>
+            <w:r>
+              <w:rPr>
+                <w:rFonts w:ascii="Courier New" w:hAnsi="Courier New" w:cs="Courier New"/>
+                <w:sz w:val="20"/>
+                <w:szCs w:val="20"/>
+                <w:lang w:val="en-US"/>
+              </w:rPr>
+              <w:t xml:space="preserve">        this.name = "";</w:t>
+            </w:r>
+          </w:p>
+          <w:p>
+            <w:pPr>
+              <w:pStyle w:val="TableContents"/>
+              <w:rPr>
+                <w:rFonts w:ascii="Courier New" w:hAnsi="Courier New" w:cs="Courier New"/>
+                <w:sz w:val="20"/>
+                <w:szCs w:val="20"/>
+                <w:lang w:val="en-US"/>
+              </w:rPr>
+            </w:pPr>
+            <w:r>
+              <w:rPr>
+                <w:rFonts w:ascii="Courier New" w:hAnsi="Courier New" w:cs="Courier New"/>
+                <w:sz w:val="20"/>
+                <w:szCs w:val="20"/>
+                <w:lang w:val="en-US"/>
+              </w:rPr>
+              <w:t xml:space="preserve">        this.address = "";</w:t>
+            </w:r>
+          </w:p>
+          <w:p>
+            <w:pPr>
+              <w:pStyle w:val="TableContents"/>
+              <w:rPr>
+                <w:rFonts w:ascii="Courier New" w:hAnsi="Courier New" w:cs="Courier New"/>
+                <w:sz w:val="20"/>
+                <w:szCs w:val="20"/>
+                <w:lang w:val="en-US"/>
+              </w:rPr>
+            </w:pPr>
+            <w:r>
+              <w:rPr>
+                <w:rFonts w:ascii="Courier New" w:hAnsi="Courier New" w:cs="Courier New"/>
+                <w:sz w:val="20"/>
+                <w:szCs w:val="20"/>
+                <w:lang w:val="en-US"/>
+              </w:rPr>
+              <w:t xml:space="preserve">    }</w:t>
+            </w:r>
+          </w:p>
+          <w:p>
+            <w:pPr>
+              <w:pStyle w:val="TableContents"/>
+              <w:rPr>
+                <w:rFonts w:ascii="Courier New" w:hAnsi="Courier New" w:cs="Courier New"/>
+                <w:sz w:val="20"/>
+                <w:szCs w:val="20"/>
+                <w:lang w:val="en-US"/>
+              </w:rPr>
+            </w:pPr>
+            <w:r>
+              <w:rPr>
+                <w:rFonts w:ascii="Courier New" w:hAnsi="Courier New" w:cs="Courier New"/>
+                <w:sz w:val="20"/>
+                <w:szCs w:val="20"/>
+                <w:lang w:val="en-US"/>
+              </w:rPr>
+              <w:t xml:space="preserve">    public soal2_Apotek (String nama, String alamat){</w:t>
+            </w:r>
+          </w:p>
+          <w:p>
+            <w:pPr>
+              <w:pStyle w:val="TableContents"/>
+              <w:rPr>
+                <w:rFonts w:ascii="Courier New" w:hAnsi="Courier New" w:cs="Courier New"/>
+                <w:sz w:val="20"/>
+                <w:szCs w:val="20"/>
+                <w:lang w:val="en-US"/>
+              </w:rPr>
+            </w:pPr>
+            <w:r>
+              <w:rPr>
+                <w:rFonts w:ascii="Courier New" w:hAnsi="Courier New" w:cs="Courier New"/>
+                <w:sz w:val="20"/>
+                <w:szCs w:val="20"/>
+                <w:lang w:val="en-US"/>
+              </w:rPr>
+              <w:t xml:space="preserve">        this.name = nama;</w:t>
+            </w:r>
+          </w:p>
+          <w:p>
+            <w:pPr>
+              <w:pStyle w:val="TableContents"/>
+              <w:rPr>
+                <w:rFonts w:ascii="Courier New" w:hAnsi="Courier New" w:cs="Courier New"/>
+                <w:sz w:val="20"/>
+                <w:szCs w:val="20"/>
+                <w:lang w:val="en-US"/>
+              </w:rPr>
+            </w:pPr>
+            <w:r>
+              <w:rPr>
+                <w:rFonts w:ascii="Courier New" w:hAnsi="Courier New" w:cs="Courier New"/>
+                <w:sz w:val="20"/>
+                <w:szCs w:val="20"/>
+                <w:lang w:val="en-US"/>
+              </w:rPr>
+              <w:t xml:space="preserve">        this.address = alamat;</w:t>
+            </w:r>
+          </w:p>
+          <w:p>
+            <w:pPr>
+              <w:pStyle w:val="TableContents"/>
+              <w:rPr>
+                <w:rFonts w:ascii="Courier New" w:hAnsi="Courier New" w:cs="Courier New"/>
+                <w:sz w:val="20"/>
+                <w:szCs w:val="20"/>
+                <w:lang w:val="en-US"/>
+              </w:rPr>
+            </w:pPr>
+            <w:r>
+              <w:rPr>
+                <w:rFonts w:ascii="Courier New" w:hAnsi="Courier New" w:cs="Courier New"/>
+                <w:sz w:val="20"/>
+                <w:szCs w:val="20"/>
+                <w:lang w:val="en-US"/>
+              </w:rPr>
+              <w:t xml:space="preserve">    }</w:t>
+            </w:r>
+          </w:p>
+          <w:p>
+            <w:pPr>
+              <w:pStyle w:val="TableContents"/>
+              <w:rPr>
+                <w:rFonts w:ascii="Courier New" w:hAnsi="Courier New" w:cs="Courier New"/>
+                <w:sz w:val="20"/>
+                <w:szCs w:val="20"/>
+                <w:lang w:val="en-US"/>
+              </w:rPr>
+            </w:pPr>
+            <w:r>
+              <w:rPr>
+                <w:rFonts w:ascii="Courier New" w:hAnsi="Courier New" w:cs="Courier New"/>
+                <w:sz w:val="20"/>
+                <w:szCs w:val="20"/>
+                <w:lang w:val="en-US"/>
+              </w:rPr>
+              <w:t xml:space="preserve">    public void jumlah (int j){</w:t>
+            </w:r>
+          </w:p>
+          <w:p>
+            <w:pPr>
+              <w:pStyle w:val="TableContents"/>
+              <w:rPr>
+                <w:rFonts w:ascii="Courier New" w:hAnsi="Courier New" w:cs="Courier New"/>
+                <w:sz w:val="20"/>
+                <w:szCs w:val="20"/>
+                <w:lang w:val="en-US"/>
+              </w:rPr>
+            </w:pPr>
+            <w:r>
+              <w:rPr>
+                <w:rFonts w:ascii="Courier New" w:hAnsi="Courier New" w:cs="Courier New"/>
+                <w:sz w:val="20"/>
+                <w:szCs w:val="20"/>
+                <w:lang w:val="en-US"/>
+              </w:rPr>
+              <w:lastRenderedPageBreak/>
+              <w:t xml:space="preserve">        this.banyak = j;</w:t>
+            </w:r>
+          </w:p>
+          <w:p>
+            <w:pPr>
+              <w:pStyle w:val="TableContents"/>
+              <w:rPr>
+                <w:rFonts w:ascii="Courier New" w:hAnsi="Courier New" w:cs="Courier New"/>
+                <w:sz w:val="20"/>
+                <w:szCs w:val="20"/>
+                <w:lang w:val="en-US"/>
+              </w:rPr>
+            </w:pPr>
+            <w:r>
+              <w:rPr>
+                <w:rFonts w:ascii="Courier New" w:hAnsi="Courier New" w:cs="Courier New"/>
+                <w:sz w:val="20"/>
+                <w:szCs w:val="20"/>
+                <w:lang w:val="en-US"/>
+              </w:rPr>
+              <w:t xml:space="preserve">    }</w:t>
+            </w:r>
+          </w:p>
+          <w:p>
+            <w:pPr>
+              <w:pStyle w:val="TableContents"/>
+              <w:rPr>
+                <w:rFonts w:ascii="Courier New" w:hAnsi="Courier New" w:cs="Courier New"/>
+                <w:sz w:val="20"/>
+                <w:szCs w:val="20"/>
+                <w:lang w:val="en-US"/>
+              </w:rPr>
+            </w:pPr>
+            <w:r>
+              <w:rPr>
+                <w:rFonts w:ascii="Courier New" w:hAnsi="Courier New" w:cs="Courier New"/>
+                <w:sz w:val="20"/>
+                <w:szCs w:val="20"/>
+                <w:lang w:val="en-US"/>
+              </w:rPr>
+              <w:t xml:space="preserve">    public int price1(){</w:t>
+            </w:r>
+          </w:p>
+          <w:p>
+            <w:pPr>
+              <w:pStyle w:val="TableContents"/>
+              <w:rPr>
+                <w:rFonts w:ascii="Courier New" w:hAnsi="Courier New" w:cs="Courier New"/>
+                <w:sz w:val="20"/>
+                <w:szCs w:val="20"/>
+                <w:lang w:val="en-US"/>
+              </w:rPr>
+            </w:pPr>
+            <w:r>
+              <w:rPr>
+                <w:rFonts w:ascii="Courier New" w:hAnsi="Courier New" w:cs="Courier New"/>
+                <w:sz w:val="20"/>
+                <w:szCs w:val="20"/>
+                <w:lang w:val="en-US"/>
+              </w:rPr>
+              <w:t xml:space="preserve">        return this.harga1 = banyak*harga[0];</w:t>
+            </w:r>
+          </w:p>
+          <w:p>
+            <w:pPr>
+              <w:pStyle w:val="TableContents"/>
+              <w:rPr>
+                <w:rFonts w:ascii="Courier New" w:hAnsi="Courier New" w:cs="Courier New"/>
+                <w:sz w:val="20"/>
+                <w:szCs w:val="20"/>
+                <w:lang w:val="en-US"/>
+              </w:rPr>
+            </w:pPr>
+            <w:r>
+              <w:rPr>
+                <w:rFonts w:ascii="Courier New" w:hAnsi="Courier New" w:cs="Courier New"/>
+                <w:sz w:val="20"/>
+                <w:szCs w:val="20"/>
+                <w:lang w:val="en-US"/>
+              </w:rPr>
+              <w:t xml:space="preserve">    }</w:t>
+            </w:r>
+          </w:p>
+          <w:p>
+            <w:pPr>
+              <w:pStyle w:val="TableContents"/>
+              <w:rPr>
+                <w:rFonts w:ascii="Courier New" w:hAnsi="Courier New" w:cs="Courier New"/>
+                <w:sz w:val="20"/>
+                <w:szCs w:val="20"/>
+                <w:lang w:val="en-US"/>
+              </w:rPr>
+            </w:pPr>
+            <w:r>
+              <w:rPr>
+                <w:rFonts w:ascii="Courier New" w:hAnsi="Courier New" w:cs="Courier New"/>
+                <w:sz w:val="20"/>
+                <w:szCs w:val="20"/>
+                <w:lang w:val="en-US"/>
+              </w:rPr>
+              <w:t xml:space="preserve">    public int price2(){</w:t>
+            </w:r>
+          </w:p>
+          <w:p>
+            <w:pPr>
+              <w:pStyle w:val="TableContents"/>
+              <w:rPr>
+                <w:rFonts w:ascii="Courier New" w:hAnsi="Courier New" w:cs="Courier New"/>
+                <w:sz w:val="20"/>
+                <w:szCs w:val="20"/>
+                <w:lang w:val="en-US"/>
+              </w:rPr>
+            </w:pPr>
+            <w:r>
+              <w:rPr>
+                <w:rFonts w:ascii="Courier New" w:hAnsi="Courier New" w:cs="Courier New"/>
+                <w:sz w:val="20"/>
+                <w:szCs w:val="20"/>
+                <w:lang w:val="en-US"/>
+              </w:rPr>
+              <w:t xml:space="preserve">        return this.harga2 = banyak*harga[1];</w:t>
+            </w:r>
+          </w:p>
+          <w:p>
+            <w:pPr>
+              <w:pStyle w:val="TableContents"/>
+              <w:rPr>
+                <w:rFonts w:ascii="Courier New" w:hAnsi="Courier New" w:cs="Courier New"/>
+                <w:sz w:val="20"/>
+                <w:szCs w:val="20"/>
+                <w:lang w:val="en-US"/>
+              </w:rPr>
+            </w:pPr>
+            <w:r>
+              <w:rPr>
+                <w:rFonts w:ascii="Courier New" w:hAnsi="Courier New" w:cs="Courier New"/>
+                <w:sz w:val="20"/>
+                <w:szCs w:val="20"/>
+                <w:lang w:val="en-US"/>
+              </w:rPr>
+              <w:t xml:space="preserve">    }</w:t>
+            </w:r>
+          </w:p>
+          <w:p>
+            <w:pPr>
+              <w:pStyle w:val="TableContents"/>
+              <w:rPr>
+                <w:rFonts w:ascii="Courier New" w:hAnsi="Courier New" w:cs="Courier New"/>
+                <w:sz w:val="20"/>
+                <w:szCs w:val="20"/>
+                <w:lang w:val="en-US"/>
+              </w:rPr>
+            </w:pPr>
+            <w:r>
+              <w:rPr>
+                <w:rFonts w:ascii="Courier New" w:hAnsi="Courier New" w:cs="Courier New"/>
+                <w:sz w:val="20"/>
+                <w:szCs w:val="20"/>
+                <w:lang w:val="en-US"/>
+              </w:rPr>
+              <w:t xml:space="preserve">    public int price3(){</w:t>
+            </w:r>
+          </w:p>
+          <w:p>
+            <w:pPr>
+              <w:pStyle w:val="TableContents"/>
+              <w:rPr>
+                <w:rFonts w:ascii="Courier New" w:hAnsi="Courier New" w:cs="Courier New"/>
+                <w:sz w:val="20"/>
+                <w:szCs w:val="20"/>
+                <w:lang w:val="en-US"/>
+              </w:rPr>
+            </w:pPr>
+            <w:r>
+              <w:rPr>
+                <w:rFonts w:ascii="Courier New" w:hAnsi="Courier New" w:cs="Courier New"/>
+                <w:sz w:val="20"/>
+                <w:szCs w:val="20"/>
+                <w:lang w:val="en-US"/>
+              </w:rPr>
+              <w:t xml:space="preserve">        return this.harga3 = banyak*harga[2];</w:t>
+            </w:r>
+          </w:p>
+          <w:p>
+            <w:pPr>
+              <w:pStyle w:val="TableContents"/>
+              <w:rPr>
+                <w:rFonts w:ascii="Courier New" w:hAnsi="Courier New" w:cs="Courier New"/>
+                <w:sz w:val="20"/>
+                <w:szCs w:val="20"/>
+                <w:lang w:val="en-US"/>
+              </w:rPr>
+            </w:pPr>
+            <w:r>
+              <w:rPr>
+                <w:rFonts w:ascii="Courier New" w:hAnsi="Courier New" w:cs="Courier New"/>
+                <w:sz w:val="20"/>
+                <w:szCs w:val="20"/>
+                <w:lang w:val="en-US"/>
+              </w:rPr>
+              <w:t xml:space="preserve">    }</w:t>
+            </w:r>
+          </w:p>
+          <w:p>
+            <w:pPr>
+              <w:pStyle w:val="TableContents"/>
+              <w:rPr>
+                <w:rFonts w:ascii="Courier New" w:hAnsi="Courier New" w:cs="Courier New"/>
+                <w:sz w:val="20"/>
+                <w:szCs w:val="20"/>
+                <w:lang w:val="en-US"/>
+              </w:rPr>
+            </w:pPr>
+            <w:r>
+              <w:rPr>
+                <w:rFonts w:ascii="Courier New" w:hAnsi="Courier New" w:cs="Courier New"/>
+                <w:sz w:val="20"/>
+                <w:szCs w:val="20"/>
+                <w:lang w:val="en-US"/>
+              </w:rPr>
+              <w:t xml:space="preserve">    public void jumlah(){</w:t>
+            </w:r>
+          </w:p>
+          <w:p>
+            <w:pPr>
+              <w:pStyle w:val="TableContents"/>
+              <w:rPr>
+                <w:rFonts w:ascii="Courier New" w:hAnsi="Courier New" w:cs="Courier New"/>
+                <w:sz w:val="20"/>
+                <w:szCs w:val="20"/>
+                <w:lang w:val="en-US"/>
+              </w:rPr>
+            </w:pPr>
+            <w:r>
+              <w:rPr>
+                <w:rFonts w:ascii="Courier New" w:hAnsi="Courier New" w:cs="Courier New"/>
+                <w:sz w:val="20"/>
+                <w:szCs w:val="20"/>
+                <w:lang w:val="en-US"/>
+              </w:rPr>
+              <w:t xml:space="preserve">        this.total = this.harga1 + this.harga2 + this.harga3;</w:t>
+            </w:r>
+          </w:p>
+          <w:p>
+            <w:pPr>
+              <w:pStyle w:val="TableContents"/>
+              <w:rPr>
+                <w:rFonts w:ascii="Courier New" w:hAnsi="Courier New" w:cs="Courier New"/>
+                <w:sz w:val="20"/>
+                <w:szCs w:val="20"/>
+                <w:lang w:val="en-US"/>
+              </w:rPr>
+            </w:pPr>
+            <w:r>
+              <w:rPr>
+                <w:rFonts w:ascii="Courier New" w:hAnsi="Courier New" w:cs="Courier New"/>
+                <w:sz w:val="20"/>
+                <w:szCs w:val="20"/>
+                <w:lang w:val="en-US"/>
+              </w:rPr>
+              <w:t xml:space="preserve">    }</w:t>
+            </w:r>
+          </w:p>
+          <w:p>
+            <w:pPr>
+              <w:pStyle w:val="TableContents"/>
+              <w:rPr>
+                <w:rFonts w:ascii="Courier New" w:hAnsi="Courier New" w:cs="Courier New"/>
+                <w:sz w:val="20"/>
+                <w:szCs w:val="20"/>
+                <w:lang w:val="en-US"/>
+              </w:rPr>
+            </w:pPr>
+            <w:r>
+              <w:rPr>
+                <w:rFonts w:ascii="Courier New" w:hAnsi="Courier New" w:cs="Courier New"/>
+                <w:sz w:val="20"/>
+                <w:szCs w:val="20"/>
+                <w:lang w:val="en-US"/>
+              </w:rPr>
+              <w:t xml:space="preserve">    public double getJumlah (){</w:t>
+            </w:r>
+          </w:p>
+          <w:p>
+            <w:pPr>
+              <w:pStyle w:val="TableContents"/>
+              <w:rPr>
+                <w:rFonts w:ascii="Courier New" w:hAnsi="Courier New" w:cs="Courier New"/>
+                <w:sz w:val="20"/>
+                <w:szCs w:val="20"/>
+                <w:lang w:val="en-US"/>
+              </w:rPr>
+            </w:pPr>
+            <w:r>
+              <w:rPr>
+                <w:rFonts w:ascii="Courier New" w:hAnsi="Courier New" w:cs="Courier New"/>
+                <w:sz w:val="20"/>
+                <w:szCs w:val="20"/>
+                <w:lang w:val="en-US"/>
+              </w:rPr>
+              <w:t xml:space="preserve">        return this.total;</w:t>
+            </w:r>
+          </w:p>
+          <w:p>
+            <w:pPr>
+              <w:pStyle w:val="TableContents"/>
+              <w:rPr>
+                <w:rFonts w:ascii="Courier New" w:hAnsi="Courier New" w:cs="Courier New"/>
+                <w:sz w:val="20"/>
+                <w:szCs w:val="20"/>
+                <w:lang w:val="en-US"/>
+              </w:rPr>
+            </w:pPr>
+            <w:r>
+              <w:rPr>
+                <w:rFonts w:ascii="Courier New" w:hAnsi="Courier New" w:cs="Courier New"/>
+                <w:sz w:val="20"/>
+                <w:szCs w:val="20"/>
+                <w:lang w:val="en-US"/>
+              </w:rPr>
+              <w:t xml:space="preserve">    }</w:t>
+            </w:r>
+          </w:p>
+          <w:p>
+            <w:pPr>
+              <w:pStyle w:val="TableContents"/>
+              <w:rPr>
+                <w:rFonts w:ascii="Courier New" w:hAnsi="Courier New" w:cs="Courier New"/>
+                <w:sz w:val="20"/>
+                <w:szCs w:val="20"/>
+                <w:lang w:val="en-US"/>
+              </w:rPr>
+            </w:pPr>
+            <w:r>
+              <w:rPr>
+                <w:rFonts w:ascii="Courier New" w:hAnsi="Courier New" w:cs="Courier New"/>
+                <w:sz w:val="20"/>
+                <w:szCs w:val="20"/>
+                <w:lang w:val="en-US"/>
+              </w:rPr>
+              <w:t xml:space="preserve">    public void display(){</w:t>
+            </w:r>
+          </w:p>
+          <w:p>
+            <w:pPr>
+              <w:pStyle w:val="TableContents"/>
+              <w:rPr>
+                <w:rFonts w:ascii="Courier New" w:hAnsi="Courier New" w:cs="Courier New"/>
+                <w:sz w:val="20"/>
+                <w:szCs w:val="20"/>
+                <w:lang w:val="en-US"/>
+              </w:rPr>
+            </w:pPr>
+            <w:r>
+              <w:rPr>
+                <w:rFonts w:ascii="Courier New" w:hAnsi="Courier New" w:cs="Courier New"/>
+                <w:sz w:val="20"/>
+                <w:szCs w:val="20"/>
+                <w:lang w:val="en-US"/>
+              </w:rPr>
+              <w:t xml:space="preserve">        System.out.println("============================");</w:t>
+            </w:r>
+          </w:p>
+          <w:p>
+            <w:pPr>
+              <w:pStyle w:val="TableContents"/>
+              <w:rPr>
+                <w:rFonts w:ascii="Courier New" w:hAnsi="Courier New" w:cs="Courier New"/>
+                <w:sz w:val="20"/>
+                <w:szCs w:val="20"/>
+                <w:lang w:val="en-US"/>
+              </w:rPr>
+            </w:pPr>
+            <w:r>
+              <w:rPr>
+                <w:rFonts w:ascii="Courier New" w:hAnsi="Courier New" w:cs="Courier New"/>
+                <w:sz w:val="20"/>
+                <w:szCs w:val="20"/>
+                <w:lang w:val="en-US"/>
+              </w:rPr>
+              <w:t xml:space="preserve">        System.out.println("   A P O T E K  S E G A R");</w:t>
+            </w:r>
+          </w:p>
+          <w:p>
+            <w:pPr>
+              <w:pStyle w:val="TableContents"/>
+              <w:rPr>
+                <w:rFonts w:ascii="Courier New" w:hAnsi="Courier New" w:cs="Courier New"/>
+                <w:sz w:val="20"/>
+                <w:szCs w:val="20"/>
+                <w:lang w:val="en-US"/>
+              </w:rPr>
+            </w:pPr>
+            <w:r>
+              <w:rPr>
+                <w:rFonts w:ascii="Courier New" w:hAnsi="Courier New" w:cs="Courier New"/>
+                <w:sz w:val="20"/>
+                <w:szCs w:val="20"/>
+                <w:lang w:val="en-US"/>
+              </w:rPr>
+              <w:t xml:space="preserve">        System.out.println("============================");</w:t>
+            </w:r>
+          </w:p>
+          <w:p>
+            <w:pPr>
+              <w:pStyle w:val="TableContents"/>
+              <w:rPr>
+                <w:rFonts w:ascii="Courier New" w:hAnsi="Courier New" w:cs="Courier New"/>
+                <w:sz w:val="20"/>
+                <w:szCs w:val="20"/>
+                <w:lang w:val="en-US"/>
+              </w:rPr>
+            </w:pPr>
+            <w:r>
+              <w:rPr>
+                <w:rFonts w:ascii="Courier New" w:hAnsi="Courier New" w:cs="Courier New"/>
+                <w:sz w:val="20"/>
+                <w:szCs w:val="20"/>
+                <w:lang w:val="en-US"/>
+              </w:rPr>
+              <w:t xml:space="preserve">        System.out.println("Nama\t\t: " + this.name);</w:t>
+            </w:r>
+          </w:p>
+          <w:p>
+            <w:pPr>
+              <w:pStyle w:val="TableContents"/>
+              <w:rPr>
+                <w:rFonts w:ascii="Courier New" w:hAnsi="Courier New" w:cs="Courier New"/>
+                <w:sz w:val="20"/>
+                <w:szCs w:val="20"/>
+                <w:lang w:val="en-US"/>
+              </w:rPr>
+            </w:pPr>
+            <w:r>
+              <w:rPr>
+                <w:rFonts w:ascii="Courier New" w:hAnsi="Courier New" w:cs="Courier New"/>
+                <w:sz w:val="20"/>
+                <w:szCs w:val="20"/>
+                <w:lang w:val="en-US"/>
+              </w:rPr>
+              <w:t xml:space="preserve">        System.out.println("Alamat\t\t: " + this.address);</w:t>
+            </w:r>
+          </w:p>
+          <w:p>
+            <w:pPr>
+              <w:pStyle w:val="TableContents"/>
+              <w:rPr>
+                <w:rFonts w:ascii="Courier New" w:hAnsi="Courier New" w:cs="Courier New"/>
+                <w:sz w:val="20"/>
+                <w:szCs w:val="20"/>
+                <w:lang w:val="en-US"/>
+              </w:rPr>
+            </w:pPr>
+            <w:r>
+              <w:rPr>
+                <w:rFonts w:ascii="Courier New" w:hAnsi="Courier New" w:cs="Courier New"/>
+                <w:sz w:val="20"/>
+                <w:szCs w:val="20"/>
+                <w:lang w:val="en-US"/>
+              </w:rPr>
+              <w:t xml:space="preserve">        System.out.println("Total Harga\t: Rp " + getJumlah());</w:t>
+            </w:r>
+          </w:p>
+          <w:p>
+            <w:pPr>
+              <w:pStyle w:val="TableContents"/>
+              <w:rPr>
+                <w:rFonts w:ascii="Courier New" w:hAnsi="Courier New" w:cs="Courier New"/>
+                <w:sz w:val="20"/>
+                <w:szCs w:val="20"/>
+                <w:lang w:val="en-US"/>
+              </w:rPr>
+            </w:pPr>
+            <w:r>
+              <w:rPr>
+                <w:rFonts w:ascii="Courier New" w:hAnsi="Courier New" w:cs="Courier New"/>
+                <w:sz w:val="20"/>
+                <w:szCs w:val="20"/>
+                <w:lang w:val="en-US"/>
+              </w:rPr>
+              <w:t xml:space="preserve">    }</w:t>
+            </w:r>
+          </w:p>
+          <w:p>
+            <w:pPr>
+              <w:pStyle w:val="TableContents"/>
+              <w:rPr>
+                <w:rFonts w:ascii="Courier New" w:hAnsi="Courier New" w:cs="Courier New"/>
+                <w:sz w:val="20"/>
+                <w:szCs w:val="20"/>
+                <w:lang w:val="en-US"/>
+              </w:rPr>
+            </w:pPr>
+            <w:r>
+              <w:rPr>
+                <w:rFonts w:ascii="Courier New" w:hAnsi="Courier New" w:cs="Courier New"/>
+                <w:sz w:val="20"/>
+                <w:szCs w:val="20"/>
+                <w:lang w:val="en-US"/>
+              </w:rPr>
+              <w:t>}</w:t>
             </w:r>
           </w:p>
         </w:tc>
@@ -6085,9 +6933,16 @@
                 <w:rFonts w:cs="Times New Roman"/>
                 <w:sz w:val="22"/>
                 <w:szCs w:val="20"/>
-                <w:lang w:val="en-US"/>
-              </w:rPr>
-            </w:pPr>
+              </w:rPr>
+            </w:pPr>
+            <w:r>
+              <w:rPr>
+                <w:rFonts w:cs="Times New Roman"/>
+                <w:sz w:val="22"/>
+                <w:szCs w:val="20"/>
+              </w:rPr>
+              <w:t>Soal2_ApotekMain.java</w:t>
+            </w:r>
           </w:p>
         </w:tc>
       </w:tr>
@@ -6143,7 +6998,1028 @@
                 <w:szCs w:val="20"/>
                 <w:lang w:val="en-US"/>
               </w:rPr>
-              <w:t>Perbaris bukan paragraf memakai font times new roman 11</w:t>
+              <w:t>package tugas.pkg3;</w:t>
+            </w:r>
+          </w:p>
+          <w:p>
+            <w:pPr>
+              <w:pStyle w:val="TableContents"/>
+              <w:rPr>
+                <w:rFonts w:ascii="Courier New" w:hAnsi="Courier New" w:cs="Courier New"/>
+                <w:sz w:val="20"/>
+                <w:szCs w:val="20"/>
+                <w:lang w:val="en-US"/>
+              </w:rPr>
+            </w:pPr>
+            <w:r>
+              <w:rPr>
+                <w:rFonts w:ascii="Courier New" w:hAnsi="Courier New" w:cs="Courier New"/>
+                <w:sz w:val="20"/>
+                <w:szCs w:val="20"/>
+                <w:lang w:val="en-US"/>
+              </w:rPr>
+              <w:t>import java.util.Scanner;</w:t>
+            </w:r>
+          </w:p>
+          <w:p>
+            <w:pPr>
+              <w:pStyle w:val="TableContents"/>
+              <w:rPr>
+                <w:rFonts w:ascii="Courier New" w:hAnsi="Courier New" w:cs="Courier New"/>
+                <w:sz w:val="20"/>
+                <w:szCs w:val="20"/>
+                <w:lang w:val="en-US"/>
+              </w:rPr>
+            </w:pPr>
+            <w:r>
+              <w:rPr>
+                <w:rFonts w:ascii="Courier New" w:hAnsi="Courier New" w:cs="Courier New"/>
+                <w:sz w:val="20"/>
+                <w:szCs w:val="20"/>
+                <w:lang w:val="en-US"/>
+              </w:rPr>
+              <w:t>public class soal2_ApotekMain {</w:t>
+            </w:r>
+          </w:p>
+          <w:p>
+            <w:pPr>
+              <w:pStyle w:val="TableContents"/>
+              <w:rPr>
+                <w:rFonts w:ascii="Courier New" w:hAnsi="Courier New" w:cs="Courier New"/>
+                <w:sz w:val="20"/>
+                <w:szCs w:val="20"/>
+                <w:lang w:val="en-US"/>
+              </w:rPr>
+            </w:pPr>
+            <w:r>
+              <w:rPr>
+                <w:rFonts w:ascii="Courier New" w:hAnsi="Courier New" w:cs="Courier New"/>
+                <w:sz w:val="20"/>
+                <w:szCs w:val="20"/>
+                <w:lang w:val="en-US"/>
+              </w:rPr>
+              <w:t xml:space="preserve">    public static void main(String[] args) {</w:t>
+            </w:r>
+          </w:p>
+          <w:p>
+            <w:pPr>
+              <w:pStyle w:val="TableContents"/>
+              <w:rPr>
+                <w:rFonts w:ascii="Courier New" w:hAnsi="Courier New" w:cs="Courier New"/>
+                <w:sz w:val="20"/>
+                <w:szCs w:val="20"/>
+                <w:lang w:val="en-US"/>
+              </w:rPr>
+            </w:pPr>
+            <w:r>
+              <w:rPr>
+                <w:rFonts w:ascii="Courier New" w:hAnsi="Courier New" w:cs="Courier New"/>
+                <w:sz w:val="20"/>
+                <w:szCs w:val="20"/>
+                <w:lang w:val="en-US"/>
+              </w:rPr>
+              <w:t xml:space="preserve">        Scanner input = new Scanner (System.in);</w:t>
+            </w:r>
+          </w:p>
+          <w:p>
+            <w:pPr>
+              <w:pStyle w:val="TableContents"/>
+              <w:rPr>
+                <w:rFonts w:ascii="Courier New" w:hAnsi="Courier New" w:cs="Courier New"/>
+                <w:sz w:val="20"/>
+                <w:szCs w:val="20"/>
+                <w:lang w:val="en-US"/>
+              </w:rPr>
+            </w:pPr>
+            <w:r>
+              <w:rPr>
+                <w:rFonts w:ascii="Courier New" w:hAnsi="Courier New" w:cs="Courier New"/>
+                <w:sz w:val="20"/>
+                <w:szCs w:val="20"/>
+                <w:lang w:val="en-US"/>
+              </w:rPr>
+              <w:t xml:space="preserve">        String name, address, a = "y", b;</w:t>
+            </w:r>
+          </w:p>
+          <w:p>
+            <w:pPr>
+              <w:pStyle w:val="TableContents"/>
+              <w:rPr>
+                <w:rFonts w:ascii="Courier New" w:hAnsi="Courier New" w:cs="Courier New"/>
+                <w:sz w:val="20"/>
+                <w:szCs w:val="20"/>
+                <w:lang w:val="en-US"/>
+              </w:rPr>
+            </w:pPr>
+            <w:r>
+              <w:rPr>
+                <w:rFonts w:ascii="Courier New" w:hAnsi="Courier New" w:cs="Courier New"/>
+                <w:sz w:val="20"/>
+                <w:szCs w:val="20"/>
+                <w:lang w:val="en-US"/>
+              </w:rPr>
+              <w:t xml:space="preserve">        int pil, no, jumlah;</w:t>
+            </w:r>
+          </w:p>
+          <w:p>
+            <w:pPr>
+              <w:pStyle w:val="TableContents"/>
+              <w:rPr>
+                <w:rFonts w:ascii="Courier New" w:hAnsi="Courier New" w:cs="Courier New"/>
+                <w:sz w:val="20"/>
+                <w:szCs w:val="20"/>
+                <w:lang w:val="en-US"/>
+              </w:rPr>
+            </w:pPr>
+            <w:r>
+              <w:rPr>
+                <w:rFonts w:ascii="Courier New" w:hAnsi="Courier New" w:cs="Courier New"/>
+                <w:sz w:val="20"/>
+                <w:szCs w:val="20"/>
+                <w:lang w:val="en-US"/>
+              </w:rPr>
+              <w:t xml:space="preserve">        System.out.print("Masukkan Nama Anda\t: ");</w:t>
+            </w:r>
+          </w:p>
+          <w:p>
+            <w:pPr>
+              <w:pStyle w:val="TableContents"/>
+              <w:rPr>
+                <w:rFonts w:ascii="Courier New" w:hAnsi="Courier New" w:cs="Courier New"/>
+                <w:sz w:val="20"/>
+                <w:szCs w:val="20"/>
+                <w:lang w:val="en-US"/>
+              </w:rPr>
+            </w:pPr>
+            <w:r>
+              <w:rPr>
+                <w:rFonts w:ascii="Courier New" w:hAnsi="Courier New" w:cs="Courier New"/>
+                <w:sz w:val="20"/>
+                <w:szCs w:val="20"/>
+                <w:lang w:val="en-US"/>
+              </w:rPr>
+              <w:t xml:space="preserve">        name = input.next();</w:t>
+            </w:r>
+          </w:p>
+          <w:p>
+            <w:pPr>
+              <w:pStyle w:val="TableContents"/>
+              <w:rPr>
+                <w:rFonts w:ascii="Courier New" w:hAnsi="Courier New" w:cs="Courier New"/>
+                <w:sz w:val="20"/>
+                <w:szCs w:val="20"/>
+                <w:lang w:val="en-US"/>
+              </w:rPr>
+            </w:pPr>
+            <w:r>
+              <w:rPr>
+                <w:rFonts w:ascii="Courier New" w:hAnsi="Courier New" w:cs="Courier New"/>
+                <w:sz w:val="20"/>
+                <w:szCs w:val="20"/>
+                <w:lang w:val="en-US"/>
+              </w:rPr>
+              <w:t xml:space="preserve">        System.out.print("Masukkan Alamat Anda\t: ");</w:t>
+            </w:r>
+          </w:p>
+          <w:p>
+            <w:pPr>
+              <w:pStyle w:val="TableContents"/>
+              <w:rPr>
+                <w:rFonts w:ascii="Courier New" w:hAnsi="Courier New" w:cs="Courier New"/>
+                <w:sz w:val="20"/>
+                <w:szCs w:val="20"/>
+                <w:lang w:val="en-US"/>
+              </w:rPr>
+            </w:pPr>
+            <w:r>
+              <w:rPr>
+                <w:rFonts w:ascii="Courier New" w:hAnsi="Courier New" w:cs="Courier New"/>
+                <w:sz w:val="20"/>
+                <w:szCs w:val="20"/>
+                <w:lang w:val="en-US"/>
+              </w:rPr>
+              <w:t xml:space="preserve">        address = input.next();</w:t>
+            </w:r>
+          </w:p>
+          <w:p>
+            <w:pPr>
+              <w:pStyle w:val="TableContents"/>
+              <w:rPr>
+                <w:rFonts w:ascii="Courier New" w:hAnsi="Courier New" w:cs="Courier New"/>
+                <w:sz w:val="20"/>
+                <w:szCs w:val="20"/>
+                <w:lang w:val="en-US"/>
+              </w:rPr>
+            </w:pPr>
+            <w:r>
+              <w:rPr>
+                <w:rFonts w:ascii="Courier New" w:hAnsi="Courier New" w:cs="Courier New"/>
+                <w:sz w:val="20"/>
+                <w:szCs w:val="20"/>
+                <w:lang w:val="en-US"/>
+              </w:rPr>
+              <w:t xml:space="preserve">        soal2_Apotek obat = new soal2_Apotek();</w:t>
+            </w:r>
+          </w:p>
+          <w:p>
+            <w:pPr>
+              <w:pStyle w:val="TableContents"/>
+              <w:rPr>
+                <w:rFonts w:ascii="Courier New" w:hAnsi="Courier New" w:cs="Courier New"/>
+                <w:sz w:val="20"/>
+                <w:szCs w:val="20"/>
+                <w:lang w:val="en-US"/>
+              </w:rPr>
+            </w:pPr>
+            <w:r>
+              <w:rPr>
+                <w:rFonts w:ascii="Courier New" w:hAnsi="Courier New" w:cs="Courier New"/>
+                <w:sz w:val="20"/>
+                <w:szCs w:val="20"/>
+                <w:lang w:val="en-US"/>
+              </w:rPr>
+              <w:t xml:space="preserve">        soal2_Apotek user = new soal2_Apotek(name, address);</w:t>
+            </w:r>
+          </w:p>
+          <w:p>
+            <w:pPr>
+              <w:pStyle w:val="TableContents"/>
+              <w:rPr>
+                <w:rFonts w:ascii="Courier New" w:hAnsi="Courier New" w:cs="Courier New"/>
+                <w:sz w:val="20"/>
+                <w:szCs w:val="20"/>
+                <w:lang w:val="en-US"/>
+              </w:rPr>
+            </w:pPr>
+            <w:r>
+              <w:rPr>
+                <w:rFonts w:ascii="Courier New" w:hAnsi="Courier New" w:cs="Courier New"/>
+                <w:sz w:val="20"/>
+                <w:szCs w:val="20"/>
+                <w:lang w:val="en-US"/>
+              </w:rPr>
+              <w:t xml:space="preserve">        System.out.println("\t\tDaftar Obat");</w:t>
+            </w:r>
+          </w:p>
+          <w:p>
+            <w:pPr>
+              <w:pStyle w:val="TableContents"/>
+              <w:rPr>
+                <w:rFonts w:ascii="Courier New" w:hAnsi="Courier New" w:cs="Courier New"/>
+                <w:sz w:val="20"/>
+                <w:szCs w:val="20"/>
+                <w:lang w:val="en-US"/>
+              </w:rPr>
+            </w:pPr>
+            <w:r>
+              <w:rPr>
+                <w:rFonts w:ascii="Courier New" w:hAnsi="Courier New" w:cs="Courier New"/>
+                <w:sz w:val="20"/>
+                <w:szCs w:val="20"/>
+                <w:lang w:val="en-US"/>
+              </w:rPr>
+              <w:t xml:space="preserve">        System.out.println("No.\tNama Obat\t\tHarga");</w:t>
+            </w:r>
+          </w:p>
+          <w:p>
+            <w:pPr>
+              <w:pStyle w:val="TableContents"/>
+              <w:rPr>
+                <w:rFonts w:ascii="Courier New" w:hAnsi="Courier New" w:cs="Courier New"/>
+                <w:sz w:val="20"/>
+                <w:szCs w:val="20"/>
+                <w:lang w:val="en-US"/>
+              </w:rPr>
+            </w:pPr>
+            <w:r>
+              <w:rPr>
+                <w:rFonts w:ascii="Courier New" w:hAnsi="Courier New" w:cs="Courier New"/>
+                <w:sz w:val="20"/>
+                <w:szCs w:val="20"/>
+                <w:lang w:val="en-US"/>
+              </w:rPr>
+              <w:t xml:space="preserve">        System.out.println("1.\tParacetamol\t\t" + obat.harga[0]);</w:t>
+            </w:r>
+          </w:p>
+          <w:p>
+            <w:pPr>
+              <w:pStyle w:val="TableContents"/>
+              <w:rPr>
+                <w:rFonts w:ascii="Courier New" w:hAnsi="Courier New" w:cs="Courier New"/>
+                <w:sz w:val="20"/>
+                <w:szCs w:val="20"/>
+                <w:lang w:val="en-US"/>
+              </w:rPr>
+            </w:pPr>
+            <w:r>
+              <w:rPr>
+                <w:rFonts w:ascii="Courier New" w:hAnsi="Courier New" w:cs="Courier New"/>
+                <w:sz w:val="20"/>
+                <w:szCs w:val="20"/>
+                <w:lang w:val="en-US"/>
+              </w:rPr>
+              <w:t xml:space="preserve">        System.out.println("2.\tParamex\t\t\t" + obat.harga[1]);</w:t>
+            </w:r>
+          </w:p>
+          <w:p>
+            <w:pPr>
+              <w:pStyle w:val="TableContents"/>
+              <w:rPr>
+                <w:rFonts w:ascii="Courier New" w:hAnsi="Courier New" w:cs="Courier New"/>
+                <w:sz w:val="20"/>
+                <w:szCs w:val="20"/>
+                <w:lang w:val="en-US"/>
+              </w:rPr>
+            </w:pPr>
+            <w:r>
+              <w:rPr>
+                <w:rFonts w:ascii="Courier New" w:hAnsi="Courier New" w:cs="Courier New"/>
+                <w:sz w:val="20"/>
+                <w:szCs w:val="20"/>
+                <w:lang w:val="en-US"/>
+              </w:rPr>
+              <w:t xml:space="preserve">        System.out.println("3.\tPromag\t\t\t" + obat.harga[2]);</w:t>
+            </w:r>
+          </w:p>
+          <w:p>
+            <w:pPr>
+              <w:pStyle w:val="TableContents"/>
+              <w:rPr>
+                <w:rFonts w:ascii="Courier New" w:hAnsi="Courier New" w:cs="Courier New"/>
+                <w:sz w:val="20"/>
+                <w:szCs w:val="20"/>
+                <w:lang w:val="en-US"/>
+              </w:rPr>
+            </w:pPr>
+            <w:r>
+              <w:rPr>
+                <w:rFonts w:ascii="Courier New" w:hAnsi="Courier New" w:cs="Courier New"/>
+                <w:sz w:val="20"/>
+                <w:szCs w:val="20"/>
+                <w:lang w:val="en-US"/>
+              </w:rPr>
+              <w:t xml:space="preserve">        System.out.println("");</w:t>
+            </w:r>
+          </w:p>
+          <w:p>
+            <w:pPr>
+              <w:pStyle w:val="TableContents"/>
+              <w:rPr>
+                <w:rFonts w:ascii="Courier New" w:hAnsi="Courier New" w:cs="Courier New"/>
+                <w:sz w:val="20"/>
+                <w:szCs w:val="20"/>
+                <w:lang w:val="en-US"/>
+              </w:rPr>
+            </w:pPr>
+            <w:r>
+              <w:rPr>
+                <w:rFonts w:ascii="Courier New" w:hAnsi="Courier New" w:cs="Courier New"/>
+                <w:sz w:val="20"/>
+                <w:szCs w:val="20"/>
+                <w:lang w:val="en-US"/>
+              </w:rPr>
+              <w:t xml:space="preserve">        do {</w:t>
+            </w:r>
+          </w:p>
+          <w:p>
+            <w:pPr>
+              <w:pStyle w:val="TableContents"/>
+              <w:rPr>
+                <w:rFonts w:ascii="Courier New" w:hAnsi="Courier New" w:cs="Courier New"/>
+                <w:sz w:val="20"/>
+                <w:szCs w:val="20"/>
+                <w:lang w:val="en-US"/>
+              </w:rPr>
+            </w:pPr>
+            <w:r>
+              <w:rPr>
+                <w:rFonts w:ascii="Courier New" w:hAnsi="Courier New" w:cs="Courier New"/>
+                <w:sz w:val="20"/>
+                <w:szCs w:val="20"/>
+                <w:lang w:val="en-US"/>
+              </w:rPr>
+              <w:t xml:space="preserve">            System.out.print("Pilih Obat: ");</w:t>
+            </w:r>
+          </w:p>
+          <w:p>
+            <w:pPr>
+              <w:pStyle w:val="TableContents"/>
+              <w:rPr>
+                <w:rFonts w:ascii="Courier New" w:hAnsi="Courier New" w:cs="Courier New"/>
+                <w:sz w:val="20"/>
+                <w:szCs w:val="20"/>
+                <w:lang w:val="en-US"/>
+              </w:rPr>
+            </w:pPr>
+            <w:r>
+              <w:rPr>
+                <w:rFonts w:ascii="Courier New" w:hAnsi="Courier New" w:cs="Courier New"/>
+                <w:sz w:val="20"/>
+                <w:szCs w:val="20"/>
+                <w:lang w:val="en-US"/>
+              </w:rPr>
+              <w:t xml:space="preserve">            pil = input.nextInt();</w:t>
+            </w:r>
+          </w:p>
+          <w:p>
+            <w:pPr>
+              <w:pStyle w:val="TableContents"/>
+              <w:rPr>
+                <w:rFonts w:ascii="Courier New" w:hAnsi="Courier New" w:cs="Courier New"/>
+                <w:sz w:val="20"/>
+                <w:szCs w:val="20"/>
+                <w:lang w:val="en-US"/>
+              </w:rPr>
+            </w:pPr>
+            <w:r>
+              <w:rPr>
+                <w:rFonts w:ascii="Courier New" w:hAnsi="Courier New" w:cs="Courier New"/>
+                <w:sz w:val="20"/>
+                <w:szCs w:val="20"/>
+                <w:lang w:val="en-US"/>
+              </w:rPr>
+              <w:t xml:space="preserve">            switch (pil){</w:t>
+            </w:r>
+          </w:p>
+          <w:p>
+            <w:pPr>
+              <w:pStyle w:val="TableContents"/>
+              <w:rPr>
+                <w:rFonts w:ascii="Courier New" w:hAnsi="Courier New" w:cs="Courier New"/>
+                <w:sz w:val="20"/>
+                <w:szCs w:val="20"/>
+                <w:lang w:val="en-US"/>
+              </w:rPr>
+            </w:pPr>
+            <w:r>
+              <w:rPr>
+                <w:rFonts w:ascii="Courier New" w:hAnsi="Courier New" w:cs="Courier New"/>
+                <w:sz w:val="20"/>
+                <w:szCs w:val="20"/>
+                <w:lang w:val="en-US"/>
+              </w:rPr>
+              <w:t xml:space="preserve">                case 1 : </w:t>
+            </w:r>
+          </w:p>
+          <w:p>
+            <w:pPr>
+              <w:pStyle w:val="TableContents"/>
+              <w:rPr>
+                <w:rFonts w:ascii="Courier New" w:hAnsi="Courier New" w:cs="Courier New"/>
+                <w:sz w:val="20"/>
+                <w:szCs w:val="20"/>
+                <w:lang w:val="en-US"/>
+              </w:rPr>
+            </w:pPr>
+            <w:r>
+              <w:rPr>
+                <w:rFonts w:ascii="Courier New" w:hAnsi="Courier New" w:cs="Courier New"/>
+                <w:sz w:val="20"/>
+                <w:szCs w:val="20"/>
+                <w:lang w:val="en-US"/>
+              </w:rPr>
+              <w:t xml:space="preserve">                    System.out.print("Masukkan jumlah obat : ");</w:t>
+            </w:r>
+          </w:p>
+          <w:p>
+            <w:pPr>
+              <w:pStyle w:val="TableContents"/>
+              <w:rPr>
+                <w:rFonts w:ascii="Courier New" w:hAnsi="Courier New" w:cs="Courier New"/>
+                <w:sz w:val="20"/>
+                <w:szCs w:val="20"/>
+                <w:lang w:val="en-US"/>
+              </w:rPr>
+            </w:pPr>
+            <w:r>
+              <w:rPr>
+                <w:rFonts w:ascii="Courier New" w:hAnsi="Courier New" w:cs="Courier New"/>
+                <w:sz w:val="20"/>
+                <w:szCs w:val="20"/>
+                <w:lang w:val="en-US"/>
+              </w:rPr>
+              <w:lastRenderedPageBreak/>
+              <w:t xml:space="preserve">                    jumlah = input.nextInt();</w:t>
+            </w:r>
+          </w:p>
+          <w:p>
+            <w:pPr>
+              <w:pStyle w:val="TableContents"/>
+              <w:rPr>
+                <w:rFonts w:ascii="Courier New" w:hAnsi="Courier New" w:cs="Courier New"/>
+                <w:sz w:val="20"/>
+                <w:szCs w:val="20"/>
+                <w:lang w:val="en-US"/>
+              </w:rPr>
+            </w:pPr>
+            <w:r>
+              <w:rPr>
+                <w:rFonts w:ascii="Courier New" w:hAnsi="Courier New" w:cs="Courier New"/>
+                <w:sz w:val="20"/>
+                <w:szCs w:val="20"/>
+                <w:lang w:val="en-US"/>
+              </w:rPr>
+              <w:t xml:space="preserve">                    user.jumlah(jumlah);</w:t>
+            </w:r>
+          </w:p>
+          <w:p>
+            <w:pPr>
+              <w:pStyle w:val="TableContents"/>
+              <w:rPr>
+                <w:rFonts w:ascii="Courier New" w:hAnsi="Courier New" w:cs="Courier New"/>
+                <w:sz w:val="20"/>
+                <w:szCs w:val="20"/>
+                <w:lang w:val="en-US"/>
+              </w:rPr>
+            </w:pPr>
+            <w:r>
+              <w:rPr>
+                <w:rFonts w:ascii="Courier New" w:hAnsi="Courier New" w:cs="Courier New"/>
+                <w:sz w:val="20"/>
+                <w:szCs w:val="20"/>
+                <w:lang w:val="en-US"/>
+              </w:rPr>
+              <w:t xml:space="preserve">                    user.price1();</w:t>
+            </w:r>
+          </w:p>
+          <w:p>
+            <w:pPr>
+              <w:pStyle w:val="TableContents"/>
+              <w:rPr>
+                <w:rFonts w:ascii="Courier New" w:hAnsi="Courier New" w:cs="Courier New"/>
+                <w:sz w:val="20"/>
+                <w:szCs w:val="20"/>
+                <w:lang w:val="en-US"/>
+              </w:rPr>
+            </w:pPr>
+            <w:r>
+              <w:rPr>
+                <w:rFonts w:ascii="Courier New" w:hAnsi="Courier New" w:cs="Courier New"/>
+                <w:sz w:val="20"/>
+                <w:szCs w:val="20"/>
+                <w:lang w:val="en-US"/>
+              </w:rPr>
+              <w:t xml:space="preserve">                break;</w:t>
+            </w:r>
+          </w:p>
+          <w:p>
+            <w:pPr>
+              <w:pStyle w:val="TableContents"/>
+              <w:rPr>
+                <w:rFonts w:ascii="Courier New" w:hAnsi="Courier New" w:cs="Courier New"/>
+                <w:sz w:val="20"/>
+                <w:szCs w:val="20"/>
+                <w:lang w:val="en-US"/>
+              </w:rPr>
+            </w:pPr>
+            <w:r>
+              <w:rPr>
+                <w:rFonts w:ascii="Courier New" w:hAnsi="Courier New" w:cs="Courier New"/>
+                <w:sz w:val="20"/>
+                <w:szCs w:val="20"/>
+                <w:lang w:val="en-US"/>
+              </w:rPr>
+              <w:t xml:space="preserve">                case 2: </w:t>
+            </w:r>
+          </w:p>
+          <w:p>
+            <w:pPr>
+              <w:pStyle w:val="TableContents"/>
+              <w:rPr>
+                <w:rFonts w:ascii="Courier New" w:hAnsi="Courier New" w:cs="Courier New"/>
+                <w:sz w:val="20"/>
+                <w:szCs w:val="20"/>
+                <w:lang w:val="en-US"/>
+              </w:rPr>
+            </w:pPr>
+            <w:r>
+              <w:rPr>
+                <w:rFonts w:ascii="Courier New" w:hAnsi="Courier New" w:cs="Courier New"/>
+                <w:sz w:val="20"/>
+                <w:szCs w:val="20"/>
+                <w:lang w:val="en-US"/>
+              </w:rPr>
+              <w:t xml:space="preserve">                    System.out.print("Masukkan jumlah obat : ");</w:t>
+            </w:r>
+          </w:p>
+          <w:p>
+            <w:pPr>
+              <w:pStyle w:val="TableContents"/>
+              <w:rPr>
+                <w:rFonts w:ascii="Courier New" w:hAnsi="Courier New" w:cs="Courier New"/>
+                <w:sz w:val="20"/>
+                <w:szCs w:val="20"/>
+                <w:lang w:val="en-US"/>
+              </w:rPr>
+            </w:pPr>
+            <w:r>
+              <w:rPr>
+                <w:rFonts w:ascii="Courier New" w:hAnsi="Courier New" w:cs="Courier New"/>
+                <w:sz w:val="20"/>
+                <w:szCs w:val="20"/>
+                <w:lang w:val="en-US"/>
+              </w:rPr>
+              <w:t xml:space="preserve">                    jumlah = input.nextInt();</w:t>
+            </w:r>
+          </w:p>
+          <w:p>
+            <w:pPr>
+              <w:pStyle w:val="TableContents"/>
+              <w:rPr>
+                <w:rFonts w:ascii="Courier New" w:hAnsi="Courier New" w:cs="Courier New"/>
+                <w:sz w:val="20"/>
+                <w:szCs w:val="20"/>
+                <w:lang w:val="en-US"/>
+              </w:rPr>
+            </w:pPr>
+            <w:r>
+              <w:rPr>
+                <w:rFonts w:ascii="Courier New" w:hAnsi="Courier New" w:cs="Courier New"/>
+                <w:sz w:val="20"/>
+                <w:szCs w:val="20"/>
+                <w:lang w:val="en-US"/>
+              </w:rPr>
+              <w:t xml:space="preserve">                    user.jumlah(jumlah);</w:t>
+            </w:r>
+          </w:p>
+          <w:p>
+            <w:pPr>
+              <w:pStyle w:val="TableContents"/>
+              <w:rPr>
+                <w:rFonts w:ascii="Courier New" w:hAnsi="Courier New" w:cs="Courier New"/>
+                <w:sz w:val="20"/>
+                <w:szCs w:val="20"/>
+                <w:lang w:val="en-US"/>
+              </w:rPr>
+            </w:pPr>
+            <w:r>
+              <w:rPr>
+                <w:rFonts w:ascii="Courier New" w:hAnsi="Courier New" w:cs="Courier New"/>
+                <w:sz w:val="20"/>
+                <w:szCs w:val="20"/>
+                <w:lang w:val="en-US"/>
+              </w:rPr>
+              <w:t xml:space="preserve">                    user.price2();</w:t>
+            </w:r>
+          </w:p>
+          <w:p>
+            <w:pPr>
+              <w:pStyle w:val="TableContents"/>
+              <w:rPr>
+                <w:rFonts w:ascii="Courier New" w:hAnsi="Courier New" w:cs="Courier New"/>
+                <w:sz w:val="20"/>
+                <w:szCs w:val="20"/>
+                <w:lang w:val="en-US"/>
+              </w:rPr>
+            </w:pPr>
+            <w:r>
+              <w:rPr>
+                <w:rFonts w:ascii="Courier New" w:hAnsi="Courier New" w:cs="Courier New"/>
+                <w:sz w:val="20"/>
+                <w:szCs w:val="20"/>
+                <w:lang w:val="en-US"/>
+              </w:rPr>
+              <w:t xml:space="preserve">                break;</w:t>
+            </w:r>
+          </w:p>
+          <w:p>
+            <w:pPr>
+              <w:pStyle w:val="TableContents"/>
+              <w:rPr>
+                <w:rFonts w:ascii="Courier New" w:hAnsi="Courier New" w:cs="Courier New"/>
+                <w:sz w:val="20"/>
+                <w:szCs w:val="20"/>
+                <w:lang w:val="en-US"/>
+              </w:rPr>
+            </w:pPr>
+            <w:r>
+              <w:rPr>
+                <w:rFonts w:ascii="Courier New" w:hAnsi="Courier New" w:cs="Courier New"/>
+                <w:sz w:val="20"/>
+                <w:szCs w:val="20"/>
+                <w:lang w:val="en-US"/>
+              </w:rPr>
+              <w:t xml:space="preserve">                case 3 :</w:t>
+            </w:r>
+          </w:p>
+          <w:p>
+            <w:pPr>
+              <w:pStyle w:val="TableContents"/>
+              <w:rPr>
+                <w:rFonts w:ascii="Courier New" w:hAnsi="Courier New" w:cs="Courier New"/>
+                <w:sz w:val="20"/>
+                <w:szCs w:val="20"/>
+                <w:lang w:val="en-US"/>
+              </w:rPr>
+            </w:pPr>
+            <w:r>
+              <w:rPr>
+                <w:rFonts w:ascii="Courier New" w:hAnsi="Courier New" w:cs="Courier New"/>
+                <w:sz w:val="20"/>
+                <w:szCs w:val="20"/>
+                <w:lang w:val="en-US"/>
+              </w:rPr>
+              <w:t xml:space="preserve">                    System.out.print("Masukkan jumlah obat : ");</w:t>
+            </w:r>
+          </w:p>
+          <w:p>
+            <w:pPr>
+              <w:pStyle w:val="TableContents"/>
+              <w:rPr>
+                <w:rFonts w:ascii="Courier New" w:hAnsi="Courier New" w:cs="Courier New"/>
+                <w:sz w:val="20"/>
+                <w:szCs w:val="20"/>
+                <w:lang w:val="en-US"/>
+              </w:rPr>
+            </w:pPr>
+            <w:r>
+              <w:rPr>
+                <w:rFonts w:ascii="Courier New" w:hAnsi="Courier New" w:cs="Courier New"/>
+                <w:sz w:val="20"/>
+                <w:szCs w:val="20"/>
+                <w:lang w:val="en-US"/>
+              </w:rPr>
+              <w:t xml:space="preserve">                    jumlah = input.nextInt();</w:t>
+            </w:r>
+          </w:p>
+          <w:p>
+            <w:pPr>
+              <w:pStyle w:val="TableContents"/>
+              <w:rPr>
+                <w:rFonts w:ascii="Courier New" w:hAnsi="Courier New" w:cs="Courier New"/>
+                <w:sz w:val="20"/>
+                <w:szCs w:val="20"/>
+                <w:lang w:val="en-US"/>
+              </w:rPr>
+            </w:pPr>
+            <w:r>
+              <w:rPr>
+                <w:rFonts w:ascii="Courier New" w:hAnsi="Courier New" w:cs="Courier New"/>
+                <w:sz w:val="20"/>
+                <w:szCs w:val="20"/>
+                <w:lang w:val="en-US"/>
+              </w:rPr>
+              <w:t xml:space="preserve">                    user.jumlah(jumlah);</w:t>
+            </w:r>
+          </w:p>
+          <w:p>
+            <w:pPr>
+              <w:pStyle w:val="TableContents"/>
+              <w:rPr>
+                <w:rFonts w:ascii="Courier New" w:hAnsi="Courier New" w:cs="Courier New"/>
+                <w:sz w:val="20"/>
+                <w:szCs w:val="20"/>
+                <w:lang w:val="en-US"/>
+              </w:rPr>
+            </w:pPr>
+            <w:r>
+              <w:rPr>
+                <w:rFonts w:ascii="Courier New" w:hAnsi="Courier New" w:cs="Courier New"/>
+                <w:sz w:val="20"/>
+                <w:szCs w:val="20"/>
+                <w:lang w:val="en-US"/>
+              </w:rPr>
+              <w:t xml:space="preserve">                    user.price3();</w:t>
+            </w:r>
+          </w:p>
+          <w:p>
+            <w:pPr>
+              <w:pStyle w:val="TableContents"/>
+              <w:rPr>
+                <w:rFonts w:ascii="Courier New" w:hAnsi="Courier New" w:cs="Courier New"/>
+                <w:sz w:val="20"/>
+                <w:szCs w:val="20"/>
+                <w:lang w:val="en-US"/>
+              </w:rPr>
+            </w:pPr>
+            <w:r>
+              <w:rPr>
+                <w:rFonts w:ascii="Courier New" w:hAnsi="Courier New" w:cs="Courier New"/>
+                <w:sz w:val="20"/>
+                <w:szCs w:val="20"/>
+                <w:lang w:val="en-US"/>
+              </w:rPr>
+              <w:t xml:space="preserve">                break;</w:t>
+            </w:r>
+          </w:p>
+          <w:p>
+            <w:pPr>
+              <w:pStyle w:val="TableContents"/>
+              <w:rPr>
+                <w:rFonts w:ascii="Courier New" w:hAnsi="Courier New" w:cs="Courier New"/>
+                <w:sz w:val="20"/>
+                <w:szCs w:val="20"/>
+                <w:lang w:val="en-US"/>
+              </w:rPr>
+            </w:pPr>
+            <w:r>
+              <w:rPr>
+                <w:rFonts w:ascii="Courier New" w:hAnsi="Courier New" w:cs="Courier New"/>
+                <w:sz w:val="20"/>
+                <w:szCs w:val="20"/>
+                <w:lang w:val="en-US"/>
+              </w:rPr>
+              <w:t xml:space="preserve">                default :</w:t>
+            </w:r>
+          </w:p>
+          <w:p>
+            <w:pPr>
+              <w:pStyle w:val="TableContents"/>
+              <w:rPr>
+                <w:rFonts w:ascii="Courier New" w:hAnsi="Courier New" w:cs="Courier New"/>
+                <w:sz w:val="20"/>
+                <w:szCs w:val="20"/>
+                <w:lang w:val="en-US"/>
+              </w:rPr>
+            </w:pPr>
+            <w:r>
+              <w:rPr>
+                <w:rFonts w:ascii="Courier New" w:hAnsi="Courier New" w:cs="Courier New"/>
+                <w:sz w:val="20"/>
+                <w:szCs w:val="20"/>
+                <w:lang w:val="en-US"/>
+              </w:rPr>
+              <w:t xml:space="preserve">                    System.out.println("Kode yang anda masukkan salah!");</w:t>
+            </w:r>
+          </w:p>
+          <w:p>
+            <w:pPr>
+              <w:pStyle w:val="TableContents"/>
+              <w:rPr>
+                <w:rFonts w:ascii="Courier New" w:hAnsi="Courier New" w:cs="Courier New"/>
+                <w:sz w:val="20"/>
+                <w:szCs w:val="20"/>
+                <w:lang w:val="en-US"/>
+              </w:rPr>
+            </w:pPr>
+            <w:r>
+              <w:rPr>
+                <w:rFonts w:ascii="Courier New" w:hAnsi="Courier New" w:cs="Courier New"/>
+                <w:sz w:val="20"/>
+                <w:szCs w:val="20"/>
+                <w:lang w:val="en-US"/>
+              </w:rPr>
+              <w:t xml:space="preserve">            }</w:t>
+            </w:r>
+          </w:p>
+          <w:p>
+            <w:pPr>
+              <w:pStyle w:val="TableContents"/>
+              <w:rPr>
+                <w:rFonts w:ascii="Courier New" w:hAnsi="Courier New" w:cs="Courier New"/>
+                <w:sz w:val="20"/>
+                <w:szCs w:val="20"/>
+                <w:lang w:val="en-US"/>
+              </w:rPr>
+            </w:pPr>
+            <w:r>
+              <w:rPr>
+                <w:rFonts w:ascii="Courier New" w:hAnsi="Courier New" w:cs="Courier New"/>
+                <w:sz w:val="20"/>
+                <w:szCs w:val="20"/>
+                <w:lang w:val="en-US"/>
+              </w:rPr>
+              <w:t xml:space="preserve">            System.out.print("Tambah obat ? (y/n) : ");</w:t>
+            </w:r>
+          </w:p>
+          <w:p>
+            <w:pPr>
+              <w:pStyle w:val="TableContents"/>
+              <w:rPr>
+                <w:rFonts w:ascii="Courier New" w:hAnsi="Courier New" w:cs="Courier New"/>
+                <w:sz w:val="20"/>
+                <w:szCs w:val="20"/>
+                <w:lang w:val="en-US"/>
+              </w:rPr>
+            </w:pPr>
+            <w:r>
+              <w:rPr>
+                <w:rFonts w:ascii="Courier New" w:hAnsi="Courier New" w:cs="Courier New"/>
+                <w:sz w:val="20"/>
+                <w:szCs w:val="20"/>
+                <w:lang w:val="en-US"/>
+              </w:rPr>
+              <w:t xml:space="preserve">            b = input.next();</w:t>
+            </w:r>
+          </w:p>
+          <w:p>
+            <w:pPr>
+              <w:pStyle w:val="TableContents"/>
+              <w:rPr>
+                <w:rFonts w:ascii="Courier New" w:hAnsi="Courier New" w:cs="Courier New"/>
+                <w:sz w:val="20"/>
+                <w:szCs w:val="20"/>
+                <w:lang w:val="en-US"/>
+              </w:rPr>
+            </w:pPr>
+            <w:r>
+              <w:rPr>
+                <w:rFonts w:ascii="Courier New" w:hAnsi="Courier New" w:cs="Courier New"/>
+                <w:sz w:val="20"/>
+                <w:szCs w:val="20"/>
+                <w:lang w:val="en-US"/>
+              </w:rPr>
+              <w:t xml:space="preserve">            System.out.println("");</w:t>
+            </w:r>
+          </w:p>
+          <w:p>
+            <w:pPr>
+              <w:pStyle w:val="TableContents"/>
+              <w:rPr>
+                <w:rFonts w:ascii="Courier New" w:hAnsi="Courier New" w:cs="Courier New"/>
+                <w:sz w:val="20"/>
+                <w:szCs w:val="20"/>
+                <w:lang w:val="en-US"/>
+              </w:rPr>
+            </w:pPr>
+            <w:r>
+              <w:rPr>
+                <w:rFonts w:ascii="Courier New" w:hAnsi="Courier New" w:cs="Courier New"/>
+                <w:sz w:val="20"/>
+                <w:szCs w:val="20"/>
+                <w:lang w:val="en-US"/>
+              </w:rPr>
+              <w:t xml:space="preserve">        } while (a.equalsIgnoreCase(b));</w:t>
+            </w:r>
+          </w:p>
+          <w:p>
+            <w:pPr>
+              <w:pStyle w:val="TableContents"/>
+              <w:rPr>
+                <w:rFonts w:ascii="Courier New" w:hAnsi="Courier New" w:cs="Courier New"/>
+                <w:sz w:val="20"/>
+                <w:szCs w:val="20"/>
+                <w:lang w:val="en-US"/>
+              </w:rPr>
+            </w:pPr>
+            <w:r>
+              <w:rPr>
+                <w:rFonts w:ascii="Courier New" w:hAnsi="Courier New" w:cs="Courier New"/>
+                <w:sz w:val="20"/>
+                <w:szCs w:val="20"/>
+                <w:lang w:val="en-US"/>
+              </w:rPr>
+              <w:t xml:space="preserve">        user.jumlah();</w:t>
+            </w:r>
+          </w:p>
+          <w:p>
+            <w:pPr>
+              <w:pStyle w:val="TableContents"/>
+              <w:rPr>
+                <w:rFonts w:ascii="Courier New" w:hAnsi="Courier New" w:cs="Courier New"/>
+                <w:sz w:val="20"/>
+                <w:szCs w:val="20"/>
+                <w:lang w:val="en-US"/>
+              </w:rPr>
+            </w:pPr>
+            <w:r>
+              <w:rPr>
+                <w:rFonts w:ascii="Courier New" w:hAnsi="Courier New" w:cs="Courier New"/>
+                <w:sz w:val="20"/>
+                <w:szCs w:val="20"/>
+                <w:lang w:val="en-US"/>
+              </w:rPr>
+              <w:t xml:space="preserve">        user.display();</w:t>
+            </w:r>
+          </w:p>
+          <w:p>
+            <w:pPr>
+              <w:pStyle w:val="TableContents"/>
+              <w:rPr>
+                <w:rFonts w:ascii="Courier New" w:hAnsi="Courier New" w:cs="Courier New"/>
+                <w:sz w:val="20"/>
+                <w:szCs w:val="20"/>
+                <w:lang w:val="en-US"/>
+              </w:rPr>
+            </w:pPr>
+            <w:r>
+              <w:rPr>
+                <w:rFonts w:ascii="Courier New" w:hAnsi="Courier New" w:cs="Courier New"/>
+                <w:sz w:val="20"/>
+                <w:szCs w:val="20"/>
+                <w:lang w:val="en-US"/>
+              </w:rPr>
+              <w:t xml:space="preserve">    }</w:t>
+            </w:r>
+          </w:p>
+          <w:p>
+            <w:pPr>
+              <w:pStyle w:val="TableContents"/>
+              <w:rPr>
+                <w:rFonts w:ascii="Courier New" w:hAnsi="Courier New" w:cs="Courier New"/>
+                <w:sz w:val="20"/>
+                <w:szCs w:val="20"/>
+                <w:lang w:val="en-US"/>
+              </w:rPr>
+            </w:pPr>
+            <w:r>
+              <w:rPr>
+                <w:rFonts w:ascii="Courier New" w:hAnsi="Courier New" w:cs="Courier New"/>
+                <w:sz w:val="20"/>
+                <w:szCs w:val="20"/>
+                <w:lang w:val="en-US"/>
+              </w:rPr>
+              <w:t>}</w:t>
             </w:r>
           </w:p>
         </w:tc>
@@ -6415,295 +8291,295 @@
                 <w:szCs w:val="22"/>
                 <w:lang w:val="en-US"/>
               </w:rPr>
+              <w:t>9</w:t>
+            </w:r>
+          </w:p>
+          <w:p>
+            <w:pPr>
+              <w:pStyle w:val="TableContents"/>
+              <w:rPr>
+                <w:rFonts w:cs="Times New Roman"/>
+                <w:sz w:val="22"/>
+                <w:szCs w:val="22"/>
+                <w:lang w:val="en-US"/>
+              </w:rPr>
+            </w:pPr>
+            <w:r>
+              <w:rPr>
+                <w:rFonts w:cs="Times New Roman"/>
+                <w:sz w:val="22"/>
+                <w:szCs w:val="22"/>
+                <w:lang w:val="en-US"/>
+              </w:rPr>
+              <w:t>10</w:t>
+            </w:r>
+          </w:p>
+          <w:p>
+            <w:pPr>
+              <w:pStyle w:val="TableContents"/>
+              <w:rPr>
+                <w:rFonts w:cs="Times New Roman"/>
+                <w:sz w:val="22"/>
+                <w:szCs w:val="22"/>
+                <w:lang w:val="en-US"/>
+              </w:rPr>
+            </w:pPr>
+            <w:r>
+              <w:rPr>
+                <w:rFonts w:cs="Times New Roman"/>
+                <w:sz w:val="22"/>
+                <w:szCs w:val="22"/>
+                <w:lang w:val="en-US"/>
+              </w:rPr>
+              <w:t>11</w:t>
+            </w:r>
+          </w:p>
+          <w:p>
+            <w:pPr>
+              <w:pStyle w:val="TableContents"/>
+              <w:rPr>
+                <w:rFonts w:cs="Times New Roman"/>
+                <w:sz w:val="22"/>
+                <w:szCs w:val="22"/>
+                <w:lang w:val="en-US"/>
+              </w:rPr>
+            </w:pPr>
+            <w:r>
+              <w:rPr>
+                <w:rFonts w:cs="Times New Roman"/>
+                <w:sz w:val="22"/>
+                <w:szCs w:val="22"/>
+                <w:lang w:val="en-US"/>
+              </w:rPr>
+              <w:t>12</w:t>
+            </w:r>
+          </w:p>
+          <w:p>
+            <w:pPr>
+              <w:pStyle w:val="TableContents"/>
+              <w:rPr>
+                <w:rFonts w:cs="Times New Roman"/>
+                <w:sz w:val="22"/>
+                <w:szCs w:val="22"/>
+                <w:lang w:val="en-US"/>
+              </w:rPr>
+            </w:pPr>
+            <w:r>
+              <w:rPr>
+                <w:rFonts w:cs="Times New Roman"/>
+                <w:sz w:val="22"/>
+                <w:szCs w:val="22"/>
+                <w:lang w:val="en-US"/>
+              </w:rPr>
+              <w:t>13</w:t>
+            </w:r>
+          </w:p>
+          <w:p>
+            <w:pPr>
+              <w:pStyle w:val="TableContents"/>
+              <w:rPr>
+                <w:rFonts w:cs="Times New Roman"/>
+                <w:sz w:val="22"/>
+                <w:szCs w:val="22"/>
+                <w:lang w:val="en-US"/>
+              </w:rPr>
+            </w:pPr>
+            <w:r>
+              <w:rPr>
+                <w:rFonts w:cs="Times New Roman"/>
+                <w:sz w:val="22"/>
+                <w:szCs w:val="22"/>
+                <w:lang w:val="en-US"/>
+              </w:rPr>
+              <w:t>14</w:t>
+            </w:r>
+          </w:p>
+          <w:p>
+            <w:pPr>
+              <w:pStyle w:val="TableContents"/>
+              <w:rPr>
+                <w:rFonts w:cs="Times New Roman"/>
+                <w:sz w:val="22"/>
+                <w:szCs w:val="22"/>
+                <w:lang w:val="en-US"/>
+              </w:rPr>
+            </w:pPr>
+            <w:r>
+              <w:rPr>
+                <w:rFonts w:cs="Times New Roman"/>
+                <w:sz w:val="22"/>
+                <w:szCs w:val="22"/>
+                <w:lang w:val="en-US"/>
+              </w:rPr>
+              <w:t>15</w:t>
+            </w:r>
+          </w:p>
+          <w:p>
+            <w:pPr>
+              <w:pStyle w:val="TableContents"/>
+              <w:rPr>
+                <w:rFonts w:cs="Times New Roman"/>
+                <w:sz w:val="22"/>
+                <w:szCs w:val="22"/>
+                <w:lang w:val="en-US"/>
+              </w:rPr>
+            </w:pPr>
+            <w:r>
+              <w:rPr>
+                <w:rFonts w:cs="Times New Roman"/>
+                <w:sz w:val="22"/>
+                <w:szCs w:val="22"/>
+                <w:lang w:val="en-US"/>
+              </w:rPr>
+              <w:t>16</w:t>
+            </w:r>
+          </w:p>
+          <w:p>
+            <w:pPr>
+              <w:pStyle w:val="TableContents"/>
+              <w:rPr>
+                <w:rFonts w:cs="Times New Roman"/>
+                <w:sz w:val="22"/>
+                <w:szCs w:val="22"/>
+              </w:rPr>
+            </w:pPr>
+            <w:r>
+              <w:rPr>
+                <w:rFonts w:cs="Times New Roman"/>
+                <w:sz w:val="22"/>
+                <w:szCs w:val="22"/>
+                <w:lang w:val="en-US"/>
+              </w:rPr>
+              <w:t>17</w:t>
+            </w:r>
+          </w:p>
+          <w:p>
+            <w:pPr>
+              <w:pStyle w:val="TableContents"/>
+              <w:rPr>
+                <w:rFonts w:cs="Times New Roman"/>
+                <w:sz w:val="22"/>
+                <w:szCs w:val="22"/>
+                <w:lang w:val="en-US"/>
+              </w:rPr>
+            </w:pPr>
+            <w:r>
+              <w:rPr>
+                <w:rFonts w:cs="Times New Roman"/>
+                <w:sz w:val="22"/>
+                <w:szCs w:val="22"/>
+                <w:lang w:val="en-US"/>
+              </w:rPr>
+              <w:t>18</w:t>
+            </w:r>
+          </w:p>
+          <w:p>
+            <w:pPr>
+              <w:pStyle w:val="TableContents"/>
+              <w:rPr>
+                <w:rFonts w:cs="Times New Roman"/>
+                <w:sz w:val="22"/>
+                <w:szCs w:val="22"/>
+              </w:rPr>
+            </w:pPr>
+            <w:r>
+              <w:rPr>
+                <w:rFonts w:cs="Times New Roman"/>
+                <w:sz w:val="22"/>
+                <w:szCs w:val="22"/>
+                <w:lang w:val="en-US"/>
+              </w:rPr>
+              <w:t>19</w:t>
+            </w:r>
+          </w:p>
+          <w:p>
+            <w:pPr>
+              <w:pStyle w:val="TableContents"/>
+              <w:rPr>
+                <w:rFonts w:cs="Times New Roman"/>
+                <w:sz w:val="22"/>
+                <w:szCs w:val="22"/>
+              </w:rPr>
+            </w:pPr>
+          </w:p>
+          <w:p>
+            <w:pPr>
+              <w:pStyle w:val="TableContents"/>
+              <w:rPr>
+                <w:rFonts w:cs="Times New Roman"/>
+                <w:sz w:val="22"/>
+                <w:szCs w:val="22"/>
+                <w:lang w:val="en-US"/>
+              </w:rPr>
+            </w:pPr>
+            <w:r>
+              <w:rPr>
+                <w:rFonts w:cs="Times New Roman"/>
+                <w:sz w:val="22"/>
+                <w:szCs w:val="22"/>
+                <w:lang w:val="en-US"/>
+              </w:rPr>
+              <w:t>22</w:t>
+            </w:r>
+          </w:p>
+          <w:p>
+            <w:pPr>
+              <w:pStyle w:val="TableContents"/>
+              <w:rPr>
+                <w:rFonts w:cs="Times New Roman"/>
+                <w:sz w:val="22"/>
+                <w:szCs w:val="22"/>
+                <w:lang w:val="en-US"/>
+              </w:rPr>
+            </w:pPr>
+            <w:r>
+              <w:rPr>
+                <w:rFonts w:cs="Times New Roman"/>
+                <w:sz w:val="22"/>
+                <w:szCs w:val="22"/>
+                <w:lang w:val="en-US"/>
+              </w:rPr>
+              <w:t>23</w:t>
+            </w:r>
+          </w:p>
+          <w:p>
+            <w:pPr>
+              <w:pStyle w:val="TableContents"/>
+              <w:rPr>
+                <w:rFonts w:cs="Times New Roman"/>
+                <w:sz w:val="22"/>
+                <w:szCs w:val="22"/>
+                <w:lang w:val="en-US"/>
+              </w:rPr>
+            </w:pPr>
+            <w:r>
+              <w:rPr>
+                <w:rFonts w:cs="Times New Roman"/>
+                <w:sz w:val="22"/>
+                <w:szCs w:val="22"/>
+                <w:lang w:val="en-US"/>
+              </w:rPr>
+              <w:t>24</w:t>
+            </w:r>
+          </w:p>
+          <w:p>
+            <w:pPr>
+              <w:pStyle w:val="TableContents"/>
+              <w:rPr>
+                <w:rFonts w:cs="Times New Roman"/>
+                <w:sz w:val="22"/>
+                <w:szCs w:val="22"/>
+                <w:lang w:val="en-US"/>
+              </w:rPr>
+            </w:pPr>
+            <w:r>
+              <w:rPr>
+                <w:rFonts w:cs="Times New Roman"/>
+                <w:sz w:val="22"/>
+                <w:szCs w:val="22"/>
+                <w:lang w:val="en-US"/>
+              </w:rPr>
               <w:lastRenderedPageBreak/>
-              <w:t>9</w:t>
-            </w:r>
-          </w:p>
-          <w:p>
-            <w:pPr>
-              <w:pStyle w:val="TableContents"/>
-              <w:rPr>
-                <w:rFonts w:cs="Times New Roman"/>
-                <w:sz w:val="22"/>
-                <w:szCs w:val="22"/>
-                <w:lang w:val="en-US"/>
-              </w:rPr>
-            </w:pPr>
-            <w:r>
-              <w:rPr>
-                <w:rFonts w:cs="Times New Roman"/>
-                <w:sz w:val="22"/>
-                <w:szCs w:val="22"/>
-                <w:lang w:val="en-US"/>
-              </w:rPr>
-              <w:t>10</w:t>
-            </w:r>
-          </w:p>
-          <w:p>
-            <w:pPr>
-              <w:pStyle w:val="TableContents"/>
-              <w:rPr>
-                <w:rFonts w:cs="Times New Roman"/>
-                <w:sz w:val="22"/>
-                <w:szCs w:val="22"/>
-                <w:lang w:val="en-US"/>
-              </w:rPr>
-            </w:pPr>
-            <w:r>
-              <w:rPr>
-                <w:rFonts w:cs="Times New Roman"/>
-                <w:sz w:val="22"/>
-                <w:szCs w:val="22"/>
-                <w:lang w:val="en-US"/>
-              </w:rPr>
-              <w:t>11</w:t>
-            </w:r>
-          </w:p>
-          <w:p>
-            <w:pPr>
-              <w:pStyle w:val="TableContents"/>
-              <w:rPr>
-                <w:rFonts w:cs="Times New Roman"/>
-                <w:sz w:val="22"/>
-                <w:szCs w:val="22"/>
-                <w:lang w:val="en-US"/>
-              </w:rPr>
-            </w:pPr>
-            <w:r>
-              <w:rPr>
-                <w:rFonts w:cs="Times New Roman"/>
-                <w:sz w:val="22"/>
-                <w:szCs w:val="22"/>
-                <w:lang w:val="en-US"/>
-              </w:rPr>
-              <w:t>12</w:t>
-            </w:r>
-          </w:p>
-          <w:p>
-            <w:pPr>
-              <w:pStyle w:val="TableContents"/>
-              <w:rPr>
-                <w:rFonts w:cs="Times New Roman"/>
-                <w:sz w:val="22"/>
-                <w:szCs w:val="22"/>
-                <w:lang w:val="en-US"/>
-              </w:rPr>
-            </w:pPr>
-            <w:r>
-              <w:rPr>
-                <w:rFonts w:cs="Times New Roman"/>
-                <w:sz w:val="22"/>
-                <w:szCs w:val="22"/>
-                <w:lang w:val="en-US"/>
-              </w:rPr>
-              <w:t>13</w:t>
-            </w:r>
-          </w:p>
-          <w:p>
-            <w:pPr>
-              <w:pStyle w:val="TableContents"/>
-              <w:rPr>
-                <w:rFonts w:cs="Times New Roman"/>
-                <w:sz w:val="22"/>
-                <w:szCs w:val="22"/>
-                <w:lang w:val="en-US"/>
-              </w:rPr>
-            </w:pPr>
-            <w:r>
-              <w:rPr>
-                <w:rFonts w:cs="Times New Roman"/>
-                <w:sz w:val="22"/>
-                <w:szCs w:val="22"/>
-                <w:lang w:val="en-US"/>
-              </w:rPr>
-              <w:t>14</w:t>
-            </w:r>
-          </w:p>
-          <w:p>
-            <w:pPr>
-              <w:pStyle w:val="TableContents"/>
-              <w:rPr>
-                <w:rFonts w:cs="Times New Roman"/>
-                <w:sz w:val="22"/>
-                <w:szCs w:val="22"/>
-                <w:lang w:val="en-US"/>
-              </w:rPr>
-            </w:pPr>
-            <w:r>
-              <w:rPr>
-                <w:rFonts w:cs="Times New Roman"/>
-                <w:sz w:val="22"/>
-                <w:szCs w:val="22"/>
-                <w:lang w:val="en-US"/>
-              </w:rPr>
-              <w:t>15</w:t>
-            </w:r>
-          </w:p>
-          <w:p>
-            <w:pPr>
-              <w:pStyle w:val="TableContents"/>
-              <w:rPr>
-                <w:rFonts w:cs="Times New Roman"/>
-                <w:sz w:val="22"/>
-                <w:szCs w:val="22"/>
-                <w:lang w:val="en-US"/>
-              </w:rPr>
-            </w:pPr>
-            <w:r>
-              <w:rPr>
-                <w:rFonts w:cs="Times New Roman"/>
-                <w:sz w:val="22"/>
-                <w:szCs w:val="22"/>
-                <w:lang w:val="en-US"/>
-              </w:rPr>
-              <w:t>16</w:t>
-            </w:r>
-          </w:p>
-          <w:p>
-            <w:pPr>
-              <w:pStyle w:val="TableContents"/>
-              <w:rPr>
-                <w:rFonts w:cs="Times New Roman"/>
-                <w:sz w:val="22"/>
-                <w:szCs w:val="22"/>
-              </w:rPr>
-            </w:pPr>
-            <w:r>
-              <w:rPr>
-                <w:rFonts w:cs="Times New Roman"/>
-                <w:sz w:val="22"/>
-                <w:szCs w:val="22"/>
-                <w:lang w:val="en-US"/>
-              </w:rPr>
-              <w:t>17</w:t>
-            </w:r>
-          </w:p>
-          <w:p>
-            <w:pPr>
-              <w:pStyle w:val="TableContents"/>
-              <w:rPr>
-                <w:rFonts w:cs="Times New Roman"/>
-                <w:sz w:val="22"/>
-                <w:szCs w:val="22"/>
-                <w:lang w:val="en-US"/>
-              </w:rPr>
-            </w:pPr>
-            <w:r>
-              <w:rPr>
-                <w:rFonts w:cs="Times New Roman"/>
-                <w:sz w:val="22"/>
-                <w:szCs w:val="22"/>
-                <w:lang w:val="en-US"/>
-              </w:rPr>
-              <w:t>18</w:t>
-            </w:r>
-          </w:p>
-          <w:p>
-            <w:pPr>
-              <w:pStyle w:val="TableContents"/>
-              <w:rPr>
-                <w:rFonts w:cs="Times New Roman"/>
-                <w:sz w:val="22"/>
-                <w:szCs w:val="22"/>
-              </w:rPr>
-            </w:pPr>
-            <w:r>
-              <w:rPr>
-                <w:rFonts w:cs="Times New Roman"/>
-                <w:sz w:val="22"/>
-                <w:szCs w:val="22"/>
-                <w:lang w:val="en-US"/>
-              </w:rPr>
-              <w:t>19</w:t>
-            </w:r>
-          </w:p>
-          <w:p>
-            <w:pPr>
-              <w:pStyle w:val="TableContents"/>
-              <w:rPr>
-                <w:rFonts w:cs="Times New Roman"/>
-                <w:sz w:val="22"/>
-                <w:szCs w:val="22"/>
-              </w:rPr>
-            </w:pPr>
-          </w:p>
-          <w:p>
-            <w:pPr>
-              <w:pStyle w:val="TableContents"/>
-              <w:rPr>
-                <w:rFonts w:cs="Times New Roman"/>
-                <w:sz w:val="22"/>
-                <w:szCs w:val="22"/>
-                <w:lang w:val="en-US"/>
-              </w:rPr>
-            </w:pPr>
-            <w:r>
-              <w:rPr>
-                <w:rFonts w:cs="Times New Roman"/>
-                <w:sz w:val="22"/>
-                <w:szCs w:val="22"/>
-                <w:lang w:val="en-US"/>
-              </w:rPr>
-              <w:t>22</w:t>
-            </w:r>
-          </w:p>
-          <w:p>
-            <w:pPr>
-              <w:pStyle w:val="TableContents"/>
-              <w:rPr>
-                <w:rFonts w:cs="Times New Roman"/>
-                <w:sz w:val="22"/>
-                <w:szCs w:val="22"/>
-                <w:lang w:val="en-US"/>
-              </w:rPr>
-            </w:pPr>
-            <w:r>
-              <w:rPr>
-                <w:rFonts w:cs="Times New Roman"/>
-                <w:sz w:val="22"/>
-                <w:szCs w:val="22"/>
-                <w:lang w:val="en-US"/>
-              </w:rPr>
-              <w:t>23</w:t>
-            </w:r>
-          </w:p>
-          <w:p>
-            <w:pPr>
-              <w:pStyle w:val="TableContents"/>
-              <w:rPr>
-                <w:rFonts w:cs="Times New Roman"/>
-                <w:sz w:val="22"/>
-                <w:szCs w:val="22"/>
-                <w:lang w:val="en-US"/>
-              </w:rPr>
-            </w:pPr>
-            <w:r>
-              <w:rPr>
-                <w:rFonts w:cs="Times New Roman"/>
-                <w:sz w:val="22"/>
-                <w:szCs w:val="22"/>
-                <w:lang w:val="en-US"/>
-              </w:rPr>
-              <w:t>24</w:t>
-            </w:r>
-          </w:p>
-          <w:p>
-            <w:pPr>
-              <w:pStyle w:val="TableContents"/>
-              <w:rPr>
-                <w:rFonts w:cs="Times New Roman"/>
-                <w:sz w:val="22"/>
-                <w:szCs w:val="22"/>
-                <w:lang w:val="en-US"/>
-              </w:rPr>
-            </w:pPr>
-            <w:r>
-              <w:rPr>
-                <w:rFonts w:cs="Times New Roman"/>
-                <w:sz w:val="22"/>
-                <w:szCs w:val="22"/>
-                <w:lang w:val="en-US"/>
-              </w:rPr>
               <w:t>25</w:t>
             </w:r>
           </w:p>
@@ -7431,307 +9307,307 @@
                 <w:szCs w:val="22"/>
                 <w:lang w:val="en-US"/>
               </w:rPr>
+              <w:t>60</w:t>
+            </w:r>
+          </w:p>
+          <w:p>
+            <w:pPr>
+              <w:pStyle w:val="TableContents"/>
+              <w:rPr>
+                <w:rFonts w:cs="Times New Roman"/>
+                <w:sz w:val="22"/>
+                <w:szCs w:val="22"/>
+                <w:lang w:val="en-US"/>
+              </w:rPr>
+            </w:pPr>
+            <w:r>
+              <w:rPr>
+                <w:rFonts w:cs="Times New Roman"/>
+                <w:sz w:val="22"/>
+                <w:szCs w:val="22"/>
+                <w:lang w:val="en-US"/>
+              </w:rPr>
+              <w:t>61</w:t>
+            </w:r>
+          </w:p>
+          <w:p>
+            <w:pPr>
+              <w:pStyle w:val="TableContents"/>
+              <w:rPr>
+                <w:rFonts w:cs="Times New Roman"/>
+                <w:sz w:val="22"/>
+                <w:szCs w:val="22"/>
+                <w:lang w:val="en-US"/>
+              </w:rPr>
+            </w:pPr>
+            <w:r>
+              <w:rPr>
+                <w:rFonts w:cs="Times New Roman"/>
+                <w:sz w:val="22"/>
+                <w:szCs w:val="22"/>
+                <w:lang w:val="en-US"/>
+              </w:rPr>
+              <w:t>62</w:t>
+            </w:r>
+          </w:p>
+          <w:p>
+            <w:pPr>
+              <w:pStyle w:val="TableContents"/>
+              <w:rPr>
+                <w:rFonts w:cs="Times New Roman"/>
+                <w:sz w:val="22"/>
+                <w:szCs w:val="22"/>
+                <w:lang w:val="en-US"/>
+              </w:rPr>
+            </w:pPr>
+            <w:r>
+              <w:rPr>
+                <w:rFonts w:cs="Times New Roman"/>
+                <w:sz w:val="22"/>
+                <w:szCs w:val="22"/>
+                <w:lang w:val="en-US"/>
+              </w:rPr>
+              <w:t>63</w:t>
+            </w:r>
+          </w:p>
+          <w:p>
+            <w:pPr>
+              <w:pStyle w:val="TableContents"/>
+              <w:rPr>
+                <w:rFonts w:cs="Times New Roman"/>
+                <w:sz w:val="22"/>
+                <w:szCs w:val="22"/>
+                <w:lang w:val="en-US"/>
+              </w:rPr>
+            </w:pPr>
+            <w:r>
+              <w:rPr>
+                <w:rFonts w:cs="Times New Roman"/>
+                <w:sz w:val="22"/>
+                <w:szCs w:val="22"/>
+                <w:lang w:val="en-US"/>
+              </w:rPr>
+              <w:t>64</w:t>
+            </w:r>
+          </w:p>
+          <w:p>
+            <w:pPr>
+              <w:pStyle w:val="TableContents"/>
+              <w:rPr>
+                <w:rFonts w:cs="Times New Roman"/>
+                <w:sz w:val="22"/>
+                <w:szCs w:val="22"/>
+                <w:lang w:val="en-US"/>
+              </w:rPr>
+            </w:pPr>
+            <w:r>
+              <w:rPr>
+                <w:rFonts w:cs="Times New Roman"/>
+                <w:sz w:val="22"/>
+                <w:szCs w:val="22"/>
+                <w:lang w:val="en-US"/>
+              </w:rPr>
+              <w:t>65</w:t>
+            </w:r>
+          </w:p>
+          <w:p>
+            <w:pPr>
+              <w:pStyle w:val="TableContents"/>
+              <w:rPr>
+                <w:rFonts w:cs="Times New Roman"/>
+                <w:sz w:val="22"/>
+                <w:szCs w:val="22"/>
+                <w:lang w:val="en-US"/>
+              </w:rPr>
+            </w:pPr>
+            <w:r>
+              <w:rPr>
+                <w:rFonts w:cs="Times New Roman"/>
+                <w:sz w:val="22"/>
+                <w:szCs w:val="22"/>
+                <w:lang w:val="en-US"/>
+              </w:rPr>
+              <w:t>66</w:t>
+            </w:r>
+          </w:p>
+          <w:p>
+            <w:pPr>
+              <w:pStyle w:val="TableContents"/>
+              <w:rPr>
+                <w:rFonts w:cs="Times New Roman"/>
+                <w:sz w:val="22"/>
+                <w:szCs w:val="22"/>
+                <w:lang w:val="en-US"/>
+              </w:rPr>
+            </w:pPr>
+            <w:r>
+              <w:rPr>
+                <w:rFonts w:cs="Times New Roman"/>
+                <w:sz w:val="22"/>
+                <w:szCs w:val="22"/>
+                <w:lang w:val="en-US"/>
+              </w:rPr>
+              <w:t>67</w:t>
+            </w:r>
+          </w:p>
+          <w:p>
+            <w:pPr>
+              <w:pStyle w:val="TableContents"/>
+              <w:rPr>
+                <w:rFonts w:cs="Times New Roman"/>
+                <w:sz w:val="22"/>
+                <w:szCs w:val="22"/>
+                <w:lang w:val="en-US"/>
+              </w:rPr>
+            </w:pPr>
+            <w:r>
+              <w:rPr>
+                <w:rFonts w:cs="Times New Roman"/>
+                <w:sz w:val="22"/>
+                <w:szCs w:val="22"/>
+                <w:lang w:val="en-US"/>
+              </w:rPr>
+              <w:t>68</w:t>
+            </w:r>
+          </w:p>
+          <w:p>
+            <w:pPr>
+              <w:pStyle w:val="TableContents"/>
+              <w:rPr>
+                <w:rFonts w:cs="Times New Roman"/>
+                <w:sz w:val="22"/>
+                <w:szCs w:val="22"/>
+                <w:lang w:val="en-US"/>
+              </w:rPr>
+            </w:pPr>
+            <w:r>
+              <w:rPr>
+                <w:rFonts w:cs="Times New Roman"/>
+                <w:sz w:val="22"/>
+                <w:szCs w:val="22"/>
+                <w:lang w:val="en-US"/>
+              </w:rPr>
+              <w:t>69</w:t>
+            </w:r>
+          </w:p>
+          <w:p>
+            <w:pPr>
+              <w:pStyle w:val="TableContents"/>
+              <w:rPr>
+                <w:rFonts w:cs="Times New Roman"/>
+                <w:sz w:val="22"/>
+                <w:szCs w:val="22"/>
+                <w:lang w:val="en-US"/>
+              </w:rPr>
+            </w:pPr>
+            <w:r>
+              <w:rPr>
+                <w:rFonts w:cs="Times New Roman"/>
+                <w:sz w:val="22"/>
+                <w:szCs w:val="22"/>
+                <w:lang w:val="en-US"/>
+              </w:rPr>
+              <w:t>70</w:t>
+            </w:r>
+          </w:p>
+          <w:p>
+            <w:pPr>
+              <w:pStyle w:val="TableContents"/>
+              <w:rPr>
+                <w:rFonts w:cs="Times New Roman"/>
+                <w:sz w:val="22"/>
+                <w:szCs w:val="22"/>
+                <w:lang w:val="en-US"/>
+              </w:rPr>
+            </w:pPr>
+            <w:r>
+              <w:rPr>
+                <w:rFonts w:cs="Times New Roman"/>
+                <w:sz w:val="22"/>
+                <w:szCs w:val="22"/>
+                <w:lang w:val="en-US"/>
+              </w:rPr>
+              <w:t>71</w:t>
+            </w:r>
+          </w:p>
+          <w:p>
+            <w:pPr>
+              <w:pStyle w:val="TableContents"/>
+              <w:rPr>
+                <w:rFonts w:cs="Times New Roman"/>
+                <w:sz w:val="22"/>
+                <w:szCs w:val="22"/>
+                <w:lang w:val="en-US"/>
+              </w:rPr>
+            </w:pPr>
+            <w:r>
+              <w:rPr>
+                <w:rFonts w:cs="Times New Roman"/>
+                <w:sz w:val="22"/>
+                <w:szCs w:val="22"/>
+                <w:lang w:val="en-US"/>
+              </w:rPr>
+              <w:t>72</w:t>
+            </w:r>
+          </w:p>
+          <w:p>
+            <w:pPr>
+              <w:pStyle w:val="TableContents"/>
+              <w:rPr>
+                <w:rFonts w:cs="Times New Roman"/>
+                <w:sz w:val="22"/>
+                <w:szCs w:val="22"/>
+                <w:lang w:val="en-US"/>
+              </w:rPr>
+            </w:pPr>
+            <w:r>
+              <w:rPr>
+                <w:rFonts w:cs="Times New Roman"/>
+                <w:sz w:val="22"/>
+                <w:szCs w:val="22"/>
+                <w:lang w:val="en-US"/>
+              </w:rPr>
+              <w:t>73</w:t>
+            </w:r>
+          </w:p>
+          <w:p>
+            <w:pPr>
+              <w:pStyle w:val="TableContents"/>
+              <w:rPr>
+                <w:rFonts w:cs="Times New Roman"/>
+                <w:sz w:val="22"/>
+                <w:szCs w:val="22"/>
+                <w:lang w:val="en-US"/>
+              </w:rPr>
+            </w:pPr>
+            <w:r>
+              <w:rPr>
+                <w:rFonts w:cs="Times New Roman"/>
+                <w:sz w:val="22"/>
+                <w:szCs w:val="22"/>
+                <w:lang w:val="en-US"/>
+              </w:rPr>
+              <w:t>74</w:t>
+            </w:r>
+          </w:p>
+          <w:p>
+            <w:pPr>
+              <w:pStyle w:val="TableContents"/>
+              <w:rPr>
+                <w:rFonts w:cs="Times New Roman"/>
+                <w:sz w:val="22"/>
+                <w:szCs w:val="22"/>
+                <w:lang w:val="en-US"/>
+              </w:rPr>
+            </w:pPr>
+            <w:r>
+              <w:rPr>
+                <w:rFonts w:cs="Times New Roman"/>
+                <w:sz w:val="22"/>
+                <w:szCs w:val="22"/>
+                <w:lang w:val="en-US"/>
+              </w:rPr>
               <w:lastRenderedPageBreak/>
-              <w:t>60</w:t>
-            </w:r>
-          </w:p>
-          <w:p>
-            <w:pPr>
-              <w:pStyle w:val="TableContents"/>
-              <w:rPr>
-                <w:rFonts w:cs="Times New Roman"/>
-                <w:sz w:val="22"/>
-                <w:szCs w:val="22"/>
-                <w:lang w:val="en-US"/>
-              </w:rPr>
-            </w:pPr>
-            <w:r>
-              <w:rPr>
-                <w:rFonts w:cs="Times New Roman"/>
-                <w:sz w:val="22"/>
-                <w:szCs w:val="22"/>
-                <w:lang w:val="en-US"/>
-              </w:rPr>
-              <w:t>61</w:t>
-            </w:r>
-          </w:p>
-          <w:p>
-            <w:pPr>
-              <w:pStyle w:val="TableContents"/>
-              <w:rPr>
-                <w:rFonts w:cs="Times New Roman"/>
-                <w:sz w:val="22"/>
-                <w:szCs w:val="22"/>
-                <w:lang w:val="en-US"/>
-              </w:rPr>
-            </w:pPr>
-            <w:r>
-              <w:rPr>
-                <w:rFonts w:cs="Times New Roman"/>
-                <w:sz w:val="22"/>
-                <w:szCs w:val="22"/>
-                <w:lang w:val="en-US"/>
-              </w:rPr>
-              <w:t>62</w:t>
-            </w:r>
-          </w:p>
-          <w:p>
-            <w:pPr>
-              <w:pStyle w:val="TableContents"/>
-              <w:rPr>
-                <w:rFonts w:cs="Times New Roman"/>
-                <w:sz w:val="22"/>
-                <w:szCs w:val="22"/>
-                <w:lang w:val="en-US"/>
-              </w:rPr>
-            </w:pPr>
-            <w:r>
-              <w:rPr>
-                <w:rFonts w:cs="Times New Roman"/>
-                <w:sz w:val="22"/>
-                <w:szCs w:val="22"/>
-                <w:lang w:val="en-US"/>
-              </w:rPr>
-              <w:t>63</w:t>
-            </w:r>
-          </w:p>
-          <w:p>
-            <w:pPr>
-              <w:pStyle w:val="TableContents"/>
-              <w:rPr>
-                <w:rFonts w:cs="Times New Roman"/>
-                <w:sz w:val="22"/>
-                <w:szCs w:val="22"/>
-                <w:lang w:val="en-US"/>
-              </w:rPr>
-            </w:pPr>
-            <w:r>
-              <w:rPr>
-                <w:rFonts w:cs="Times New Roman"/>
-                <w:sz w:val="22"/>
-                <w:szCs w:val="22"/>
-                <w:lang w:val="en-US"/>
-              </w:rPr>
-              <w:t>64</w:t>
-            </w:r>
-          </w:p>
-          <w:p>
-            <w:pPr>
-              <w:pStyle w:val="TableContents"/>
-              <w:rPr>
-                <w:rFonts w:cs="Times New Roman"/>
-                <w:sz w:val="22"/>
-                <w:szCs w:val="22"/>
-                <w:lang w:val="en-US"/>
-              </w:rPr>
-            </w:pPr>
-            <w:r>
-              <w:rPr>
-                <w:rFonts w:cs="Times New Roman"/>
-                <w:sz w:val="22"/>
-                <w:szCs w:val="22"/>
-                <w:lang w:val="en-US"/>
-              </w:rPr>
-              <w:t>65</w:t>
-            </w:r>
-          </w:p>
-          <w:p>
-            <w:pPr>
-              <w:pStyle w:val="TableContents"/>
-              <w:rPr>
-                <w:rFonts w:cs="Times New Roman"/>
-                <w:sz w:val="22"/>
-                <w:szCs w:val="22"/>
-                <w:lang w:val="en-US"/>
-              </w:rPr>
-            </w:pPr>
-            <w:r>
-              <w:rPr>
-                <w:rFonts w:cs="Times New Roman"/>
-                <w:sz w:val="22"/>
-                <w:szCs w:val="22"/>
-                <w:lang w:val="en-US"/>
-              </w:rPr>
-              <w:t>66</w:t>
-            </w:r>
-          </w:p>
-          <w:p>
-            <w:pPr>
-              <w:pStyle w:val="TableContents"/>
-              <w:rPr>
-                <w:rFonts w:cs="Times New Roman"/>
-                <w:sz w:val="22"/>
-                <w:szCs w:val="22"/>
-                <w:lang w:val="en-US"/>
-              </w:rPr>
-            </w:pPr>
-            <w:r>
-              <w:rPr>
-                <w:rFonts w:cs="Times New Roman"/>
-                <w:sz w:val="22"/>
-                <w:szCs w:val="22"/>
-                <w:lang w:val="en-US"/>
-              </w:rPr>
-              <w:t>67</w:t>
-            </w:r>
-          </w:p>
-          <w:p>
-            <w:pPr>
-              <w:pStyle w:val="TableContents"/>
-              <w:rPr>
-                <w:rFonts w:cs="Times New Roman"/>
-                <w:sz w:val="22"/>
-                <w:szCs w:val="22"/>
-                <w:lang w:val="en-US"/>
-              </w:rPr>
-            </w:pPr>
-            <w:r>
-              <w:rPr>
-                <w:rFonts w:cs="Times New Roman"/>
-                <w:sz w:val="22"/>
-                <w:szCs w:val="22"/>
-                <w:lang w:val="en-US"/>
-              </w:rPr>
-              <w:t>68</w:t>
-            </w:r>
-          </w:p>
-          <w:p>
-            <w:pPr>
-              <w:pStyle w:val="TableContents"/>
-              <w:rPr>
-                <w:rFonts w:cs="Times New Roman"/>
-                <w:sz w:val="22"/>
-                <w:szCs w:val="22"/>
-                <w:lang w:val="en-US"/>
-              </w:rPr>
-            </w:pPr>
-            <w:r>
-              <w:rPr>
-                <w:rFonts w:cs="Times New Roman"/>
-                <w:sz w:val="22"/>
-                <w:szCs w:val="22"/>
-                <w:lang w:val="en-US"/>
-              </w:rPr>
-              <w:t>69</w:t>
-            </w:r>
-          </w:p>
-          <w:p>
-            <w:pPr>
-              <w:pStyle w:val="TableContents"/>
-              <w:rPr>
-                <w:rFonts w:cs="Times New Roman"/>
-                <w:sz w:val="22"/>
-                <w:szCs w:val="22"/>
-                <w:lang w:val="en-US"/>
-              </w:rPr>
-            </w:pPr>
-            <w:r>
-              <w:rPr>
-                <w:rFonts w:cs="Times New Roman"/>
-                <w:sz w:val="22"/>
-                <w:szCs w:val="22"/>
-                <w:lang w:val="en-US"/>
-              </w:rPr>
-              <w:t>70</w:t>
-            </w:r>
-          </w:p>
-          <w:p>
-            <w:pPr>
-              <w:pStyle w:val="TableContents"/>
-              <w:rPr>
-                <w:rFonts w:cs="Times New Roman"/>
-                <w:sz w:val="22"/>
-                <w:szCs w:val="22"/>
-                <w:lang w:val="en-US"/>
-              </w:rPr>
-            </w:pPr>
-            <w:r>
-              <w:rPr>
-                <w:rFonts w:cs="Times New Roman"/>
-                <w:sz w:val="22"/>
-                <w:szCs w:val="22"/>
-                <w:lang w:val="en-US"/>
-              </w:rPr>
-              <w:t>71</w:t>
-            </w:r>
-          </w:p>
-          <w:p>
-            <w:pPr>
-              <w:pStyle w:val="TableContents"/>
-              <w:rPr>
-                <w:rFonts w:cs="Times New Roman"/>
-                <w:sz w:val="22"/>
-                <w:szCs w:val="22"/>
-                <w:lang w:val="en-US"/>
-              </w:rPr>
-            </w:pPr>
-            <w:r>
-              <w:rPr>
-                <w:rFonts w:cs="Times New Roman"/>
-                <w:sz w:val="22"/>
-                <w:szCs w:val="22"/>
-                <w:lang w:val="en-US"/>
-              </w:rPr>
-              <w:t>72</w:t>
-            </w:r>
-          </w:p>
-          <w:p>
-            <w:pPr>
-              <w:pStyle w:val="TableContents"/>
-              <w:rPr>
-                <w:rFonts w:cs="Times New Roman"/>
-                <w:sz w:val="22"/>
-                <w:szCs w:val="22"/>
-                <w:lang w:val="en-US"/>
-              </w:rPr>
-            </w:pPr>
-            <w:r>
-              <w:rPr>
-                <w:rFonts w:cs="Times New Roman"/>
-                <w:sz w:val="22"/>
-                <w:szCs w:val="22"/>
-                <w:lang w:val="en-US"/>
-              </w:rPr>
-              <w:t>73</w:t>
-            </w:r>
-          </w:p>
-          <w:p>
-            <w:pPr>
-              <w:pStyle w:val="TableContents"/>
-              <w:rPr>
-                <w:rFonts w:cs="Times New Roman"/>
-                <w:sz w:val="22"/>
-                <w:szCs w:val="22"/>
-                <w:lang w:val="en-US"/>
-              </w:rPr>
-            </w:pPr>
-            <w:r>
-              <w:rPr>
-                <w:rFonts w:cs="Times New Roman"/>
-                <w:sz w:val="22"/>
-                <w:szCs w:val="22"/>
-                <w:lang w:val="en-US"/>
-              </w:rPr>
-              <w:t>74</w:t>
-            </w:r>
-          </w:p>
-          <w:p>
-            <w:pPr>
-              <w:pStyle w:val="TableContents"/>
-              <w:rPr>
-                <w:rFonts w:cs="Times New Roman"/>
-                <w:sz w:val="22"/>
-                <w:szCs w:val="22"/>
-                <w:lang w:val="en-US"/>
-              </w:rPr>
-            </w:pPr>
-            <w:r>
-              <w:rPr>
-                <w:rFonts w:cs="Times New Roman"/>
-                <w:sz w:val="22"/>
-                <w:szCs w:val="22"/>
-                <w:lang w:val="en-US"/>
-              </w:rPr>
               <w:t>75</w:t>
             </w:r>
           </w:p>
@@ -8419,7 +10295,6 @@
                 <w:sz w:val="22"/>
                 <w:szCs w:val="22"/>
               </w:rPr>
-              <w:lastRenderedPageBreak/>
               <w:t>Inisialisasi</w:t>
             </w:r>
             <w:r>
@@ -8871,6 +10746,7 @@
                 <w:sz w:val="22"/>
                 <w:szCs w:val="22"/>
               </w:rPr>
+              <w:lastRenderedPageBreak/>
               <w:t>Inisialisasi</w:t>
             </w:r>
             <w:r>
@@ -9716,7 +11592,6 @@
                 <w:sz w:val="22"/>
                 <w:szCs w:val="22"/>
               </w:rPr>
-              <w:lastRenderedPageBreak/>
               <w:t>Inisialisasi</w:t>
             </w:r>
             <w:r>
@@ -10111,6 +11986,7 @@
                 <w:szCs w:val="22"/>
                 <w:lang w:val="en-US"/>
               </w:rPr>
+              <w:lastRenderedPageBreak/>
               <w:t>Membuat kondisi perbandingan jika ratusan sama dengan 1</w:t>
             </w:r>
           </w:p>
@@ -10962,298 +12838,296 @@
                 <w:szCs w:val="22"/>
                 <w:lang w:val="en-US"/>
               </w:rPr>
+              <w:t>12</w:t>
+            </w:r>
+          </w:p>
+          <w:p>
+            <w:pPr>
+              <w:pStyle w:val="TableContents"/>
+              <w:rPr>
+                <w:rFonts w:cs="Times New Roman"/>
+                <w:sz w:val="22"/>
+                <w:szCs w:val="22"/>
+                <w:lang w:val="en-US"/>
+              </w:rPr>
+            </w:pPr>
+            <w:r>
+              <w:rPr>
+                <w:rFonts w:cs="Times New Roman"/>
+                <w:sz w:val="22"/>
+                <w:szCs w:val="22"/>
+                <w:lang w:val="en-US"/>
+              </w:rPr>
+              <w:t>13</w:t>
+            </w:r>
+          </w:p>
+          <w:p>
+            <w:pPr>
+              <w:pStyle w:val="TableContents"/>
+              <w:rPr>
+                <w:rFonts w:cs="Times New Roman"/>
+                <w:sz w:val="22"/>
+                <w:szCs w:val="22"/>
+                <w:lang w:val="en-US"/>
+              </w:rPr>
+            </w:pPr>
+            <w:r>
+              <w:rPr>
+                <w:rFonts w:cs="Times New Roman"/>
+                <w:sz w:val="22"/>
+                <w:szCs w:val="22"/>
+                <w:lang w:val="en-US"/>
+              </w:rPr>
+              <w:t>14</w:t>
+            </w:r>
+          </w:p>
+          <w:p>
+            <w:pPr>
+              <w:pStyle w:val="TableContents"/>
+              <w:rPr>
+                <w:rFonts w:cs="Times New Roman"/>
+                <w:sz w:val="22"/>
+                <w:szCs w:val="22"/>
+                <w:lang w:val="en-US"/>
+              </w:rPr>
+            </w:pPr>
+            <w:r>
+              <w:rPr>
+                <w:rFonts w:cs="Times New Roman"/>
+                <w:sz w:val="22"/>
+                <w:szCs w:val="22"/>
+                <w:lang w:val="en-US"/>
+              </w:rPr>
+              <w:t>15</w:t>
+            </w:r>
+          </w:p>
+          <w:p>
+            <w:pPr>
+              <w:pStyle w:val="TableContents"/>
+              <w:rPr>
+                <w:rFonts w:cs="Times New Roman"/>
+                <w:sz w:val="22"/>
+                <w:szCs w:val="22"/>
+                <w:lang w:val="en-US"/>
+              </w:rPr>
+            </w:pPr>
+            <w:r>
+              <w:rPr>
+                <w:rFonts w:cs="Times New Roman"/>
+                <w:sz w:val="22"/>
+                <w:szCs w:val="22"/>
+                <w:lang w:val="en-US"/>
+              </w:rPr>
+              <w:t>16</w:t>
+            </w:r>
+          </w:p>
+          <w:p>
+            <w:pPr>
+              <w:pStyle w:val="TableContents"/>
+              <w:rPr>
+                <w:rFonts w:cs="Times New Roman"/>
+                <w:sz w:val="22"/>
+                <w:szCs w:val="22"/>
+                <w:lang w:val="en-US"/>
+              </w:rPr>
+            </w:pPr>
+            <w:r>
+              <w:rPr>
+                <w:rFonts w:cs="Times New Roman"/>
+                <w:sz w:val="22"/>
+                <w:szCs w:val="22"/>
+                <w:lang w:val="en-US"/>
+              </w:rPr>
+              <w:t>17</w:t>
+            </w:r>
+          </w:p>
+          <w:p>
+            <w:pPr>
+              <w:pStyle w:val="TableContents"/>
+              <w:rPr>
+                <w:rFonts w:cs="Times New Roman"/>
+                <w:sz w:val="22"/>
+                <w:szCs w:val="22"/>
+              </w:rPr>
+            </w:pPr>
+            <w:r>
+              <w:rPr>
+                <w:rFonts w:cs="Times New Roman"/>
+                <w:sz w:val="22"/>
+                <w:szCs w:val="22"/>
+                <w:lang w:val="en-US"/>
+              </w:rPr>
+              <w:t>18</w:t>
+            </w:r>
+          </w:p>
+          <w:p>
+            <w:pPr>
+              <w:pStyle w:val="TableContents"/>
+              <w:rPr>
+                <w:rFonts w:cs="Times New Roman"/>
+                <w:sz w:val="22"/>
+                <w:szCs w:val="22"/>
+              </w:rPr>
+            </w:pPr>
+          </w:p>
+          <w:p>
+            <w:pPr>
+              <w:pStyle w:val="TableContents"/>
+              <w:rPr>
+                <w:rFonts w:cs="Times New Roman"/>
+                <w:sz w:val="22"/>
+                <w:szCs w:val="22"/>
+                <w:lang w:val="en-US"/>
+              </w:rPr>
+            </w:pPr>
+            <w:r>
+              <w:rPr>
+                <w:rFonts w:cs="Times New Roman"/>
+                <w:sz w:val="22"/>
+                <w:szCs w:val="22"/>
+                <w:lang w:val="en-US"/>
+              </w:rPr>
+              <w:t>19</w:t>
+            </w:r>
+          </w:p>
+          <w:p>
+            <w:pPr>
+              <w:pStyle w:val="TableContents"/>
+              <w:rPr>
+                <w:rFonts w:cs="Times New Roman"/>
+                <w:sz w:val="22"/>
+                <w:szCs w:val="22"/>
+                <w:lang w:val="en-US"/>
+              </w:rPr>
+            </w:pPr>
+            <w:r>
+              <w:rPr>
+                <w:rFonts w:cs="Times New Roman"/>
+                <w:sz w:val="22"/>
+                <w:szCs w:val="22"/>
+                <w:lang w:val="en-US"/>
+              </w:rPr>
+              <w:t>20</w:t>
+            </w:r>
+          </w:p>
+          <w:p>
+            <w:pPr>
+              <w:pStyle w:val="TableContents"/>
+              <w:rPr>
+                <w:rFonts w:cs="Times New Roman"/>
+                <w:sz w:val="22"/>
+                <w:szCs w:val="22"/>
+                <w:lang w:val="en-US"/>
+              </w:rPr>
+            </w:pPr>
+            <w:r>
+              <w:rPr>
+                <w:rFonts w:cs="Times New Roman"/>
+                <w:sz w:val="22"/>
+                <w:szCs w:val="22"/>
+                <w:lang w:val="en-US"/>
+              </w:rPr>
+              <w:t>21</w:t>
+            </w:r>
+          </w:p>
+          <w:p>
+            <w:pPr>
+              <w:pStyle w:val="TableContents"/>
+              <w:rPr>
+                <w:rFonts w:cs="Times New Roman"/>
+                <w:sz w:val="22"/>
+                <w:szCs w:val="22"/>
+                <w:lang w:val="en-US"/>
+              </w:rPr>
+            </w:pPr>
+            <w:r>
+              <w:rPr>
+                <w:rFonts w:cs="Times New Roman"/>
+                <w:sz w:val="22"/>
+                <w:szCs w:val="22"/>
+                <w:lang w:val="en-US"/>
+              </w:rPr>
+              <w:t>22</w:t>
+            </w:r>
+          </w:p>
+          <w:p>
+            <w:pPr>
+              <w:pStyle w:val="TableContents"/>
+              <w:rPr>
+                <w:rFonts w:cs="Times New Roman"/>
+                <w:sz w:val="22"/>
+                <w:szCs w:val="22"/>
+                <w:lang w:val="en-US"/>
+              </w:rPr>
+            </w:pPr>
+            <w:r>
+              <w:rPr>
+                <w:rFonts w:cs="Times New Roman"/>
+                <w:sz w:val="22"/>
+                <w:szCs w:val="22"/>
+                <w:lang w:val="en-US"/>
+              </w:rPr>
+              <w:t>23</w:t>
+            </w:r>
+          </w:p>
+          <w:p>
+            <w:pPr>
+              <w:pStyle w:val="TableContents"/>
+              <w:rPr>
+                <w:rFonts w:cs="Times New Roman"/>
+                <w:sz w:val="22"/>
+                <w:szCs w:val="22"/>
+                <w:lang w:val="en-US"/>
+              </w:rPr>
+            </w:pPr>
+            <w:r>
+              <w:rPr>
+                <w:rFonts w:cs="Times New Roman"/>
+                <w:sz w:val="22"/>
+                <w:szCs w:val="22"/>
+                <w:lang w:val="en-US"/>
+              </w:rPr>
+              <w:t>24</w:t>
+            </w:r>
+          </w:p>
+          <w:p>
+            <w:pPr>
+              <w:pStyle w:val="TableContents"/>
+              <w:rPr>
+                <w:rFonts w:cs="Times New Roman"/>
+                <w:sz w:val="22"/>
+                <w:szCs w:val="22"/>
+                <w:lang w:val="en-US"/>
+              </w:rPr>
+            </w:pPr>
+            <w:r>
+              <w:rPr>
+                <w:rFonts w:cs="Times New Roman"/>
+                <w:sz w:val="22"/>
+                <w:szCs w:val="22"/>
+                <w:lang w:val="en-US"/>
+              </w:rPr>
+              <w:t>25</w:t>
+            </w:r>
+          </w:p>
+          <w:p>
+            <w:pPr>
+              <w:pStyle w:val="TableContents"/>
+              <w:rPr>
+                <w:rFonts w:cs="Times New Roman"/>
+                <w:sz w:val="22"/>
+                <w:szCs w:val="22"/>
+                <w:lang w:val="en-US"/>
+              </w:rPr>
+            </w:pPr>
+            <w:r>
+              <w:rPr>
+                <w:rFonts w:cs="Times New Roman"/>
+                <w:sz w:val="22"/>
+                <w:szCs w:val="22"/>
+                <w:lang w:val="en-US"/>
+              </w:rPr>
               <w:lastRenderedPageBreak/>
-              <w:t>12</w:t>
-            </w:r>
-          </w:p>
-          <w:p>
-            <w:pPr>
-              <w:pStyle w:val="TableContents"/>
-              <w:rPr>
-                <w:rFonts w:cs="Times New Roman"/>
-                <w:sz w:val="22"/>
-                <w:szCs w:val="22"/>
-                <w:lang w:val="en-US"/>
-              </w:rPr>
-            </w:pPr>
-            <w:r>
-              <w:rPr>
-                <w:rFonts w:cs="Times New Roman"/>
-                <w:sz w:val="22"/>
-                <w:szCs w:val="22"/>
-                <w:lang w:val="en-US"/>
-              </w:rPr>
-              <w:t>13</w:t>
-            </w:r>
-          </w:p>
-          <w:p>
-            <w:pPr>
-              <w:pStyle w:val="TableContents"/>
-              <w:rPr>
-                <w:rFonts w:cs="Times New Roman"/>
-                <w:sz w:val="22"/>
-                <w:szCs w:val="22"/>
-                <w:lang w:val="en-US"/>
-              </w:rPr>
-            </w:pPr>
-            <w:r>
-              <w:rPr>
-                <w:rFonts w:cs="Times New Roman"/>
-                <w:sz w:val="22"/>
-                <w:szCs w:val="22"/>
-                <w:lang w:val="en-US"/>
-              </w:rPr>
-              <w:t>14</w:t>
-            </w:r>
-          </w:p>
-          <w:p>
-            <w:pPr>
-              <w:pStyle w:val="TableContents"/>
-              <w:rPr>
-                <w:rFonts w:cs="Times New Roman"/>
-                <w:sz w:val="22"/>
-                <w:szCs w:val="22"/>
-                <w:lang w:val="en-US"/>
-              </w:rPr>
-            </w:pPr>
-            <w:r>
-              <w:rPr>
-                <w:rFonts w:cs="Times New Roman"/>
-                <w:sz w:val="22"/>
-                <w:szCs w:val="22"/>
-                <w:lang w:val="en-US"/>
-              </w:rPr>
-              <w:t>15</w:t>
-            </w:r>
-          </w:p>
-          <w:p>
-            <w:pPr>
-              <w:pStyle w:val="TableContents"/>
-              <w:rPr>
-                <w:rFonts w:cs="Times New Roman"/>
-                <w:sz w:val="22"/>
-                <w:szCs w:val="22"/>
-                <w:lang w:val="en-US"/>
-              </w:rPr>
-            </w:pPr>
-            <w:r>
-              <w:rPr>
-                <w:rFonts w:cs="Times New Roman"/>
-                <w:sz w:val="22"/>
-                <w:szCs w:val="22"/>
-                <w:lang w:val="en-US"/>
-              </w:rPr>
-              <w:t>16</w:t>
-            </w:r>
-          </w:p>
-          <w:p>
-            <w:pPr>
-              <w:pStyle w:val="TableContents"/>
-              <w:rPr>
-                <w:rFonts w:cs="Times New Roman"/>
-                <w:sz w:val="22"/>
-                <w:szCs w:val="22"/>
-                <w:lang w:val="en-US"/>
-              </w:rPr>
-            </w:pPr>
-            <w:r>
-              <w:rPr>
-                <w:rFonts w:cs="Times New Roman"/>
-                <w:sz w:val="22"/>
-                <w:szCs w:val="22"/>
-                <w:lang w:val="en-US"/>
-              </w:rPr>
-              <w:t>17</w:t>
-            </w:r>
-          </w:p>
-          <w:p>
-            <w:pPr>
-              <w:pStyle w:val="TableContents"/>
-              <w:rPr>
-                <w:rFonts w:cs="Times New Roman"/>
-                <w:sz w:val="22"/>
-                <w:szCs w:val="22"/>
-              </w:rPr>
-            </w:pPr>
-            <w:r>
-              <w:rPr>
-                <w:rFonts w:cs="Times New Roman"/>
-                <w:sz w:val="22"/>
-                <w:szCs w:val="22"/>
-                <w:lang w:val="en-US"/>
-              </w:rPr>
-              <w:t>18</w:t>
-            </w:r>
-          </w:p>
-          <w:p>
-            <w:pPr>
-              <w:pStyle w:val="TableContents"/>
-              <w:rPr>
-                <w:rFonts w:cs="Times New Roman"/>
-                <w:sz w:val="22"/>
-                <w:szCs w:val="22"/>
-              </w:rPr>
-            </w:pPr>
-            <w:bookmarkStart w:id="0" w:name="_GoBack"/>
-            <w:bookmarkEnd w:id="0"/>
-          </w:p>
-          <w:p>
-            <w:pPr>
-              <w:pStyle w:val="TableContents"/>
-              <w:rPr>
-                <w:rFonts w:cs="Times New Roman"/>
-                <w:sz w:val="22"/>
-                <w:szCs w:val="22"/>
-                <w:lang w:val="en-US"/>
-              </w:rPr>
-            </w:pPr>
-            <w:r>
-              <w:rPr>
-                <w:rFonts w:cs="Times New Roman"/>
-                <w:sz w:val="22"/>
-                <w:szCs w:val="22"/>
-                <w:lang w:val="en-US"/>
-              </w:rPr>
-              <w:t>19</w:t>
-            </w:r>
-          </w:p>
-          <w:p>
-            <w:pPr>
-              <w:pStyle w:val="TableContents"/>
-              <w:rPr>
-                <w:rFonts w:cs="Times New Roman"/>
-                <w:sz w:val="22"/>
-                <w:szCs w:val="22"/>
-                <w:lang w:val="en-US"/>
-              </w:rPr>
-            </w:pPr>
-            <w:r>
-              <w:rPr>
-                <w:rFonts w:cs="Times New Roman"/>
-                <w:sz w:val="22"/>
-                <w:szCs w:val="22"/>
-                <w:lang w:val="en-US"/>
-              </w:rPr>
-              <w:t>20</w:t>
-            </w:r>
-          </w:p>
-          <w:p>
-            <w:pPr>
-              <w:pStyle w:val="TableContents"/>
-              <w:rPr>
-                <w:rFonts w:cs="Times New Roman"/>
-                <w:sz w:val="22"/>
-                <w:szCs w:val="22"/>
-                <w:lang w:val="en-US"/>
-              </w:rPr>
-            </w:pPr>
-            <w:r>
-              <w:rPr>
-                <w:rFonts w:cs="Times New Roman"/>
-                <w:sz w:val="22"/>
-                <w:szCs w:val="22"/>
-                <w:lang w:val="en-US"/>
-              </w:rPr>
-              <w:t>21</w:t>
-            </w:r>
-          </w:p>
-          <w:p>
-            <w:pPr>
-              <w:pStyle w:val="TableContents"/>
-              <w:rPr>
-                <w:rFonts w:cs="Times New Roman"/>
-                <w:sz w:val="22"/>
-                <w:szCs w:val="22"/>
-                <w:lang w:val="en-US"/>
-              </w:rPr>
-            </w:pPr>
-            <w:r>
-              <w:rPr>
-                <w:rFonts w:cs="Times New Roman"/>
-                <w:sz w:val="22"/>
-                <w:szCs w:val="22"/>
-                <w:lang w:val="en-US"/>
-              </w:rPr>
-              <w:t>22</w:t>
-            </w:r>
-          </w:p>
-          <w:p>
-            <w:pPr>
-              <w:pStyle w:val="TableContents"/>
-              <w:rPr>
-                <w:rFonts w:cs="Times New Roman"/>
-                <w:sz w:val="22"/>
-                <w:szCs w:val="22"/>
-                <w:lang w:val="en-US"/>
-              </w:rPr>
-            </w:pPr>
-            <w:r>
-              <w:rPr>
-                <w:rFonts w:cs="Times New Roman"/>
-                <w:sz w:val="22"/>
-                <w:szCs w:val="22"/>
-                <w:lang w:val="en-US"/>
-              </w:rPr>
-              <w:t>23</w:t>
-            </w:r>
-          </w:p>
-          <w:p>
-            <w:pPr>
-              <w:pStyle w:val="TableContents"/>
-              <w:rPr>
-                <w:rFonts w:cs="Times New Roman"/>
-                <w:sz w:val="22"/>
-                <w:szCs w:val="22"/>
-                <w:lang w:val="en-US"/>
-              </w:rPr>
-            </w:pPr>
-            <w:r>
-              <w:rPr>
-                <w:rFonts w:cs="Times New Roman"/>
-                <w:sz w:val="22"/>
-                <w:szCs w:val="22"/>
-                <w:lang w:val="en-US"/>
-              </w:rPr>
-              <w:t>24</w:t>
-            </w:r>
-          </w:p>
-          <w:p>
-            <w:pPr>
-              <w:pStyle w:val="TableContents"/>
-              <w:rPr>
-                <w:rFonts w:cs="Times New Roman"/>
-                <w:sz w:val="22"/>
-                <w:szCs w:val="22"/>
-                <w:lang w:val="en-US"/>
-              </w:rPr>
-            </w:pPr>
-            <w:r>
-              <w:rPr>
-                <w:rFonts w:cs="Times New Roman"/>
-                <w:sz w:val="22"/>
-                <w:szCs w:val="22"/>
-                <w:lang w:val="en-US"/>
-              </w:rPr>
-              <w:t>25</w:t>
-            </w:r>
-          </w:p>
-          <w:p>
-            <w:pPr>
-              <w:pStyle w:val="TableContents"/>
-              <w:rPr>
-                <w:rFonts w:cs="Times New Roman"/>
-                <w:sz w:val="22"/>
-                <w:szCs w:val="22"/>
-                <w:lang w:val="en-US"/>
-              </w:rPr>
-            </w:pPr>
-            <w:r>
-              <w:rPr>
-                <w:rFonts w:cs="Times New Roman"/>
-                <w:sz w:val="22"/>
-                <w:szCs w:val="22"/>
-                <w:lang w:val="en-US"/>
-              </w:rPr>
               <w:t>26</w:t>
             </w:r>
           </w:p>
@@ -11789,7 +13663,6 @@
                 <w:szCs w:val="20"/>
                 <w:lang w:val="en-US"/>
               </w:rPr>
-              <w:lastRenderedPageBreak/>
               <w:t>Membuat variable dengan nama pilihan yang berfungsi untuk variable yang nanti berfungsi untuk user mengisi data</w:t>
             </w:r>
           </w:p>
@@ -12084,6 +13957,7 @@
                 <w:szCs w:val="20"/>
                 <w:lang w:val="en-US"/>
               </w:rPr>
+              <w:lastRenderedPageBreak/>
               <w:t>Membuat variable huruf2  yang berfungsi agar user bisa menginputkan data</w:t>
             </w:r>
           </w:p>
@@ -12469,6 +14343,8 @@
           <w:lang w:val="id-ID"/>
         </w:rPr>
       </w:pPr>
+      <w:bookmarkStart w:id="0" w:name="_GoBack"/>
+      <w:bookmarkEnd w:id="0"/>
     </w:p>
     <w:tbl>
       <w:tblPr>

</xml_diff>